<commit_message>
Lots of Harlequin Content
</commit_message>
<xml_diff>
--- a/Factions/Harlequins/Harlequin Codex.docx
+++ b/Factions/Harlequins/Harlequin Codex.docx
@@ -93,7 +93,7 @@
           <w:r>
             <w:fldChar w:fldCharType="separate"/>
           </w:r>
-          <w:hyperlink w:anchor="_Toc448394702" w:history="1">
+          <w:hyperlink w:anchor="_Toc448510160" w:history="1">
             <w:r>
               <w:rPr>
                 <w:rStyle w:val="Hyperlink"/>
@@ -120,7 +120,7 @@
                 <w:noProof/>
                 <w:webHidden/>
               </w:rPr>
-              <w:instrText xml:space="preserve"> PAGEREF _Toc448394702 \h </w:instrText>
+              <w:instrText xml:space="preserve"> PAGEREF _Toc448510160 \h </w:instrText>
             </w:r>
             <w:r>
               <w:rPr>
@@ -163,7 +163,7 @@
               <w:lang w:val="de-AT"/>
             </w:rPr>
           </w:pPr>
-          <w:hyperlink w:anchor="_Toc448394703" w:history="1">
+          <w:hyperlink w:anchor="_Toc448510161" w:history="1">
             <w:r>
               <w:rPr>
                 <w:rStyle w:val="Hyperlink"/>
@@ -190,7 +190,7 @@
                 <w:noProof/>
                 <w:webHidden/>
               </w:rPr>
-              <w:instrText xml:space="preserve"> PAGEREF _Toc448394703 \h </w:instrText>
+              <w:instrText xml:space="preserve"> PAGEREF _Toc448510161 \h </w:instrText>
             </w:r>
             <w:r>
               <w:rPr>
@@ -233,7 +233,7 @@
               <w:lang w:val="de-AT"/>
             </w:rPr>
           </w:pPr>
-          <w:hyperlink w:anchor="_Toc448394704" w:history="1">
+          <w:hyperlink w:anchor="_Toc448510162" w:history="1">
             <w:r>
               <w:rPr>
                 <w:rStyle w:val="Hyperlink"/>
@@ -260,7 +260,7 @@
                 <w:noProof/>
                 <w:webHidden/>
               </w:rPr>
-              <w:instrText xml:space="preserve"> PAGEREF _Toc448394704 \h </w:instrText>
+              <w:instrText xml:space="preserve"> PAGEREF _Toc448510162 \h </w:instrText>
             </w:r>
             <w:r>
               <w:rPr>
@@ -303,7 +303,7 @@
               <w:lang w:val="de-AT"/>
             </w:rPr>
           </w:pPr>
-          <w:hyperlink w:anchor="_Toc448394705" w:history="1">
+          <w:hyperlink w:anchor="_Toc448510163" w:history="1">
             <w:r>
               <w:rPr>
                 <w:rStyle w:val="Hyperlink"/>
@@ -330,7 +330,7 @@
                 <w:noProof/>
                 <w:webHidden/>
               </w:rPr>
-              <w:instrText xml:space="preserve"> PAGEREF _Toc448394705 \h </w:instrText>
+              <w:instrText xml:space="preserve"> PAGEREF _Toc448510163 \h </w:instrText>
             </w:r>
             <w:r>
               <w:rPr>
@@ -373,7 +373,7 @@
               <w:lang w:val="de-AT"/>
             </w:rPr>
           </w:pPr>
-          <w:hyperlink w:anchor="_Toc448394706" w:history="1">
+          <w:hyperlink w:anchor="_Toc448510164" w:history="1">
             <w:r>
               <w:rPr>
                 <w:rStyle w:val="Hyperlink"/>
@@ -400,7 +400,7 @@
                 <w:noProof/>
                 <w:webHidden/>
               </w:rPr>
-              <w:instrText xml:space="preserve"> PAGEREF _Toc448394706 \h </w:instrText>
+              <w:instrText xml:space="preserve"> PAGEREF _Toc448510164 \h </w:instrText>
             </w:r>
             <w:r>
               <w:rPr>
@@ -420,7 +420,7 @@
                 <w:noProof/>
                 <w:webHidden/>
               </w:rPr>
-              <w:t>5</w:t>
+              <w:t>4</w:t>
             </w:r>
             <w:r>
               <w:rPr>
@@ -443,7 +443,7 @@
               <w:lang w:val="de-AT"/>
             </w:rPr>
           </w:pPr>
-          <w:hyperlink w:anchor="_Toc448394707" w:history="1">
+          <w:hyperlink w:anchor="_Toc448510165" w:history="1">
             <w:r>
               <w:rPr>
                 <w:rStyle w:val="Hyperlink"/>
@@ -470,7 +470,7 @@
                 <w:noProof/>
                 <w:webHidden/>
               </w:rPr>
-              <w:instrText xml:space="preserve"> PAGEREF _Toc448394707 \h </w:instrText>
+              <w:instrText xml:space="preserve"> PAGEREF _Toc448510165 \h </w:instrText>
             </w:r>
             <w:r>
               <w:rPr>
@@ -490,7 +490,7 @@
                 <w:noProof/>
                 <w:webHidden/>
               </w:rPr>
-              <w:t>6</w:t>
+              <w:t>5</w:t>
             </w:r>
             <w:r>
               <w:rPr>
@@ -513,7 +513,7 @@
               <w:lang w:val="de-AT"/>
             </w:rPr>
           </w:pPr>
-          <w:hyperlink w:anchor="_Toc448394708" w:history="1">
+          <w:hyperlink w:anchor="_Toc448510166" w:history="1">
             <w:r>
               <w:rPr>
                 <w:rStyle w:val="Hyperlink"/>
@@ -540,7 +540,7 @@
                 <w:noProof/>
                 <w:webHidden/>
               </w:rPr>
-              <w:instrText xml:space="preserve"> PAGEREF _Toc448394708 \h </w:instrText>
+              <w:instrText xml:space="preserve"> PAGEREF _Toc448510166 \h </w:instrText>
             </w:r>
             <w:r>
               <w:rPr>
@@ -560,7 +560,7 @@
                 <w:noProof/>
                 <w:webHidden/>
               </w:rPr>
-              <w:t>7</w:t>
+              <w:t>6</w:t>
             </w:r>
             <w:r>
               <w:rPr>
@@ -583,13 +583,13 @@
               <w:lang w:val="de-AT"/>
             </w:rPr>
           </w:pPr>
-          <w:hyperlink w:anchor="_Toc448394709" w:history="1">
+          <w:hyperlink w:anchor="_Toc448510167" w:history="1">
             <w:r>
               <w:rPr>
                 <w:rStyle w:val="Hyperlink"/>
                 <w:noProof/>
               </w:rPr>
-              <w:t>Glyphs</w:t>
+              <w:t>Spells</w:t>
             </w:r>
             <w:r>
               <w:rPr>
@@ -610,7 +610,7 @@
                 <w:noProof/>
                 <w:webHidden/>
               </w:rPr>
-              <w:instrText xml:space="preserve"> PAGEREF _Toc448394709 \h </w:instrText>
+              <w:instrText xml:space="preserve"> PAGEREF _Toc448510167 \h </w:instrText>
             </w:r>
             <w:r>
               <w:rPr>
@@ -630,217 +630,7 @@
                 <w:noProof/>
                 <w:webHidden/>
               </w:rPr>
-              <w:t>8</w:t>
-            </w:r>
-            <w:r>
-              <w:rPr>
-                <w:noProof/>
-                <w:webHidden/>
-              </w:rPr>
-              <w:fldChar w:fldCharType="end"/>
-            </w:r>
-          </w:hyperlink>
-        </w:p>
-        <w:p>
-          <w:pPr>
-            <w:pStyle w:val="TOC1"/>
-            <w:tabs>
-              <w:tab w:val="right" w:leader="dot" w:pos="10196"/>
-            </w:tabs>
-            <w:rPr>
-              <w:rFonts w:asciiTheme="minorHAnsi" w:hAnsiTheme="minorHAnsi"/>
-              <w:noProof/>
-              <w:lang w:val="de-AT"/>
-            </w:rPr>
-          </w:pPr>
-          <w:hyperlink w:anchor="_Toc448394710" w:history="1">
-            <w:r>
-              <w:rPr>
-                <w:rStyle w:val="Hyperlink"/>
-                <w:noProof/>
-              </w:rPr>
-              <w:t>Paths</w:t>
-            </w:r>
-            <w:r>
-              <w:rPr>
-                <w:noProof/>
-                <w:webHidden/>
-              </w:rPr>
-              <w:tab/>
-            </w:r>
-            <w:r>
-              <w:rPr>
-                <w:noProof/>
-                <w:webHidden/>
-              </w:rPr>
-              <w:fldChar w:fldCharType="begin"/>
-            </w:r>
-            <w:r>
-              <w:rPr>
-                <w:noProof/>
-                <w:webHidden/>
-              </w:rPr>
-              <w:instrText xml:space="preserve"> PAGEREF _Toc448394710 \h </w:instrText>
-            </w:r>
-            <w:r>
-              <w:rPr>
-                <w:noProof/>
-                <w:webHidden/>
-              </w:rPr>
-            </w:r>
-            <w:r>
-              <w:rPr>
-                <w:noProof/>
-                <w:webHidden/>
-              </w:rPr>
-              <w:fldChar w:fldCharType="separate"/>
-            </w:r>
-            <w:r>
-              <w:rPr>
-                <w:noProof/>
-                <w:webHidden/>
-              </w:rPr>
-              <w:t>9</w:t>
-            </w:r>
-            <w:r>
-              <w:rPr>
-                <w:noProof/>
-                <w:webHidden/>
-              </w:rPr>
-              <w:fldChar w:fldCharType="end"/>
-            </w:r>
-          </w:hyperlink>
-        </w:p>
-        <w:p>
-          <w:pPr>
-            <w:pStyle w:val="TOC1"/>
-            <w:tabs>
-              <w:tab w:val="right" w:leader="dot" w:pos="10196"/>
-            </w:tabs>
-            <w:rPr>
-              <w:rFonts w:asciiTheme="minorHAnsi" w:hAnsiTheme="minorHAnsi"/>
-              <w:noProof/>
-              <w:lang w:val="de-AT"/>
-            </w:rPr>
-          </w:pPr>
-          <w:hyperlink w:anchor="_Toc448394711" w:history="1">
-            <w:r>
-              <w:rPr>
-                <w:rStyle w:val="Hyperlink"/>
-                <w:noProof/>
-              </w:rPr>
-              <w:t>Artifacts</w:t>
-            </w:r>
-            <w:r>
-              <w:rPr>
-                <w:noProof/>
-                <w:webHidden/>
-              </w:rPr>
-              <w:tab/>
-            </w:r>
-            <w:r>
-              <w:rPr>
-                <w:noProof/>
-                <w:webHidden/>
-              </w:rPr>
-              <w:fldChar w:fldCharType="begin"/>
-            </w:r>
-            <w:r>
-              <w:rPr>
-                <w:noProof/>
-                <w:webHidden/>
-              </w:rPr>
-              <w:instrText xml:space="preserve"> PAGEREF _Toc448394711 \h </w:instrText>
-            </w:r>
-            <w:r>
-              <w:rPr>
-                <w:noProof/>
-                <w:webHidden/>
-              </w:rPr>
-            </w:r>
-            <w:r>
-              <w:rPr>
-                <w:noProof/>
-                <w:webHidden/>
-              </w:rPr>
-              <w:fldChar w:fldCharType="separate"/>
-            </w:r>
-            <w:r>
-              <w:rPr>
-                <w:noProof/>
-                <w:webHidden/>
-              </w:rPr>
-              <w:t>11</w:t>
-            </w:r>
-            <w:r>
-              <w:rPr>
-                <w:noProof/>
-                <w:webHidden/>
-              </w:rPr>
-              <w:fldChar w:fldCharType="end"/>
-            </w:r>
-          </w:hyperlink>
-        </w:p>
-        <w:p>
-          <w:pPr>
-            <w:pStyle w:val="TOC1"/>
-            <w:tabs>
-              <w:tab w:val="right" w:leader="dot" w:pos="10196"/>
-            </w:tabs>
-            <w:rPr>
-              <w:rFonts w:asciiTheme="minorHAnsi" w:hAnsiTheme="minorHAnsi"/>
-              <w:noProof/>
-              <w:lang w:val="de-AT"/>
-            </w:rPr>
-          </w:pPr>
-          <w:hyperlink w:anchor="_Toc448394712" w:history="1">
-            <w:r>
-              <w:rPr>
-                <w:rStyle w:val="Hyperlink"/>
-                <w:noProof/>
-              </w:rPr>
-              <w:t>Spells</w:t>
-            </w:r>
-            <w:r>
-              <w:rPr>
-                <w:noProof/>
-                <w:webHidden/>
-              </w:rPr>
-              <w:tab/>
-            </w:r>
-            <w:r>
-              <w:rPr>
-                <w:noProof/>
-                <w:webHidden/>
-              </w:rPr>
-              <w:fldChar w:fldCharType="begin"/>
-            </w:r>
-            <w:r>
-              <w:rPr>
-                <w:noProof/>
-                <w:webHidden/>
-              </w:rPr>
-              <w:instrText xml:space="preserve"> PAGEREF _Toc448394712 \h </w:instrText>
-            </w:r>
-            <w:r>
-              <w:rPr>
-                <w:noProof/>
-                <w:webHidden/>
-              </w:rPr>
-            </w:r>
-            <w:r>
-              <w:rPr>
-                <w:noProof/>
-                <w:webHidden/>
-              </w:rPr>
-              <w:fldChar w:fldCharType="separate"/>
-            </w:r>
-            <w:r>
-              <w:rPr>
-                <w:noProof/>
-                <w:webHidden/>
-              </w:rPr>
-              <w:t>12</w:t>
+              <w:t>7</w:t>
             </w:r>
             <w:r>
               <w:rPr>
@@ -862,77 +652,19 @@
       <w:r>
         <w:br w:type="page"/>
       </w:r>
+      <w:bookmarkStart w:id="0" w:name="_GoBack"/>
+      <w:bookmarkEnd w:id="0"/>
     </w:p>
     <w:p>
       <w:pPr>
         <w:pStyle w:val="Heading1"/>
       </w:pPr>
-      <w:bookmarkStart w:id="0" w:name="_Toc448394702"/>
+      <w:bookmarkStart w:id="1" w:name="_Toc448510160"/>
       <w:r>
         <w:lastRenderedPageBreak/>
         <w:t>Special Rules</w:t>
       </w:r>
-      <w:bookmarkEnd w:id="0"/>
-    </w:p>
-    <w:p>
-      <w:pPr>
-        <w:pStyle w:val="Heading3"/>
-      </w:pPr>
-      <w:r>
-        <w:t>Guidance</w:t>
-      </w:r>
-    </w:p>
-    <w:p>
-      <w:r>
-        <w:t>Every Eldar Squad must have at least one Seer or Autarch.</w:t>
-      </w:r>
-    </w:p>
-    <w:p>
-      <w:pPr>
-        <w:pStyle w:val="Heading3"/>
-      </w:pPr>
-      <w:r>
-        <w:t>Focus</w:t>
-      </w:r>
-    </w:p>
-    <w:p>
-      <w:r>
-        <w:t>All Seers</w:t>
-      </w:r>
-      <w:r>
-        <w:t xml:space="preserve"> and</w:t>
-      </w:r>
-      <w:r>
-        <w:t xml:space="preserve"> Autarchs</w:t>
-      </w:r>
-      <w:r>
-        <w:t xml:space="preserve"> gain Focus every round. This Focus can be used to cast spell</w:t>
-      </w:r>
-      <w:r>
-        <w:t>s or activate glyphs on units.</w:t>
-      </w:r>
-      <w:r>
-        <w:t xml:space="preserve"> </w:t>
-      </w:r>
-    </w:p>
-    <w:p>
-      <w:pPr>
-        <w:pStyle w:val="Heading3"/>
-      </w:pPr>
-      <w:r>
-        <w:t>Glyphs</w:t>
-      </w:r>
-    </w:p>
-    <w:p>
-      <w:r>
-        <w:t xml:space="preserve">Most units can use Glyphs. These give unique bonuses that can be activated for the cost of </w:t>
-      </w:r>
-      <w:r>
-        <w:t xml:space="preserve">one </w:t>
-      </w:r>
-      <w:r>
-        <w:t>Focus.</w:t>
-      </w:r>
+      <w:bookmarkEnd w:id="1"/>
     </w:p>
     <w:p>
       <w:pPr>
@@ -944,7 +676,7 @@
     </w:p>
     <w:p>
       <w:r>
-        <w:t xml:space="preserve">Fighting in a more graceful manner, Eldar have an additional action: </w:t>
+        <w:t xml:space="preserve">Harlequins are constantly in motion, constantly dancing around their foes, hitting hard and unexpected. They gain an additional Action: </w:t>
       </w:r>
       <w:r>
         <w:rPr>
@@ -953,37 +685,7 @@
         <w:t xml:space="preserve">Move </w:t>
       </w:r>
       <w:r>
-        <w:t>10cm</w:t>
-      </w:r>
-      <w:r>
-        <w:rPr>
-          <w:i/>
-        </w:rPr>
-        <w:t xml:space="preserve"> </w:t>
-      </w:r>
-      <w:r>
-        <w:t>for 1AP. This can be done before and/or after other actions.</w:t>
-      </w:r>
-      <w:r>
-        <w:t xml:space="preserve"> </w:t>
-      </w:r>
-      <w:r>
-        <w:rPr>
-          <w:i/>
-        </w:rPr>
-        <w:t xml:space="preserve">Fast </w:t>
-      </w:r>
-      <w:r>
-        <w:t xml:space="preserve">gives </w:t>
-      </w:r>
-      <w:r>
-        <w:rPr>
-          <w:i/>
-        </w:rPr>
-        <w:t xml:space="preserve">Move </w:t>
-      </w:r>
-      <w:r>
-        <w:t>+5cm range.</w:t>
+        <w:t>10cm for 1AP.</w:t>
       </w:r>
     </w:p>
     <w:p>
@@ -991,59 +693,37 @@
         <w:pStyle w:val="Heading3"/>
       </w:pPr>
       <w:r>
-        <w:t>Spells</w:t>
+        <w:t>Troupe Master</w:t>
       </w:r>
     </w:p>
     <w:p>
       <w:r>
-        <w:t>More skilled in the ways of the warp, Eldar Seers may cast Spells without rolling</w:t>
+        <w:t>You may only have one Troupe Master in your Squad.</w:t>
       </w:r>
+    </w:p>
+    <w:p>
+      <w:pPr>
+        <w:pStyle w:val="Heading3"/>
+      </w:pPr>
       <w:r>
-        <w:t xml:space="preserve"> for Power</w:t>
+        <w:t>Shadow Seer</w:t>
       </w:r>
+    </w:p>
+    <w:p>
       <w:r>
-        <w:t xml:space="preserve"> Charges or </w:t>
-      </w:r>
-      <w:r>
-        <w:rPr>
-          <w:i/>
-        </w:rPr>
-        <w:t xml:space="preserve">Cast </w:t>
-      </w:r>
-      <w:r>
-        <w:t>rolls.</w:t>
-      </w:r>
-      <w:r>
-        <w:t xml:space="preserve"> They may simply spend as much Focus as the Spell costs and activate it.</w:t>
-      </w:r>
-      <w:r>
-        <w:t xml:space="preserve"> Only Seers can cast Spells.</w:t>
+        <w:t>Shadow Seers may cast one spell per Round from the Spell list.</w:t>
       </w:r>
     </w:p>
     <w:p/>
     <w:p>
       <w:pPr>
-        <w:pStyle w:val="Heading3"/>
+        <w:rPr>
+          <w:rFonts w:ascii="Lato" w:eastAsiaTheme="majorEastAsia" w:hAnsi="Lato" w:cstheme="majorBidi"/>
+          <w:spacing w:val="24"/>
+          <w:sz w:val="36"/>
+          <w:szCs w:val="32"/>
+        </w:rPr>
       </w:pPr>
-      <w:r>
-        <w:t>D-Cannon</w:t>
-      </w:r>
-    </w:p>
-    <w:p>
-      <w:r>
-        <w:t xml:space="preserve">These unique Eldar weapons open a temporary rift between our realm and the warp. All hits </w:t>
-      </w:r>
-      <w:r>
-        <w:t>are an automatic kill. All rules and r</w:t>
-      </w:r>
-      <w:r>
-        <w:t xml:space="preserve">olls to prevent it are ignored, including all kinds of revivals. </w:t>
-      </w:r>
-      <w:r>
-        <w:t>(Not respawning of course)</w:t>
-      </w:r>
-    </w:p>
-    <w:p>
       <w:r>
         <w:br w:type="page"/>
       </w:r>
@@ -1052,12 +732,12 @@
       <w:pPr>
         <w:pStyle w:val="Heading1"/>
       </w:pPr>
-      <w:bookmarkStart w:id="1" w:name="_Toc448394703"/>
+      <w:bookmarkStart w:id="2" w:name="_Toc448510161"/>
       <w:r>
         <w:lastRenderedPageBreak/>
         <w:t>Units</w:t>
       </w:r>
-      <w:bookmarkEnd w:id="1"/>
+      <w:bookmarkEnd w:id="2"/>
     </w:p>
     <w:tbl>
       <w:tblPr>
@@ -1156,9 +836,11 @@
               <w:jc w:val="center"/>
               <w:cnfStyle w:val="100000000000" w:firstRow="1" w:lastRow="0" w:firstColumn="0" w:lastColumn="0" w:oddVBand="0" w:evenVBand="0" w:oddHBand="0" w:evenHBand="0" w:firstRowFirstColumn="0" w:firstRowLastColumn="0" w:lastRowFirstColumn="0" w:lastRowLastColumn="0"/>
             </w:pPr>
+            <w:proofErr w:type="spellStart"/>
             <w:r>
               <w:t>Crit</w:t>
             </w:r>
+            <w:proofErr w:type="spellEnd"/>
           </w:p>
         </w:tc>
         <w:tc>
@@ -1213,7 +895,7 @@
                 <w:rFonts w:ascii="Lato" w:hAnsi="Lato"/>
                 <w:sz w:val="24"/>
               </w:rPr>
-              <w:t>Harlequin Player</w:t>
+              <w:t>Troupe</w:t>
             </w:r>
           </w:p>
         </w:tc>
@@ -1623,6 +1305,7 @@
                 <w:sz w:val="24"/>
               </w:rPr>
             </w:pPr>
+            <w:proofErr w:type="spellStart"/>
             <w:r>
               <w:rPr>
                 <w:rFonts w:ascii="Lato" w:hAnsi="Lato"/>
@@ -1630,6 +1313,7 @@
               </w:rPr>
               <w:t>Shadowseer</w:t>
             </w:r>
+            <w:proofErr w:type="spellEnd"/>
           </w:p>
         </w:tc>
         <w:tc>
@@ -1750,11 +1434,11 @@
       <w:pPr>
         <w:pStyle w:val="Heading1"/>
       </w:pPr>
-      <w:bookmarkStart w:id="2" w:name="_Toc448394704"/>
+      <w:bookmarkStart w:id="3" w:name="_Toc448510162"/>
       <w:r>
         <w:t>Heroes</w:t>
       </w:r>
-      <w:bookmarkEnd w:id="2"/>
+      <w:bookmarkEnd w:id="3"/>
     </w:p>
     <w:tbl>
       <w:tblPr>
@@ -1854,9 +1538,11 @@
               <w:jc w:val="center"/>
               <w:cnfStyle w:val="100000000000" w:firstRow="1" w:lastRow="0" w:firstColumn="0" w:lastColumn="0" w:oddVBand="0" w:evenVBand="0" w:oddHBand="0" w:evenHBand="0" w:firstRowFirstColumn="0" w:firstRowLastColumn="0" w:lastRowFirstColumn="0" w:lastRowLastColumn="0"/>
             </w:pPr>
+            <w:proofErr w:type="spellStart"/>
             <w:r>
               <w:t>Crit</w:t>
             </w:r>
+            <w:proofErr w:type="spellEnd"/>
           </w:p>
         </w:tc>
         <w:tc>
@@ -2272,12 +1958,12 @@
       <w:pPr>
         <w:pStyle w:val="Heading1"/>
       </w:pPr>
-      <w:bookmarkStart w:id="3" w:name="_Toc448394705"/>
+      <w:bookmarkStart w:id="4" w:name="_Toc448510163"/>
       <w:r>
         <w:lastRenderedPageBreak/>
         <w:t>Units</w:t>
       </w:r>
-      <w:bookmarkEnd w:id="3"/>
+      <w:bookmarkEnd w:id="4"/>
     </w:p>
     <w:p>
       <w:r>
@@ -2313,7 +1999,7 @@
               <w:outlineLvl w:val="1"/>
             </w:pPr>
             <w:r>
-              <w:t>Harlequin Player</w:t>
+              <w:t>Troupe</w:t>
             </w:r>
           </w:p>
           <w:p>
@@ -2328,6 +2014,24 @@
           <w:p>
             <w:r>
               <w:t xml:space="preserve">Harlequin Players carry </w:t>
+            </w:r>
+            <w:r>
+              <w:t xml:space="preserve">a </w:t>
+            </w:r>
+            <w:r>
+              <w:rPr>
+                <w:i/>
+              </w:rPr>
+              <w:t>Power Sword</w:t>
+            </w:r>
+            <w:r>
+              <w:t xml:space="preserve"> and a </w:t>
+            </w:r>
+            <w:r>
+              <w:rPr>
+                <w:i/>
+              </w:rPr>
+              <w:t>Fusion Pistol</w:t>
             </w:r>
             <w:r>
               <w:t>.</w:t>
@@ -2369,7 +2073,124 @@
               <w:t xml:space="preserve">Equipment </w:t>
             </w:r>
           </w:p>
-          <w:p/>
+          <w:p>
+            <w:pPr>
+              <w:rPr>
+                <w:i/>
+              </w:rPr>
+            </w:pPr>
+            <w:r>
+              <w:t xml:space="preserve">Troupe Masters carry a </w:t>
+            </w:r>
+            <w:r>
+              <w:rPr>
+                <w:i/>
+              </w:rPr>
+              <w:t xml:space="preserve">Harlequin’s Kiss </w:t>
+            </w:r>
+            <w:r>
+              <w:t xml:space="preserve">and a </w:t>
+            </w:r>
+            <w:r>
+              <w:rPr>
+                <w:i/>
+              </w:rPr>
+              <w:t>Harlequin’s Embrace</w:t>
+            </w:r>
+            <w:r>
+              <w:t>.</w:t>
+            </w:r>
+          </w:p>
+        </w:tc>
+      </w:tr>
+      <w:tr>
+        <w:tc>
+          <w:tcPr>
+            <w:tcW w:w="5098" w:type="dxa"/>
+            <w:tcBorders>
+              <w:top w:val="nil"/>
+              <w:left w:val="nil"/>
+              <w:bottom w:val="nil"/>
+              <w:right w:val="nil"/>
+            </w:tcBorders>
+          </w:tcPr>
+          <w:p>
+            <w:pPr>
+              <w:pStyle w:val="Heading2"/>
+              <w:outlineLvl w:val="1"/>
+            </w:pPr>
+            <w:r>
+              <w:t>Death Jester</w:t>
+            </w:r>
+          </w:p>
+          <w:p>
+            <w:pPr>
+              <w:pStyle w:val="Heading3"/>
+              <w:outlineLvl w:val="2"/>
+            </w:pPr>
+            <w:r>
+              <w:t>Equipment</w:t>
+            </w:r>
+          </w:p>
+          <w:p>
+            <w:r>
+              <w:t xml:space="preserve">Death Jesters carry a </w:t>
+            </w:r>
+            <w:r>
+              <w:rPr>
+                <w:i/>
+              </w:rPr>
+              <w:t>Death Jester Cannon</w:t>
+            </w:r>
+            <w:r>
+              <w:t>.</w:t>
+            </w:r>
+          </w:p>
+        </w:tc>
+        <w:tc>
+          <w:tcPr>
+            <w:tcW w:w="5098" w:type="dxa"/>
+            <w:tcBorders>
+              <w:top w:val="nil"/>
+              <w:left w:val="nil"/>
+              <w:bottom w:val="nil"/>
+              <w:right w:val="nil"/>
+            </w:tcBorders>
+          </w:tcPr>
+          <w:p>
+            <w:pPr>
+              <w:pStyle w:val="Heading2"/>
+              <w:outlineLvl w:val="1"/>
+            </w:pPr>
+            <w:r>
+              <w:t>Shadow Seer</w:t>
+            </w:r>
+          </w:p>
+          <w:p>
+            <w:pPr>
+              <w:pStyle w:val="Heading3"/>
+              <w:outlineLvl w:val="2"/>
+            </w:pPr>
+            <w:r>
+              <w:t>Equipment</w:t>
+            </w:r>
+          </w:p>
+          <w:p>
+            <w:r>
+              <w:t xml:space="preserve">Shadow Seers carry a </w:t>
+            </w:r>
+            <w:proofErr w:type="spellStart"/>
+            <w:r>
+              <w:rPr>
+                <w:i/>
+              </w:rPr>
+              <w:t>Miststave</w:t>
+            </w:r>
+            <w:proofErr w:type="spellEnd"/>
+            <w:r>
+              <w:t>.</w:t>
+            </w:r>
+          </w:p>
         </w:tc>
       </w:tr>
     </w:tbl>
@@ -2377,11 +2198,11 @@
       <w:pPr>
         <w:pStyle w:val="Heading1"/>
       </w:pPr>
-      <w:bookmarkStart w:id="4" w:name="_Toc448394706"/>
+      <w:bookmarkStart w:id="5" w:name="_Toc448510164"/>
       <w:r>
         <w:t>Heroes</w:t>
       </w:r>
-      <w:bookmarkEnd w:id="4"/>
+      <w:bookmarkEnd w:id="5"/>
     </w:p>
     <w:tbl>
       <w:tblPr>
@@ -2451,12 +2272,12 @@
       <w:pPr>
         <w:pStyle w:val="Heading1"/>
       </w:pPr>
-      <w:bookmarkStart w:id="5" w:name="_Toc448394707"/>
+      <w:bookmarkStart w:id="6" w:name="_Toc448510165"/>
       <w:r>
         <w:lastRenderedPageBreak/>
         <w:t>Weapons</w:t>
       </w:r>
-      <w:bookmarkEnd w:id="5"/>
+      <w:bookmarkEnd w:id="6"/>
     </w:p>
     <w:p>
       <w:r>
@@ -2632,6 +2453,9 @@
               <w:jc w:val="center"/>
               <w:cnfStyle w:val="000000100000" w:firstRow="0" w:lastRow="0" w:firstColumn="0" w:lastColumn="0" w:oddVBand="0" w:evenVBand="0" w:oddHBand="1" w:evenHBand="0" w:firstRowFirstColumn="0" w:firstRowLastColumn="0" w:lastRowFirstColumn="0" w:lastRowLastColumn="0"/>
             </w:pPr>
+            <w:r>
+              <w:t>Melee</w:t>
+            </w:r>
           </w:p>
         </w:tc>
         <w:tc>
@@ -2643,6 +2467,9 @@
               <w:jc w:val="center"/>
               <w:cnfStyle w:val="000000100000" w:firstRow="0" w:lastRow="0" w:firstColumn="0" w:lastColumn="0" w:oddVBand="0" w:evenVBand="0" w:oddHBand="1" w:evenHBand="0" w:firstRowFirstColumn="0" w:firstRowLastColumn="0" w:lastRowFirstColumn="0" w:lastRowLastColumn="0"/>
             </w:pPr>
+            <w:r>
+              <w:t>10</w:t>
+            </w:r>
           </w:p>
         </w:tc>
         <w:tc>
@@ -2654,6 +2481,9 @@
               <w:jc w:val="center"/>
               <w:cnfStyle w:val="000000100000" w:firstRow="0" w:lastRow="0" w:firstColumn="0" w:lastColumn="0" w:oddVBand="0" w:evenVBand="0" w:oddHBand="1" w:evenHBand="0" w:firstRowFirstColumn="0" w:firstRowLastColumn="0" w:lastRowFirstColumn="0" w:lastRowLastColumn="0"/>
             </w:pPr>
+            <w:r>
+              <w:t>3</w:t>
+            </w:r>
           </w:p>
         </w:tc>
         <w:tc>
@@ -2702,6 +2532,12 @@
               <w:jc w:val="center"/>
               <w:cnfStyle w:val="000000000000" w:firstRow="0" w:lastRow="0" w:firstColumn="0" w:lastColumn="0" w:oddVBand="0" w:evenVBand="0" w:oddHBand="0" w:evenHBand="0" w:firstRowFirstColumn="0" w:firstRowLastColumn="0" w:lastRowFirstColumn="0" w:lastRowLastColumn="0"/>
             </w:pPr>
+            <w:r>
+              <w:t>M</w:t>
+            </w:r>
+            <w:r>
+              <w:t>elee</w:t>
+            </w:r>
           </w:p>
         </w:tc>
         <w:tc>
@@ -2713,6 +2549,9 @@
               <w:jc w:val="center"/>
               <w:cnfStyle w:val="000000000000" w:firstRow="0" w:lastRow="0" w:firstColumn="0" w:lastColumn="0" w:oddVBand="0" w:evenVBand="0" w:oddHBand="0" w:evenHBand="0" w:firstRowFirstColumn="0" w:firstRowLastColumn="0" w:lastRowFirstColumn="0" w:lastRowLastColumn="0"/>
             </w:pPr>
+            <w:r>
+              <w:t>15</w:t>
+            </w:r>
           </w:p>
         </w:tc>
         <w:tc>
@@ -2724,6 +2563,9 @@
               <w:jc w:val="center"/>
               <w:cnfStyle w:val="000000000000" w:firstRow="0" w:lastRow="0" w:firstColumn="0" w:lastColumn="0" w:oddVBand="0" w:evenVBand="0" w:oddHBand="0" w:evenHBand="0" w:firstRowFirstColumn="0" w:firstRowLastColumn="0" w:lastRowFirstColumn="0" w:lastRowLastColumn="0"/>
             </w:pPr>
+            <w:r>
+              <w:t>3</w:t>
+            </w:r>
           </w:p>
         </w:tc>
         <w:tc>
@@ -2737,6 +2579,18 @@
                 <w:i/>
               </w:rPr>
             </w:pPr>
+            <w:r>
+              <w:rPr>
+                <w:i/>
+              </w:rPr>
+              <w:t>Light Weapon</w:t>
+            </w:r>
+            <w:r>
+              <w:rPr>
+                <w:i/>
+              </w:rPr>
+              <w:t>, Lethal Wounds</w:t>
+            </w:r>
           </w:p>
         </w:tc>
       </w:tr>
@@ -2773,6 +2627,9 @@
               <w:jc w:val="center"/>
               <w:cnfStyle w:val="000000100000" w:firstRow="0" w:lastRow="0" w:firstColumn="0" w:lastColumn="0" w:oddVBand="0" w:evenVBand="0" w:oddHBand="1" w:evenHBand="0" w:firstRowFirstColumn="0" w:firstRowLastColumn="0" w:lastRowFirstColumn="0" w:lastRowLastColumn="0"/>
             </w:pPr>
+            <w:r>
+              <w:t>Melee</w:t>
+            </w:r>
           </w:p>
         </w:tc>
         <w:tc>
@@ -2784,6 +2641,9 @@
               <w:jc w:val="center"/>
               <w:cnfStyle w:val="000000100000" w:firstRow="0" w:lastRow="0" w:firstColumn="0" w:lastColumn="0" w:oddVBand="0" w:evenVBand="0" w:oddHBand="1" w:evenHBand="0" w:firstRowFirstColumn="0" w:firstRowLastColumn="0" w:lastRowFirstColumn="0" w:lastRowLastColumn="0"/>
             </w:pPr>
+            <w:r>
+              <w:t>16</w:t>
+            </w:r>
           </w:p>
         </w:tc>
         <w:tc>
@@ -2795,6 +2655,9 @@
               <w:jc w:val="center"/>
               <w:cnfStyle w:val="000000100000" w:firstRow="0" w:lastRow="0" w:firstColumn="0" w:lastColumn="0" w:oddVBand="0" w:evenVBand="0" w:oddHBand="1" w:evenHBand="0" w:firstRowFirstColumn="0" w:firstRowLastColumn="0" w:lastRowFirstColumn="0" w:lastRowLastColumn="0"/>
             </w:pPr>
+            <w:r>
+              <w:t>2</w:t>
+            </w:r>
           </w:p>
         </w:tc>
         <w:tc>
@@ -2808,6 +2671,12 @@
                 <w:i/>
               </w:rPr>
             </w:pPr>
+            <w:r>
+              <w:rPr>
+                <w:i/>
+              </w:rPr>
+              <w:t>Penetration</w:t>
+            </w:r>
           </w:p>
         </w:tc>
       </w:tr>
@@ -2826,12 +2695,14 @@
                 <w:b w:val="0"/>
               </w:rPr>
             </w:pPr>
+            <w:proofErr w:type="spellStart"/>
             <w:r>
               <w:rPr>
                 <w:b w:val="0"/>
               </w:rPr>
               <w:t>Zephyrglaive</w:t>
             </w:r>
+            <w:proofErr w:type="spellEnd"/>
           </w:p>
         </w:tc>
         <w:tc>
@@ -2843,6 +2714,9 @@
               <w:jc w:val="center"/>
               <w:cnfStyle w:val="000000000000" w:firstRow="0" w:lastRow="0" w:firstColumn="0" w:lastColumn="0" w:oddVBand="0" w:evenVBand="0" w:oddHBand="0" w:evenHBand="0" w:firstRowFirstColumn="0" w:firstRowLastColumn="0" w:lastRowFirstColumn="0" w:lastRowLastColumn="0"/>
             </w:pPr>
+            <w:r>
+              <w:t>Melee</w:t>
+            </w:r>
           </w:p>
         </w:tc>
         <w:tc>
@@ -2854,6 +2728,9 @@
               <w:jc w:val="center"/>
               <w:cnfStyle w:val="000000000000" w:firstRow="0" w:lastRow="0" w:firstColumn="0" w:lastColumn="0" w:oddVBand="0" w:evenVBand="0" w:oddHBand="0" w:evenHBand="0" w:firstRowFirstColumn="0" w:firstRowLastColumn="0" w:lastRowFirstColumn="0" w:lastRowLastColumn="0"/>
             </w:pPr>
+            <w:r>
+              <w:t>14</w:t>
+            </w:r>
           </w:p>
         </w:tc>
         <w:tc>
@@ -2865,6 +2742,9 @@
               <w:jc w:val="center"/>
               <w:cnfStyle w:val="000000000000" w:firstRow="0" w:lastRow="0" w:firstColumn="0" w:lastColumn="0" w:oddVBand="0" w:evenVBand="0" w:oddHBand="0" w:evenHBand="0" w:firstRowFirstColumn="0" w:firstRowLastColumn="0" w:lastRowFirstColumn="0" w:lastRowLastColumn="0"/>
             </w:pPr>
+            <w:r>
+              <w:t>2</w:t>
+            </w:r>
           </w:p>
         </w:tc>
         <w:tc>
@@ -2878,6 +2758,12 @@
                 <w:i/>
               </w:rPr>
             </w:pPr>
+            <w:r>
+              <w:rPr>
+                <w:i/>
+              </w:rPr>
+              <w:t>Cleave, Wide Range, Lethal Wounds</w:t>
+            </w:r>
           </w:p>
         </w:tc>
       </w:tr>
@@ -2897,6 +2783,14 @@
                 <w:b w:val="0"/>
               </w:rPr>
             </w:pPr>
+            <w:proofErr w:type="spellStart"/>
+            <w:r>
+              <w:rPr>
+                <w:b w:val="0"/>
+              </w:rPr>
+              <w:t>Miststave</w:t>
+            </w:r>
+            <w:proofErr w:type="spellEnd"/>
           </w:p>
         </w:tc>
         <w:tc>
@@ -2908,6 +2802,9 @@
               <w:jc w:val="center"/>
               <w:cnfStyle w:val="000000100000" w:firstRow="0" w:lastRow="0" w:firstColumn="0" w:lastColumn="0" w:oddVBand="0" w:evenVBand="0" w:oddHBand="1" w:evenHBand="0" w:firstRowFirstColumn="0" w:firstRowLastColumn="0" w:lastRowFirstColumn="0" w:lastRowLastColumn="0"/>
             </w:pPr>
+            <w:r>
+              <w:t>Melee</w:t>
+            </w:r>
           </w:p>
         </w:tc>
         <w:tc>
@@ -2919,6 +2816,9 @@
               <w:jc w:val="center"/>
               <w:cnfStyle w:val="000000100000" w:firstRow="0" w:lastRow="0" w:firstColumn="0" w:lastColumn="0" w:oddVBand="0" w:evenVBand="0" w:oddHBand="1" w:evenHBand="0" w:firstRowFirstColumn="0" w:firstRowLastColumn="0" w:lastRowFirstColumn="0" w:lastRowLastColumn="0"/>
             </w:pPr>
+            <w:r>
+              <w:t>12</w:t>
+            </w:r>
           </w:p>
         </w:tc>
         <w:tc>
@@ -2930,6 +2830,9 @@
               <w:jc w:val="center"/>
               <w:cnfStyle w:val="000000100000" w:firstRow="0" w:lastRow="0" w:firstColumn="0" w:lastColumn="0" w:oddVBand="0" w:evenVBand="0" w:oddHBand="1" w:evenHBand="0" w:firstRowFirstColumn="0" w:firstRowLastColumn="0" w:lastRowFirstColumn="0" w:lastRowLastColumn="0"/>
             </w:pPr>
+            <w:r>
+              <w:t>2</w:t>
+            </w:r>
           </w:p>
         </w:tc>
         <w:tc>
@@ -2943,6 +2846,12 @@
                 <w:i/>
               </w:rPr>
             </w:pPr>
+            <w:r>
+              <w:rPr>
+                <w:i/>
+              </w:rPr>
+              <w:t>Lethal Weapon</w:t>
+            </w:r>
           </w:p>
         </w:tc>
       </w:tr>
@@ -3099,6 +3008,9 @@
               <w:jc w:val="center"/>
               <w:cnfStyle w:val="000000100000" w:firstRow="0" w:lastRow="0" w:firstColumn="0" w:lastColumn="0" w:oddVBand="0" w:evenVBand="0" w:oddHBand="1" w:evenHBand="0" w:firstRowFirstColumn="0" w:firstRowLastColumn="0" w:lastRowFirstColumn="0" w:lastRowLastColumn="0"/>
             </w:pPr>
+            <w:r>
+              <w:t>10cm</w:t>
+            </w:r>
           </w:p>
         </w:tc>
         <w:tc>
@@ -3110,6 +3022,9 @@
               <w:jc w:val="center"/>
               <w:cnfStyle w:val="000000100000" w:firstRow="0" w:lastRow="0" w:firstColumn="0" w:lastColumn="0" w:oddVBand="0" w:evenVBand="0" w:oddHBand="1" w:evenHBand="0" w:firstRowFirstColumn="0" w:firstRowLastColumn="0" w:lastRowFirstColumn="0" w:lastRowLastColumn="0"/>
             </w:pPr>
+            <w:r>
+              <w:t>15</w:t>
+            </w:r>
           </w:p>
         </w:tc>
         <w:tc>
@@ -3121,6 +3036,9 @@
               <w:jc w:val="center"/>
               <w:cnfStyle w:val="000000100000" w:firstRow="0" w:lastRow="0" w:firstColumn="0" w:lastColumn="0" w:oddVBand="0" w:evenVBand="0" w:oddHBand="1" w:evenHBand="0" w:firstRowFirstColumn="0" w:firstRowLastColumn="0" w:lastRowFirstColumn="0" w:lastRowLastColumn="0"/>
             </w:pPr>
+            <w:r>
+              <w:t>2</w:t>
+            </w:r>
           </w:p>
         </w:tc>
         <w:tc>
@@ -3169,6 +3087,9 @@
               <w:jc w:val="center"/>
               <w:cnfStyle w:val="000000000000" w:firstRow="0" w:lastRow="0" w:firstColumn="0" w:lastColumn="0" w:oddVBand="0" w:evenVBand="0" w:oddHBand="0" w:evenHBand="0" w:firstRowFirstColumn="0" w:firstRowLastColumn="0" w:lastRowFirstColumn="0" w:lastRowLastColumn="0"/>
             </w:pPr>
+            <w:r>
+              <w:t>Burst</w:t>
+            </w:r>
           </w:p>
         </w:tc>
         <w:tc>
@@ -3180,6 +3101,9 @@
               <w:jc w:val="center"/>
               <w:cnfStyle w:val="000000000000" w:firstRow="0" w:lastRow="0" w:firstColumn="0" w:lastColumn="0" w:oddVBand="0" w:evenVBand="0" w:oddHBand="0" w:evenHBand="0" w:firstRowFirstColumn="0" w:firstRowLastColumn="0" w:lastRowFirstColumn="0" w:lastRowLastColumn="0"/>
             </w:pPr>
+            <w:r>
+              <w:t>8</w:t>
+            </w:r>
           </w:p>
         </w:tc>
         <w:tc>
@@ -3191,6 +3115,9 @@
               <w:jc w:val="center"/>
               <w:cnfStyle w:val="000000000000" w:firstRow="0" w:lastRow="0" w:firstColumn="0" w:lastColumn="0" w:oddVBand="0" w:evenVBand="0" w:oddHBand="0" w:evenHBand="0" w:firstRowFirstColumn="0" w:firstRowLastColumn="0" w:lastRowFirstColumn="0" w:lastRowLastColumn="0"/>
             </w:pPr>
+            <w:r>
+              <w:t>2</w:t>
+            </w:r>
           </w:p>
         </w:tc>
         <w:tc>
@@ -3204,6 +3131,12 @@
                 <w:i/>
               </w:rPr>
             </w:pPr>
+            <w:r>
+              <w:rPr>
+                <w:i/>
+              </w:rPr>
+              <w:t>Burst</w:t>
+            </w:r>
           </w:p>
         </w:tc>
       </w:tr>
@@ -3240,6 +3173,9 @@
               <w:jc w:val="center"/>
               <w:cnfStyle w:val="000000100000" w:firstRow="0" w:lastRow="0" w:firstColumn="0" w:lastColumn="0" w:oddVBand="0" w:evenVBand="0" w:oddHBand="1" w:evenHBand="0" w:firstRowFirstColumn="0" w:firstRowLastColumn="0" w:lastRowFirstColumn="0" w:lastRowLastColumn="0"/>
             </w:pPr>
+            <w:r>
+              <w:t>20cm</w:t>
+            </w:r>
           </w:p>
         </w:tc>
         <w:tc>
@@ -3251,6 +3187,9 @@
               <w:jc w:val="center"/>
               <w:cnfStyle w:val="000000100000" w:firstRow="0" w:lastRow="0" w:firstColumn="0" w:lastColumn="0" w:oddVBand="0" w:evenVBand="0" w:oddHBand="1" w:evenHBand="0" w:firstRowFirstColumn="0" w:firstRowLastColumn="0" w:lastRowFirstColumn="0" w:lastRowLastColumn="0"/>
             </w:pPr>
+            <w:r>
+              <w:t>8</w:t>
+            </w:r>
           </w:p>
         </w:tc>
         <w:tc>
@@ -3262,6 +3201,9 @@
               <w:jc w:val="center"/>
               <w:cnfStyle w:val="000000100000" w:firstRow="0" w:lastRow="0" w:firstColumn="0" w:lastColumn="0" w:oddVBand="0" w:evenVBand="0" w:oddHBand="1" w:evenHBand="0" w:firstRowFirstColumn="0" w:firstRowLastColumn="0" w:lastRowFirstColumn="0" w:lastRowLastColumn="0"/>
             </w:pPr>
+            <w:r>
+              <w:t>2</w:t>
+            </w:r>
           </w:p>
         </w:tc>
         <w:tc>
@@ -3275,6 +3217,12 @@
                 <w:i/>
               </w:rPr>
             </w:pPr>
+            <w:r>
+              <w:rPr>
+                <w:i/>
+              </w:rPr>
+              <w:t>Successful wounds inflict Stunned</w:t>
+            </w:r>
           </w:p>
         </w:tc>
       </w:tr>
@@ -3431,28 +3379,51 @@
               <w:jc w:val="center"/>
               <w:cnfStyle w:val="000000100000" w:firstRow="0" w:lastRow="0" w:firstColumn="0" w:lastColumn="0" w:oddVBand="0" w:evenVBand="0" w:oddHBand="1" w:evenHBand="0" w:firstRowFirstColumn="0" w:firstRowLastColumn="0" w:lastRowFirstColumn="0" w:lastRowLastColumn="0"/>
             </w:pPr>
+            <w:r>
+              <w:t>30cm</w:t>
+            </w:r>
           </w:p>
         </w:tc>
         <w:tc>
           <w:tcPr>
             <w:tcW w:w="1479" w:type="dxa"/>
+            <w:vAlign w:val="center"/>
           </w:tcPr>
           <w:p>
             <w:pPr>
               <w:jc w:val="center"/>
               <w:cnfStyle w:val="000000100000" w:firstRow="0" w:lastRow="0" w:firstColumn="0" w:lastColumn="0" w:oddVBand="0" w:evenVBand="0" w:oddHBand="1" w:evenHBand="0" w:firstRowFirstColumn="0" w:firstRowLastColumn="0" w:lastRowFirstColumn="0" w:lastRowLastColumn="0"/>
-            </w:pPr>
+              <w:rPr>
+                <w:color w:val="000000"/>
+              </w:rPr>
+            </w:pPr>
+            <w:r>
+              <w:rPr>
+                <w:color w:val="000000"/>
+              </w:rPr>
+              <w:t>8</w:t>
+            </w:r>
           </w:p>
         </w:tc>
         <w:tc>
           <w:tcPr>
             <w:tcW w:w="1216" w:type="dxa"/>
+            <w:vAlign w:val="bottom"/>
           </w:tcPr>
           <w:p>
             <w:pPr>
               <w:jc w:val="center"/>
               <w:cnfStyle w:val="000000100000" w:firstRow="0" w:lastRow="0" w:firstColumn="0" w:lastColumn="0" w:oddVBand="0" w:evenVBand="0" w:oddHBand="1" w:evenHBand="0" w:firstRowFirstColumn="0" w:firstRowLastColumn="0" w:lastRowFirstColumn="0" w:lastRowLastColumn="0"/>
-            </w:pPr>
+              <w:rPr>
+                <w:color w:val="000000"/>
+              </w:rPr>
+            </w:pPr>
+            <w:r>
+              <w:rPr>
+                <w:color w:val="000000"/>
+              </w:rPr>
+              <w:t>3</w:t>
+            </w:r>
           </w:p>
         </w:tc>
         <w:tc>
@@ -3466,6 +3437,12 @@
                 <w:i/>
               </w:rPr>
             </w:pPr>
+            <w:r>
+              <w:rPr>
+                <w:i/>
+              </w:rPr>
+              <w:t>Light Weapon, Lethal Weapon</w:t>
+            </w:r>
           </w:p>
         </w:tc>
       </w:tr>
@@ -3501,28 +3478,53 @@
               <w:jc w:val="center"/>
               <w:cnfStyle w:val="000000000000" w:firstRow="0" w:lastRow="0" w:firstColumn="0" w:lastColumn="0" w:oddVBand="0" w:evenVBand="0" w:oddHBand="0" w:evenHBand="0" w:firstRowFirstColumn="0" w:firstRowLastColumn="0" w:lastRowFirstColumn="0" w:lastRowLastColumn="0"/>
             </w:pPr>
+            <w:r>
+              <w:t>30cm</w:t>
+            </w:r>
           </w:p>
         </w:tc>
         <w:tc>
           <w:tcPr>
             <w:tcW w:w="1479" w:type="dxa"/>
+            <w:vAlign w:val="center"/>
           </w:tcPr>
           <w:p>
             <w:pPr>
               <w:jc w:val="center"/>
               <w:cnfStyle w:val="000000000000" w:firstRow="0" w:lastRow="0" w:firstColumn="0" w:lastColumn="0" w:oddVBand="0" w:evenVBand="0" w:oddHBand="0" w:evenHBand="0" w:firstRowFirstColumn="0" w:firstRowLastColumn="0" w:lastRowFirstColumn="0" w:lastRowLastColumn="0"/>
-            </w:pPr>
+              <w:rPr>
+                <w:color w:val="000000"/>
+                <w:sz w:val="24"/>
+                <w:szCs w:val="24"/>
+              </w:rPr>
+            </w:pPr>
+            <w:r>
+              <w:rPr>
+                <w:color w:val="000000"/>
+              </w:rPr>
+              <w:t>8</w:t>
+            </w:r>
           </w:p>
         </w:tc>
         <w:tc>
           <w:tcPr>
             <w:tcW w:w="1216" w:type="dxa"/>
+            <w:vAlign w:val="bottom"/>
           </w:tcPr>
           <w:p>
             <w:pPr>
               <w:jc w:val="center"/>
               <w:cnfStyle w:val="000000000000" w:firstRow="0" w:lastRow="0" w:firstColumn="0" w:lastColumn="0" w:oddVBand="0" w:evenVBand="0" w:oddHBand="0" w:evenHBand="0" w:firstRowFirstColumn="0" w:firstRowLastColumn="0" w:lastRowFirstColumn="0" w:lastRowLastColumn="0"/>
-            </w:pPr>
+              <w:rPr>
+                <w:color w:val="000000"/>
+              </w:rPr>
+            </w:pPr>
+            <w:r>
+              <w:rPr>
+                <w:color w:val="000000"/>
+              </w:rPr>
+              <w:t>2</w:t>
+            </w:r>
           </w:p>
         </w:tc>
         <w:tc>
@@ -3536,6 +3538,12 @@
                 <w:i/>
               </w:rPr>
             </w:pPr>
+            <w:r>
+              <w:rPr>
+                <w:i/>
+              </w:rPr>
+              <w:t>Successful wounds inflict Stunned</w:t>
+            </w:r>
           </w:p>
         </w:tc>
       </w:tr>
@@ -3555,6 +3563,12 @@
                 <w:b w:val="0"/>
               </w:rPr>
             </w:pPr>
+            <w:r>
+              <w:rPr>
+                <w:b w:val="0"/>
+              </w:rPr>
+              <w:t>Prism Cannon</w:t>
+            </w:r>
           </w:p>
         </w:tc>
         <w:tc>
@@ -3566,28 +3580,53 @@
               <w:jc w:val="center"/>
               <w:cnfStyle w:val="000000100000" w:firstRow="0" w:lastRow="0" w:firstColumn="0" w:lastColumn="0" w:oddVBand="0" w:evenVBand="0" w:oddHBand="1" w:evenHBand="0" w:firstRowFirstColumn="0" w:firstRowLastColumn="0" w:lastRowFirstColumn="0" w:lastRowLastColumn="0"/>
             </w:pPr>
+            <w:r>
+              <w:t>30cm</w:t>
+            </w:r>
           </w:p>
         </w:tc>
         <w:tc>
           <w:tcPr>
             <w:tcW w:w="1479" w:type="dxa"/>
+            <w:vAlign w:val="center"/>
           </w:tcPr>
           <w:p>
             <w:pPr>
               <w:jc w:val="center"/>
               <w:cnfStyle w:val="000000100000" w:firstRow="0" w:lastRow="0" w:firstColumn="0" w:lastColumn="0" w:oddVBand="0" w:evenVBand="0" w:oddHBand="1" w:evenHBand="0" w:firstRowFirstColumn="0" w:firstRowLastColumn="0" w:lastRowFirstColumn="0" w:lastRowLastColumn="0"/>
-            </w:pPr>
+              <w:rPr>
+                <w:color w:val="000000"/>
+                <w:sz w:val="24"/>
+                <w:szCs w:val="24"/>
+              </w:rPr>
+            </w:pPr>
+            <w:r>
+              <w:rPr>
+                <w:color w:val="000000"/>
+              </w:rPr>
+              <w:t>14</w:t>
+            </w:r>
           </w:p>
         </w:tc>
         <w:tc>
           <w:tcPr>
             <w:tcW w:w="1216" w:type="dxa"/>
+            <w:vAlign w:val="bottom"/>
           </w:tcPr>
           <w:p>
             <w:pPr>
               <w:jc w:val="center"/>
               <w:cnfStyle w:val="000000100000" w:firstRow="0" w:lastRow="0" w:firstColumn="0" w:lastColumn="0" w:oddVBand="0" w:evenVBand="0" w:oddHBand="1" w:evenHBand="0" w:firstRowFirstColumn="0" w:firstRowLastColumn="0" w:lastRowFirstColumn="0" w:lastRowLastColumn="0"/>
-            </w:pPr>
+              <w:rPr>
+                <w:color w:val="000000"/>
+              </w:rPr>
+            </w:pPr>
+            <w:r>
+              <w:rPr>
+                <w:color w:val="000000"/>
+              </w:rPr>
+              <w:t>2</w:t>
+            </w:r>
           </w:p>
         </w:tc>
         <w:tc>
@@ -3601,393 +3640,12 @@
                 <w:i/>
               </w:rPr>
             </w:pPr>
-          </w:p>
-        </w:tc>
-      </w:tr>
-      <w:tr>
-        <w:trPr>
-          <w:trHeight w:val="262"/>
-        </w:trPr>
-        <w:tc>
-          <w:tcPr>
-            <w:cnfStyle w:val="001000000000" w:firstRow="0" w:lastRow="0" w:firstColumn="1" w:lastColumn="0" w:oddVBand="0" w:evenVBand="0" w:oddHBand="0" w:evenHBand="0" w:firstRowFirstColumn="0" w:firstRowLastColumn="0" w:lastRowFirstColumn="0" w:lastRowLastColumn="0"/>
-            <w:tcW w:w="2665" w:type="dxa"/>
-          </w:tcPr>
-          <w:p>
-            <w:pPr>
-              <w:rPr>
-                <w:b w:val="0"/>
-              </w:rPr>
-            </w:pPr>
-          </w:p>
-        </w:tc>
-        <w:tc>
-          <w:tcPr>
-            <w:tcW w:w="1173" w:type="dxa"/>
-          </w:tcPr>
-          <w:p>
-            <w:pPr>
-              <w:jc w:val="center"/>
-              <w:cnfStyle w:val="000000000000" w:firstRow="0" w:lastRow="0" w:firstColumn="0" w:lastColumn="0" w:oddVBand="0" w:evenVBand="0" w:oddHBand="0" w:evenHBand="0" w:firstRowFirstColumn="0" w:firstRowLastColumn="0" w:lastRowFirstColumn="0" w:lastRowLastColumn="0"/>
-            </w:pPr>
-          </w:p>
-        </w:tc>
-        <w:tc>
-          <w:tcPr>
-            <w:tcW w:w="1479" w:type="dxa"/>
-          </w:tcPr>
-          <w:p>
-            <w:pPr>
-              <w:jc w:val="center"/>
-              <w:cnfStyle w:val="000000000000" w:firstRow="0" w:lastRow="0" w:firstColumn="0" w:lastColumn="0" w:oddVBand="0" w:evenVBand="0" w:oddHBand="0" w:evenHBand="0" w:firstRowFirstColumn="0" w:firstRowLastColumn="0" w:lastRowFirstColumn="0" w:lastRowLastColumn="0"/>
-            </w:pPr>
-          </w:p>
-        </w:tc>
-        <w:tc>
-          <w:tcPr>
-            <w:tcW w:w="1216" w:type="dxa"/>
-          </w:tcPr>
-          <w:p>
-            <w:pPr>
-              <w:jc w:val="center"/>
-              <w:cnfStyle w:val="000000000000" w:firstRow="0" w:lastRow="0" w:firstColumn="0" w:lastColumn="0" w:oddVBand="0" w:evenVBand="0" w:oddHBand="0" w:evenHBand="0" w:firstRowFirstColumn="0" w:firstRowLastColumn="0" w:lastRowFirstColumn="0" w:lastRowLastColumn="0"/>
-            </w:pPr>
-          </w:p>
-        </w:tc>
-        <w:tc>
-          <w:tcPr>
-            <w:tcW w:w="3763" w:type="dxa"/>
-          </w:tcPr>
-          <w:p>
-            <w:pPr>
-              <w:cnfStyle w:val="000000000000" w:firstRow="0" w:lastRow="0" w:firstColumn="0" w:lastColumn="0" w:oddVBand="0" w:evenVBand="0" w:oddHBand="0" w:evenHBand="0" w:firstRowFirstColumn="0" w:firstRowLastColumn="0" w:lastRowFirstColumn="0" w:lastRowLastColumn="0"/>
+            <w:r>
               <w:rPr>
                 <w:i/>
               </w:rPr>
-            </w:pPr>
-          </w:p>
-        </w:tc>
-      </w:tr>
-      <w:tr>
-        <w:trPr>
-          <w:cnfStyle w:val="000000100000" w:firstRow="0" w:lastRow="0" w:firstColumn="0" w:lastColumn="0" w:oddVBand="0" w:evenVBand="0" w:oddHBand="1" w:evenHBand="0" w:firstRowFirstColumn="0" w:firstRowLastColumn="0" w:lastRowFirstColumn="0" w:lastRowLastColumn="0"/>
-          <w:trHeight w:val="262"/>
-        </w:trPr>
-        <w:tc>
-          <w:tcPr>
-            <w:cnfStyle w:val="001000000000" w:firstRow="0" w:lastRow="0" w:firstColumn="1" w:lastColumn="0" w:oddVBand="0" w:evenVBand="0" w:oddHBand="0" w:evenHBand="0" w:firstRowFirstColumn="0" w:firstRowLastColumn="0" w:lastRowFirstColumn="0" w:lastRowLastColumn="0"/>
-            <w:tcW w:w="2665" w:type="dxa"/>
-          </w:tcPr>
-          <w:p>
-            <w:pPr>
-              <w:rPr>
-                <w:b w:val="0"/>
-              </w:rPr>
-            </w:pPr>
-          </w:p>
-        </w:tc>
-        <w:tc>
-          <w:tcPr>
-            <w:tcW w:w="1173" w:type="dxa"/>
-          </w:tcPr>
-          <w:p>
-            <w:pPr>
-              <w:jc w:val="center"/>
-              <w:cnfStyle w:val="000000100000" w:firstRow="0" w:lastRow="0" w:firstColumn="0" w:lastColumn="0" w:oddVBand="0" w:evenVBand="0" w:oddHBand="1" w:evenHBand="0" w:firstRowFirstColumn="0" w:firstRowLastColumn="0" w:lastRowFirstColumn="0" w:lastRowLastColumn="0"/>
-            </w:pPr>
-          </w:p>
-        </w:tc>
-        <w:tc>
-          <w:tcPr>
-            <w:tcW w:w="1479" w:type="dxa"/>
-          </w:tcPr>
-          <w:p>
-            <w:pPr>
-              <w:jc w:val="center"/>
-              <w:cnfStyle w:val="000000100000" w:firstRow="0" w:lastRow="0" w:firstColumn="0" w:lastColumn="0" w:oddVBand="0" w:evenVBand="0" w:oddHBand="1" w:evenHBand="0" w:firstRowFirstColumn="0" w:firstRowLastColumn="0" w:lastRowFirstColumn="0" w:lastRowLastColumn="0"/>
-            </w:pPr>
-          </w:p>
-        </w:tc>
-        <w:tc>
-          <w:tcPr>
-            <w:tcW w:w="1216" w:type="dxa"/>
-          </w:tcPr>
-          <w:p>
-            <w:pPr>
-              <w:jc w:val="center"/>
-              <w:cnfStyle w:val="000000100000" w:firstRow="0" w:lastRow="0" w:firstColumn="0" w:lastColumn="0" w:oddVBand="0" w:evenVBand="0" w:oddHBand="1" w:evenHBand="0" w:firstRowFirstColumn="0" w:firstRowLastColumn="0" w:lastRowFirstColumn="0" w:lastRowLastColumn="0"/>
-            </w:pPr>
-          </w:p>
-        </w:tc>
-        <w:tc>
-          <w:tcPr>
-            <w:tcW w:w="3763" w:type="dxa"/>
-          </w:tcPr>
-          <w:p>
-            <w:pPr>
-              <w:cnfStyle w:val="000000100000" w:firstRow="0" w:lastRow="0" w:firstColumn="0" w:lastColumn="0" w:oddVBand="0" w:evenVBand="0" w:oddHBand="1" w:evenHBand="0" w:firstRowFirstColumn="0" w:firstRowLastColumn="0" w:lastRowFirstColumn="0" w:lastRowLastColumn="0"/>
-              <w:rPr>
-                <w:i/>
-              </w:rPr>
-            </w:pPr>
-          </w:p>
-        </w:tc>
-      </w:tr>
-      <w:tr>
-        <w:trPr>
-          <w:trHeight w:val="262"/>
-        </w:trPr>
-        <w:tc>
-          <w:tcPr>
-            <w:cnfStyle w:val="001000000000" w:firstRow="0" w:lastRow="0" w:firstColumn="1" w:lastColumn="0" w:oddVBand="0" w:evenVBand="0" w:oddHBand="0" w:evenHBand="0" w:firstRowFirstColumn="0" w:firstRowLastColumn="0" w:lastRowFirstColumn="0" w:lastRowLastColumn="0"/>
-            <w:tcW w:w="2665" w:type="dxa"/>
-          </w:tcPr>
-          <w:p>
-            <w:pPr>
-              <w:rPr>
-                <w:b w:val="0"/>
-              </w:rPr>
-            </w:pPr>
-          </w:p>
-        </w:tc>
-        <w:tc>
-          <w:tcPr>
-            <w:tcW w:w="1173" w:type="dxa"/>
-          </w:tcPr>
-          <w:p>
-            <w:pPr>
-              <w:jc w:val="center"/>
-              <w:cnfStyle w:val="000000000000" w:firstRow="0" w:lastRow="0" w:firstColumn="0" w:lastColumn="0" w:oddVBand="0" w:evenVBand="0" w:oddHBand="0" w:evenHBand="0" w:firstRowFirstColumn="0" w:firstRowLastColumn="0" w:lastRowFirstColumn="0" w:lastRowLastColumn="0"/>
-            </w:pPr>
-          </w:p>
-        </w:tc>
-        <w:tc>
-          <w:tcPr>
-            <w:tcW w:w="1479" w:type="dxa"/>
-          </w:tcPr>
-          <w:p>
-            <w:pPr>
-              <w:jc w:val="center"/>
-              <w:cnfStyle w:val="000000000000" w:firstRow="0" w:lastRow="0" w:firstColumn="0" w:lastColumn="0" w:oddVBand="0" w:evenVBand="0" w:oddHBand="0" w:evenHBand="0" w:firstRowFirstColumn="0" w:firstRowLastColumn="0" w:lastRowFirstColumn="0" w:lastRowLastColumn="0"/>
-            </w:pPr>
-          </w:p>
-        </w:tc>
-        <w:tc>
-          <w:tcPr>
-            <w:tcW w:w="1216" w:type="dxa"/>
-          </w:tcPr>
-          <w:p>
-            <w:pPr>
-              <w:jc w:val="center"/>
-              <w:cnfStyle w:val="000000000000" w:firstRow="0" w:lastRow="0" w:firstColumn="0" w:lastColumn="0" w:oddVBand="0" w:evenVBand="0" w:oddHBand="0" w:evenHBand="0" w:firstRowFirstColumn="0" w:firstRowLastColumn="0" w:lastRowFirstColumn="0" w:lastRowLastColumn="0"/>
-            </w:pPr>
-          </w:p>
-        </w:tc>
-        <w:tc>
-          <w:tcPr>
-            <w:tcW w:w="3763" w:type="dxa"/>
-          </w:tcPr>
-          <w:p>
-            <w:pPr>
-              <w:cnfStyle w:val="000000000000" w:firstRow="0" w:lastRow="0" w:firstColumn="0" w:lastColumn="0" w:oddVBand="0" w:evenVBand="0" w:oddHBand="0" w:evenHBand="0" w:firstRowFirstColumn="0" w:firstRowLastColumn="0" w:lastRowFirstColumn="0" w:lastRowLastColumn="0"/>
-              <w:rPr>
-                <w:i/>
-              </w:rPr>
-            </w:pPr>
-          </w:p>
-        </w:tc>
-      </w:tr>
-      <w:tr>
-        <w:trPr>
-          <w:cnfStyle w:val="000000100000" w:firstRow="0" w:lastRow="0" w:firstColumn="0" w:lastColumn="0" w:oddVBand="0" w:evenVBand="0" w:oddHBand="1" w:evenHBand="0" w:firstRowFirstColumn="0" w:firstRowLastColumn="0" w:lastRowFirstColumn="0" w:lastRowLastColumn="0"/>
-          <w:trHeight w:val="262"/>
-        </w:trPr>
-        <w:tc>
-          <w:tcPr>
-            <w:cnfStyle w:val="001000000000" w:firstRow="0" w:lastRow="0" w:firstColumn="1" w:lastColumn="0" w:oddVBand="0" w:evenVBand="0" w:oddHBand="0" w:evenHBand="0" w:firstRowFirstColumn="0" w:firstRowLastColumn="0" w:lastRowFirstColumn="0" w:lastRowLastColumn="0"/>
-            <w:tcW w:w="2665" w:type="dxa"/>
-          </w:tcPr>
-          <w:p>
-            <w:pPr>
-              <w:rPr>
-                <w:b w:val="0"/>
-              </w:rPr>
-            </w:pPr>
-          </w:p>
-        </w:tc>
-        <w:tc>
-          <w:tcPr>
-            <w:tcW w:w="1173" w:type="dxa"/>
-          </w:tcPr>
-          <w:p>
-            <w:pPr>
-              <w:jc w:val="center"/>
-              <w:cnfStyle w:val="000000100000" w:firstRow="0" w:lastRow="0" w:firstColumn="0" w:lastColumn="0" w:oddVBand="0" w:evenVBand="0" w:oddHBand="1" w:evenHBand="0" w:firstRowFirstColumn="0" w:firstRowLastColumn="0" w:lastRowFirstColumn="0" w:lastRowLastColumn="0"/>
-            </w:pPr>
-          </w:p>
-        </w:tc>
-        <w:tc>
-          <w:tcPr>
-            <w:tcW w:w="1479" w:type="dxa"/>
-          </w:tcPr>
-          <w:p>
-            <w:pPr>
-              <w:jc w:val="center"/>
-              <w:cnfStyle w:val="000000100000" w:firstRow="0" w:lastRow="0" w:firstColumn="0" w:lastColumn="0" w:oddVBand="0" w:evenVBand="0" w:oddHBand="1" w:evenHBand="0" w:firstRowFirstColumn="0" w:firstRowLastColumn="0" w:lastRowFirstColumn="0" w:lastRowLastColumn="0"/>
-            </w:pPr>
-          </w:p>
-        </w:tc>
-        <w:tc>
-          <w:tcPr>
-            <w:tcW w:w="1216" w:type="dxa"/>
-          </w:tcPr>
-          <w:p>
-            <w:pPr>
-              <w:jc w:val="center"/>
-              <w:cnfStyle w:val="000000100000" w:firstRow="0" w:lastRow="0" w:firstColumn="0" w:lastColumn="0" w:oddVBand="0" w:evenVBand="0" w:oddHBand="1" w:evenHBand="0" w:firstRowFirstColumn="0" w:firstRowLastColumn="0" w:lastRowFirstColumn="0" w:lastRowLastColumn="0"/>
-            </w:pPr>
-          </w:p>
-        </w:tc>
-        <w:tc>
-          <w:tcPr>
-            <w:tcW w:w="3763" w:type="dxa"/>
-          </w:tcPr>
-          <w:p>
-            <w:pPr>
-              <w:cnfStyle w:val="000000100000" w:firstRow="0" w:lastRow="0" w:firstColumn="0" w:lastColumn="0" w:oddVBand="0" w:evenVBand="0" w:oddHBand="1" w:evenHBand="0" w:firstRowFirstColumn="0" w:firstRowLastColumn="0" w:lastRowFirstColumn="0" w:lastRowLastColumn="0"/>
-              <w:rPr>
-                <w:i/>
-              </w:rPr>
-            </w:pPr>
-          </w:p>
-        </w:tc>
-      </w:tr>
-      <w:tr>
-        <w:trPr>
-          <w:trHeight w:val="262"/>
-        </w:trPr>
-        <w:tc>
-          <w:tcPr>
-            <w:cnfStyle w:val="001000000000" w:firstRow="0" w:lastRow="0" w:firstColumn="1" w:lastColumn="0" w:oddVBand="0" w:evenVBand="0" w:oddHBand="0" w:evenHBand="0" w:firstRowFirstColumn="0" w:firstRowLastColumn="0" w:lastRowFirstColumn="0" w:lastRowLastColumn="0"/>
-            <w:tcW w:w="2665" w:type="dxa"/>
-          </w:tcPr>
-          <w:p>
-            <w:pPr>
-              <w:rPr>
-                <w:b w:val="0"/>
-              </w:rPr>
-            </w:pPr>
-          </w:p>
-        </w:tc>
-        <w:tc>
-          <w:tcPr>
-            <w:tcW w:w="1173" w:type="dxa"/>
-          </w:tcPr>
-          <w:p>
-            <w:pPr>
-              <w:jc w:val="center"/>
-              <w:cnfStyle w:val="000000000000" w:firstRow="0" w:lastRow="0" w:firstColumn="0" w:lastColumn="0" w:oddVBand="0" w:evenVBand="0" w:oddHBand="0" w:evenHBand="0" w:firstRowFirstColumn="0" w:firstRowLastColumn="0" w:lastRowFirstColumn="0" w:lastRowLastColumn="0"/>
-            </w:pPr>
-          </w:p>
-        </w:tc>
-        <w:tc>
-          <w:tcPr>
-            <w:tcW w:w="1479" w:type="dxa"/>
-          </w:tcPr>
-          <w:p>
-            <w:pPr>
-              <w:jc w:val="center"/>
-              <w:cnfStyle w:val="000000000000" w:firstRow="0" w:lastRow="0" w:firstColumn="0" w:lastColumn="0" w:oddVBand="0" w:evenVBand="0" w:oddHBand="0" w:evenHBand="0" w:firstRowFirstColumn="0" w:firstRowLastColumn="0" w:lastRowFirstColumn="0" w:lastRowLastColumn="0"/>
-            </w:pPr>
-          </w:p>
-        </w:tc>
-        <w:tc>
-          <w:tcPr>
-            <w:tcW w:w="1216" w:type="dxa"/>
-          </w:tcPr>
-          <w:p>
-            <w:pPr>
-              <w:jc w:val="center"/>
-              <w:cnfStyle w:val="000000000000" w:firstRow="0" w:lastRow="0" w:firstColumn="0" w:lastColumn="0" w:oddVBand="0" w:evenVBand="0" w:oddHBand="0" w:evenHBand="0" w:firstRowFirstColumn="0" w:firstRowLastColumn="0" w:lastRowFirstColumn="0" w:lastRowLastColumn="0"/>
-            </w:pPr>
-          </w:p>
-        </w:tc>
-        <w:tc>
-          <w:tcPr>
-            <w:tcW w:w="3763" w:type="dxa"/>
-          </w:tcPr>
-          <w:p>
-            <w:pPr>
-              <w:cnfStyle w:val="000000000000" w:firstRow="0" w:lastRow="0" w:firstColumn="0" w:lastColumn="0" w:oddVBand="0" w:evenVBand="0" w:oddHBand="0" w:evenHBand="0" w:firstRowFirstColumn="0" w:firstRowLastColumn="0" w:lastRowFirstColumn="0" w:lastRowLastColumn="0"/>
-              <w:rPr>
-                <w:i/>
-              </w:rPr>
-            </w:pPr>
-          </w:p>
-        </w:tc>
-      </w:tr>
-      <w:tr>
-        <w:trPr>
-          <w:cnfStyle w:val="000000100000" w:firstRow="0" w:lastRow="0" w:firstColumn="0" w:lastColumn="0" w:oddVBand="0" w:evenVBand="0" w:oddHBand="1" w:evenHBand="0" w:firstRowFirstColumn="0" w:firstRowLastColumn="0" w:lastRowFirstColumn="0" w:lastRowLastColumn="0"/>
-          <w:trHeight w:val="262"/>
-        </w:trPr>
-        <w:tc>
-          <w:tcPr>
-            <w:cnfStyle w:val="001000000000" w:firstRow="0" w:lastRow="0" w:firstColumn="1" w:lastColumn="0" w:oddVBand="0" w:evenVBand="0" w:oddHBand="0" w:evenHBand="0" w:firstRowFirstColumn="0" w:firstRowLastColumn="0" w:lastRowFirstColumn="0" w:lastRowLastColumn="0"/>
-            <w:tcW w:w="2665" w:type="dxa"/>
-          </w:tcPr>
-          <w:p>
-            <w:pPr>
-              <w:rPr>
-                <w:b w:val="0"/>
-              </w:rPr>
-            </w:pPr>
-          </w:p>
-        </w:tc>
-        <w:tc>
-          <w:tcPr>
-            <w:tcW w:w="1173" w:type="dxa"/>
-          </w:tcPr>
-          <w:p>
-            <w:pPr>
-              <w:jc w:val="center"/>
-              <w:cnfStyle w:val="000000100000" w:firstRow="0" w:lastRow="0" w:firstColumn="0" w:lastColumn="0" w:oddVBand="0" w:evenVBand="0" w:oddHBand="1" w:evenHBand="0" w:firstRowFirstColumn="0" w:firstRowLastColumn="0" w:lastRowFirstColumn="0" w:lastRowLastColumn="0"/>
-            </w:pPr>
-          </w:p>
-        </w:tc>
-        <w:tc>
-          <w:tcPr>
-            <w:tcW w:w="1479" w:type="dxa"/>
-          </w:tcPr>
-          <w:p>
-            <w:pPr>
-              <w:jc w:val="center"/>
-              <w:cnfStyle w:val="000000100000" w:firstRow="0" w:lastRow="0" w:firstColumn="0" w:lastColumn="0" w:oddVBand="0" w:evenVBand="0" w:oddHBand="1" w:evenHBand="0" w:firstRowFirstColumn="0" w:firstRowLastColumn="0" w:lastRowFirstColumn="0" w:lastRowLastColumn="0"/>
-            </w:pPr>
-          </w:p>
-        </w:tc>
-        <w:tc>
-          <w:tcPr>
-            <w:tcW w:w="1216" w:type="dxa"/>
-          </w:tcPr>
-          <w:p>
-            <w:pPr>
-              <w:jc w:val="center"/>
-              <w:cnfStyle w:val="000000100000" w:firstRow="0" w:lastRow="0" w:firstColumn="0" w:lastColumn="0" w:oddVBand="0" w:evenVBand="0" w:oddHBand="1" w:evenHBand="0" w:firstRowFirstColumn="0" w:firstRowLastColumn="0" w:lastRowFirstColumn="0" w:lastRowLastColumn="0"/>
-            </w:pPr>
-          </w:p>
-        </w:tc>
-        <w:tc>
-          <w:tcPr>
-            <w:tcW w:w="3763" w:type="dxa"/>
-          </w:tcPr>
-          <w:p>
-            <w:pPr>
-              <w:cnfStyle w:val="000000100000" w:firstRow="0" w:lastRow="0" w:firstColumn="0" w:lastColumn="0" w:oddVBand="0" w:evenVBand="0" w:oddHBand="1" w:evenHBand="0" w:firstRowFirstColumn="0" w:firstRowLastColumn="0" w:lastRowFirstColumn="0" w:lastRowLastColumn="0"/>
-              <w:rPr>
-                <w:i/>
-              </w:rPr>
-            </w:pPr>
+              <w:t>Penetration, Lethal Wounds</w:t>
+            </w:r>
           </w:p>
         </w:tc>
       </w:tr>
@@ -4131,7 +3789,7 @@
               <w:rPr>
                 <w:b w:val="0"/>
               </w:rPr>
-              <w:t>Reaper Launcher</w:t>
+              <w:t>Death Jester Cannon</w:t>
             </w:r>
           </w:p>
         </w:tc>
@@ -4145,7 +3803,7 @@
               <w:cnfStyle w:val="000000100000" w:firstRow="0" w:lastRow="0" w:firstColumn="0" w:lastColumn="0" w:oddVBand="0" w:evenVBand="0" w:oddHBand="1" w:evenHBand="0" w:firstRowFirstColumn="0" w:firstRowLastColumn="0" w:lastRowFirstColumn="0" w:lastRowLastColumn="0"/>
             </w:pPr>
             <w:r>
-              <w:t>45cm</w:t>
+              <w:t>30cm</w:t>
             </w:r>
           </w:p>
         </w:tc>
@@ -4159,7 +3817,7 @@
               <w:cnfStyle w:val="000000100000" w:firstRow="0" w:lastRow="0" w:firstColumn="0" w:lastColumn="0" w:oddVBand="0" w:evenVBand="0" w:oddHBand="1" w:evenHBand="0" w:firstRowFirstColumn="0" w:firstRowLastColumn="0" w:lastRowFirstColumn="0" w:lastRowLastColumn="0"/>
             </w:pPr>
             <w:r>
-              <w:t>15</w:t>
+              <w:t>12</w:t>
             </w:r>
           </w:p>
         </w:tc>
@@ -4192,308 +3850,14 @@
               <w:rPr>
                 <w:i/>
               </w:rPr>
-              <w:t>Penetration</w:t>
-            </w:r>
-          </w:p>
-        </w:tc>
-      </w:tr>
-      <w:tr>
-        <w:trPr>
-          <w:trHeight w:val="294"/>
-        </w:trPr>
-        <w:tc>
-          <w:tcPr>
-            <w:cnfStyle w:val="001000000000" w:firstRow="0" w:lastRow="0" w:firstColumn="1" w:lastColumn="0" w:oddVBand="0" w:evenVBand="0" w:oddHBand="0" w:evenHBand="0" w:firstRowFirstColumn="0" w:firstRowLastColumn="0" w:lastRowFirstColumn="0" w:lastRowLastColumn="0"/>
-            <w:tcW w:w="2765" w:type="dxa"/>
-          </w:tcPr>
-          <w:p>
-            <w:pPr>
-              <w:rPr>
-                <w:b w:val="0"/>
-              </w:rPr>
-            </w:pPr>
-            <w:r>
-              <w:rPr>
-                <w:b w:val="0"/>
-              </w:rPr>
-              <w:t>Tempest Launcher</w:t>
-            </w:r>
-          </w:p>
-        </w:tc>
-        <w:tc>
-          <w:tcPr>
-            <w:tcW w:w="1170" w:type="dxa"/>
-          </w:tcPr>
-          <w:p>
-            <w:pPr>
-              <w:jc w:val="center"/>
-              <w:cnfStyle w:val="000000000000" w:firstRow="0" w:lastRow="0" w:firstColumn="0" w:lastColumn="0" w:oddVBand="0" w:evenVBand="0" w:oddHBand="0" w:evenHBand="0" w:firstRowFirstColumn="0" w:firstRowLastColumn="0" w:lastRowFirstColumn="0" w:lastRowLastColumn="0"/>
-            </w:pPr>
-            <w:r>
-              <w:t>30cm</w:t>
-            </w:r>
-          </w:p>
-        </w:tc>
-        <w:tc>
-          <w:tcPr>
-            <w:tcW w:w="1475" w:type="dxa"/>
-          </w:tcPr>
-          <w:p>
-            <w:pPr>
-              <w:jc w:val="center"/>
-              <w:cnfStyle w:val="000000000000" w:firstRow="0" w:lastRow="0" w:firstColumn="0" w:lastColumn="0" w:oddVBand="0" w:evenVBand="0" w:oddHBand="0" w:evenHBand="0" w:firstRowFirstColumn="0" w:firstRowLastColumn="0" w:lastRowFirstColumn="0" w:lastRowLastColumn="0"/>
-            </w:pPr>
-            <w:r>
-              <w:t>10</w:t>
-            </w:r>
-          </w:p>
-        </w:tc>
-        <w:tc>
-          <w:tcPr>
-            <w:tcW w:w="1217" w:type="dxa"/>
-          </w:tcPr>
-          <w:p>
-            <w:pPr>
-              <w:jc w:val="center"/>
-              <w:cnfStyle w:val="000000000000" w:firstRow="0" w:lastRow="0" w:firstColumn="0" w:lastColumn="0" w:oddVBand="0" w:evenVBand="0" w:oddHBand="0" w:evenHBand="0" w:firstRowFirstColumn="0" w:firstRowLastColumn="0" w:lastRowFirstColumn="0" w:lastRowLastColumn="0"/>
-            </w:pPr>
-            <w:r>
-              <w:t>2</w:t>
-            </w:r>
-          </w:p>
-        </w:tc>
-        <w:tc>
-          <w:tcPr>
-            <w:tcW w:w="3709" w:type="dxa"/>
-          </w:tcPr>
-          <w:p>
-            <w:pPr>
-              <w:cnfStyle w:val="000000000000" w:firstRow="0" w:lastRow="0" w:firstColumn="0" w:lastColumn="0" w:oddVBand="0" w:evenVBand="0" w:oddHBand="0" w:evenHBand="0" w:firstRowFirstColumn="0" w:firstRowLastColumn="0" w:lastRowFirstColumn="0" w:lastRowLastColumn="0"/>
+              <w:t>Lethal Weapon</w:t>
+            </w:r>
+            <w:r>
               <w:rPr>
                 <w:i/>
               </w:rPr>
-            </w:pPr>
-            <w:r>
-              <w:rPr>
-                <w:i/>
-              </w:rPr>
-              <w:t>AoE M</w:t>
-            </w:r>
-          </w:p>
-        </w:tc>
-      </w:tr>
-      <w:tr>
-        <w:trPr>
-          <w:cnfStyle w:val="000000100000" w:firstRow="0" w:lastRow="0" w:firstColumn="0" w:lastColumn="0" w:oddVBand="0" w:evenVBand="0" w:oddHBand="1" w:evenHBand="0" w:firstRowFirstColumn="0" w:firstRowLastColumn="0" w:lastRowFirstColumn="0" w:lastRowLastColumn="0"/>
-          <w:trHeight w:val="294"/>
-        </w:trPr>
-        <w:tc>
-          <w:tcPr>
-            <w:cnfStyle w:val="001000000000" w:firstRow="0" w:lastRow="0" w:firstColumn="1" w:lastColumn="0" w:oddVBand="0" w:evenVBand="0" w:oddHBand="0" w:evenHBand="0" w:firstRowFirstColumn="0" w:firstRowLastColumn="0" w:lastRowFirstColumn="0" w:lastRowLastColumn="0"/>
-            <w:tcW w:w="2765" w:type="dxa"/>
-          </w:tcPr>
-          <w:p>
-            <w:pPr>
-              <w:rPr>
-                <w:b w:val="0"/>
-              </w:rPr>
-            </w:pPr>
-            <w:r>
-              <w:rPr>
-                <w:b w:val="0"/>
-              </w:rPr>
-              <w:t>Wraithcannon</w:t>
-            </w:r>
-          </w:p>
-        </w:tc>
-        <w:tc>
-          <w:tcPr>
-            <w:tcW w:w="1170" w:type="dxa"/>
-          </w:tcPr>
-          <w:p>
-            <w:pPr>
-              <w:jc w:val="center"/>
-              <w:cnfStyle w:val="000000100000" w:firstRow="0" w:lastRow="0" w:firstColumn="0" w:lastColumn="0" w:oddVBand="0" w:evenVBand="0" w:oddHBand="1" w:evenHBand="0" w:firstRowFirstColumn="0" w:firstRowLastColumn="0" w:lastRowFirstColumn="0" w:lastRowLastColumn="0"/>
-            </w:pPr>
-            <w:r>
-              <w:t>45cm</w:t>
-            </w:r>
-          </w:p>
-        </w:tc>
-        <w:tc>
-          <w:tcPr>
-            <w:tcW w:w="1475" w:type="dxa"/>
-          </w:tcPr>
-          <w:p>
-            <w:pPr>
-              <w:jc w:val="center"/>
-              <w:cnfStyle w:val="000000100000" w:firstRow="0" w:lastRow="0" w:firstColumn="0" w:lastColumn="0" w:oddVBand="0" w:evenVBand="0" w:oddHBand="1" w:evenHBand="0" w:firstRowFirstColumn="0" w:firstRowLastColumn="0" w:lastRowFirstColumn="0" w:lastRowLastColumn="0"/>
-            </w:pPr>
-            <w:r>
-              <w:t>X</w:t>
-            </w:r>
-          </w:p>
-        </w:tc>
-        <w:tc>
-          <w:tcPr>
-            <w:tcW w:w="1217" w:type="dxa"/>
-          </w:tcPr>
-          <w:p>
-            <w:pPr>
-              <w:jc w:val="center"/>
-              <w:cnfStyle w:val="000000100000" w:firstRow="0" w:lastRow="0" w:firstColumn="0" w:lastColumn="0" w:oddVBand="0" w:evenVBand="0" w:oddHBand="1" w:evenHBand="0" w:firstRowFirstColumn="0" w:firstRowLastColumn="0" w:lastRowFirstColumn="0" w:lastRowLastColumn="0"/>
-            </w:pPr>
-            <w:r>
-              <w:t>1</w:t>
-            </w:r>
-          </w:p>
-        </w:tc>
-        <w:tc>
-          <w:tcPr>
-            <w:tcW w:w="3709" w:type="dxa"/>
-          </w:tcPr>
-          <w:p>
-            <w:pPr>
-              <w:cnfStyle w:val="000000100000" w:firstRow="0" w:lastRow="0" w:firstColumn="0" w:lastColumn="0" w:oddVBand="0" w:evenVBand="0" w:oddHBand="1" w:evenHBand="0" w:firstRowFirstColumn="0" w:firstRowLastColumn="0" w:lastRowFirstColumn="0" w:lastRowLastColumn="0"/>
-              <w:rPr>
-                <w:i/>
-              </w:rPr>
-            </w:pPr>
-            <w:r>
-              <w:rPr>
-                <w:i/>
-              </w:rPr>
-              <w:t>D-Cannon, Energy</w:t>
-            </w:r>
-          </w:p>
-        </w:tc>
-      </w:tr>
-      <w:tr>
-        <w:trPr>
-          <w:trHeight w:val="294"/>
-        </w:trPr>
-        <w:tc>
-          <w:tcPr>
-            <w:cnfStyle w:val="001000000000" w:firstRow="0" w:lastRow="0" w:firstColumn="1" w:lastColumn="0" w:oddVBand="0" w:evenVBand="0" w:oddHBand="0" w:evenHBand="0" w:firstRowFirstColumn="0" w:firstRowLastColumn="0" w:lastRowFirstColumn="0" w:lastRowLastColumn="0"/>
-            <w:tcW w:w="2765" w:type="dxa"/>
-          </w:tcPr>
-          <w:p>
-            <w:pPr>
-              <w:rPr>
-                <w:b w:val="0"/>
-              </w:rPr>
-            </w:pPr>
-          </w:p>
-        </w:tc>
-        <w:tc>
-          <w:tcPr>
-            <w:tcW w:w="1170" w:type="dxa"/>
-          </w:tcPr>
-          <w:p>
-            <w:pPr>
-              <w:jc w:val="center"/>
-              <w:cnfStyle w:val="000000000000" w:firstRow="0" w:lastRow="0" w:firstColumn="0" w:lastColumn="0" w:oddVBand="0" w:evenVBand="0" w:oddHBand="0" w:evenHBand="0" w:firstRowFirstColumn="0" w:firstRowLastColumn="0" w:lastRowFirstColumn="0" w:lastRowLastColumn="0"/>
-            </w:pPr>
-          </w:p>
-        </w:tc>
-        <w:tc>
-          <w:tcPr>
-            <w:tcW w:w="1475" w:type="dxa"/>
-          </w:tcPr>
-          <w:p>
-            <w:pPr>
-              <w:jc w:val="center"/>
-              <w:cnfStyle w:val="000000000000" w:firstRow="0" w:lastRow="0" w:firstColumn="0" w:lastColumn="0" w:oddVBand="0" w:evenVBand="0" w:oddHBand="0" w:evenHBand="0" w:firstRowFirstColumn="0" w:firstRowLastColumn="0" w:lastRowFirstColumn="0" w:lastRowLastColumn="0"/>
-            </w:pPr>
-          </w:p>
-        </w:tc>
-        <w:tc>
-          <w:tcPr>
-            <w:tcW w:w="1217" w:type="dxa"/>
-          </w:tcPr>
-          <w:p>
-            <w:pPr>
-              <w:jc w:val="center"/>
-              <w:cnfStyle w:val="000000000000" w:firstRow="0" w:lastRow="0" w:firstColumn="0" w:lastColumn="0" w:oddVBand="0" w:evenVBand="0" w:oddHBand="0" w:evenHBand="0" w:firstRowFirstColumn="0" w:firstRowLastColumn="0" w:lastRowFirstColumn="0" w:lastRowLastColumn="0"/>
-            </w:pPr>
-          </w:p>
-        </w:tc>
-        <w:tc>
-          <w:tcPr>
-            <w:tcW w:w="3709" w:type="dxa"/>
-          </w:tcPr>
-          <w:p>
-            <w:pPr>
-              <w:cnfStyle w:val="000000000000" w:firstRow="0" w:lastRow="0" w:firstColumn="0" w:lastColumn="0" w:oddVBand="0" w:evenVBand="0" w:oddHBand="0" w:evenHBand="0" w:firstRowFirstColumn="0" w:firstRowLastColumn="0" w:lastRowFirstColumn="0" w:lastRowLastColumn="0"/>
-              <w:rPr>
-                <w:i/>
-              </w:rPr>
-            </w:pPr>
-          </w:p>
-        </w:tc>
-      </w:tr>
-      <w:tr>
-        <w:trPr>
-          <w:cnfStyle w:val="000000100000" w:firstRow="0" w:lastRow="0" w:firstColumn="0" w:lastColumn="0" w:oddVBand="0" w:evenVBand="0" w:oddHBand="1" w:evenHBand="0" w:firstRowFirstColumn="0" w:firstRowLastColumn="0" w:lastRowFirstColumn="0" w:lastRowLastColumn="0"/>
-          <w:trHeight w:val="294"/>
-        </w:trPr>
-        <w:tc>
-          <w:tcPr>
-            <w:cnfStyle w:val="001000000000" w:firstRow="0" w:lastRow="0" w:firstColumn="1" w:lastColumn="0" w:oddVBand="0" w:evenVBand="0" w:oddHBand="0" w:evenHBand="0" w:firstRowFirstColumn="0" w:firstRowLastColumn="0" w:lastRowFirstColumn="0" w:lastRowLastColumn="0"/>
-            <w:tcW w:w="2765" w:type="dxa"/>
-          </w:tcPr>
-          <w:p>
-            <w:pPr>
-              <w:rPr>
-                <w:b w:val="0"/>
-              </w:rPr>
-            </w:pPr>
-          </w:p>
-        </w:tc>
-        <w:tc>
-          <w:tcPr>
-            <w:tcW w:w="1170" w:type="dxa"/>
-          </w:tcPr>
-          <w:p>
-            <w:pPr>
-              <w:jc w:val="center"/>
-              <w:cnfStyle w:val="000000100000" w:firstRow="0" w:lastRow="0" w:firstColumn="0" w:lastColumn="0" w:oddVBand="0" w:evenVBand="0" w:oddHBand="1" w:evenHBand="0" w:firstRowFirstColumn="0" w:firstRowLastColumn="0" w:lastRowFirstColumn="0" w:lastRowLastColumn="0"/>
-            </w:pPr>
-          </w:p>
-        </w:tc>
-        <w:tc>
-          <w:tcPr>
-            <w:tcW w:w="1475" w:type="dxa"/>
-          </w:tcPr>
-          <w:p>
-            <w:pPr>
-              <w:jc w:val="center"/>
-              <w:cnfStyle w:val="000000100000" w:firstRow="0" w:lastRow="0" w:firstColumn="0" w:lastColumn="0" w:oddVBand="0" w:evenVBand="0" w:oddHBand="1" w:evenHBand="0" w:firstRowFirstColumn="0" w:firstRowLastColumn="0" w:lastRowFirstColumn="0" w:lastRowLastColumn="0"/>
-            </w:pPr>
-          </w:p>
-        </w:tc>
-        <w:tc>
-          <w:tcPr>
-            <w:tcW w:w="1217" w:type="dxa"/>
-          </w:tcPr>
-          <w:p>
-            <w:pPr>
-              <w:jc w:val="center"/>
-              <w:cnfStyle w:val="000000100000" w:firstRow="0" w:lastRow="0" w:firstColumn="0" w:lastColumn="0" w:oddVBand="0" w:evenVBand="0" w:oddHBand="1" w:evenHBand="0" w:firstRowFirstColumn="0" w:firstRowLastColumn="0" w:lastRowFirstColumn="0" w:lastRowLastColumn="0"/>
-            </w:pPr>
-          </w:p>
-        </w:tc>
-        <w:tc>
-          <w:tcPr>
-            <w:tcW w:w="3709" w:type="dxa"/>
-          </w:tcPr>
-          <w:p>
-            <w:pPr>
-              <w:cnfStyle w:val="000000100000" w:firstRow="0" w:lastRow="0" w:firstColumn="0" w:lastColumn="0" w:oddVBand="0" w:evenVBand="0" w:oddHBand="1" w:evenHBand="0" w:firstRowFirstColumn="0" w:firstRowLastColumn="0" w:lastRowFirstColumn="0" w:lastRowLastColumn="0"/>
-              <w:rPr>
-                <w:i/>
-              </w:rPr>
-            </w:pPr>
+              <w:t>, Penetration</w:t>
+            </w:r>
           </w:p>
         </w:tc>
       </w:tr>
@@ -4518,12 +3882,12 @@
       <w:pPr>
         <w:pStyle w:val="Heading1"/>
       </w:pPr>
-      <w:bookmarkStart w:id="6" w:name="_Toc448394708"/>
+      <w:bookmarkStart w:id="7" w:name="_Toc448510166"/>
       <w:r>
         <w:lastRenderedPageBreak/>
         <w:t>Equipment</w:t>
       </w:r>
-      <w:bookmarkEnd w:id="6"/>
+      <w:bookmarkEnd w:id="7"/>
     </w:p>
     <w:p>
       <w:r>
@@ -4558,16 +3922,16 @@
             <w:pPr>
               <w:pStyle w:val="Heading3"/>
               <w:tabs>
-                <w:tab w:val="left" w:pos="4284"/>
+                <w:tab w:val="left" w:pos="4276"/>
               </w:tabs>
               <w:outlineLvl w:val="2"/>
             </w:pPr>
             <w:r>
-              <w:t>Plasma Grenade</w:t>
+              <w:t>Hallucinogen Grenade</w:t>
             </w:r>
             <w:r>
               <w:tab/>
-              <w:t>5P</w:t>
+              <w:t>10P</w:t>
             </w:r>
           </w:p>
           <w:p>
@@ -4579,7 +3943,10 @@
               <w:jc w:val="both"/>
             </w:pPr>
             <w:r>
-              <w:t xml:space="preserve">Simple explosive grenades with 20cm range, 11 damage and 1 attack. Has </w:t>
+              <w:t>These grenades spread a neurotoxin that messes with the senses of affected targets. It has a</w:t>
+            </w:r>
+            <w:r>
+              <w:t xml:space="preserve"> 20cm range, </w:t>
             </w:r>
             <w:r>
               <w:rPr>
@@ -4597,92 +3964,19 @@
               <w:t>Limited</w:t>
             </w:r>
             <w:r>
+              <w:t xml:space="preserve">. </w:t>
+            </w:r>
+            <w:r>
+              <w:t xml:space="preserve">All enemies hit must reroll all successful </w:t>
+            </w:r>
+            <w:r>
               <w:rPr>
                 <w:i/>
               </w:rPr>
-              <w:t xml:space="preserve"> </w:t>
-            </w:r>
-            <w:r>
-              <w:t>and</w:t>
-            </w:r>
-            <w:r>
-              <w:rPr>
-                <w:i/>
-              </w:rPr>
-              <w:t xml:space="preserve"> </w:t>
-            </w:r>
-            <w:r>
-              <w:t xml:space="preserve">counts as </w:t>
-            </w:r>
-            <w:r>
-              <w:rPr>
-                <w:i/>
-              </w:rPr>
-              <w:t>Projectile</w:t>
-            </w:r>
-            <w:r>
-              <w:t xml:space="preserve">. Costs 1 Action Point to use. </w:t>
-            </w:r>
-          </w:p>
-          <w:p>
-            <w:pPr>
-              <w:pStyle w:val="Heading3"/>
-              <w:tabs>
-                <w:tab w:val="left" w:pos="4284"/>
-              </w:tabs>
-              <w:outlineLvl w:val="2"/>
-            </w:pPr>
-            <w:r>
-              <w:t>Haywire Grenade</w:t>
-            </w:r>
-            <w:r>
-              <w:tab/>
-              <w:t>5P</w:t>
-            </w:r>
-          </w:p>
-          <w:p>
-            <w:pPr>
-              <w:tabs>
-                <w:tab w:val="left" w:pos="4284"/>
-              </w:tabs>
-              <w:ind w:right="422"/>
-              <w:jc w:val="both"/>
-            </w:pPr>
-            <w:r>
-              <w:t xml:space="preserve">A tactical grenade emitting a high-powered EMP to stun nearby enemies. Every enemy hit is </w:t>
-            </w:r>
-            <w:r>
-              <w:rPr>
-                <w:i/>
-              </w:rPr>
-              <w:t>Stunned</w:t>
-            </w:r>
-            <w:r>
-              <w:t xml:space="preserve">. </w:t>
-            </w:r>
-            <w:r>
-              <w:t>Has</w:t>
-            </w:r>
-            <w:r>
-              <w:t xml:space="preserve"> a 20cm range, </w:t>
-            </w:r>
-            <w:r>
-              <w:rPr>
-                <w:i/>
-              </w:rPr>
-              <w:t>Area of Effect M</w:t>
-            </w:r>
-            <w:r>
-              <w:t xml:space="preserve"> and is </w:t>
-            </w:r>
-            <w:r>
-              <w:rPr>
-                <w:i/>
-              </w:rPr>
-              <w:t>Limited</w:t>
-            </w:r>
-            <w:r>
-              <w:t>. Costs 1 Action Point to use.</w:t>
+              <w:t xml:space="preserve">To-Hit </w:t>
+            </w:r>
+            <w:r>
+              <w:t>rolls in both melee and ranged combat.</w:t>
             </w:r>
             <w:r>
               <w:t xml:space="preserve"> </w:t>
@@ -4709,21 +4003,179 @@
             <w:pPr>
               <w:pStyle w:val="Heading3"/>
               <w:tabs>
-                <w:tab w:val="left" w:pos="4166"/>
+                <w:tab w:val="left" w:pos="4140"/>
               </w:tabs>
               <w:outlineLvl w:val="2"/>
             </w:pPr>
-            <w:r>
-              <w:t>LightWeb</w:t>
-            </w:r>
+            <w:proofErr w:type="spellStart"/>
+            <w:r>
+              <w:t>Agaith</w:t>
+            </w:r>
+            <w:proofErr w:type="spellEnd"/>
             <w:r>
               <w:tab/>
-              <w:t>10P</w:t>
-            </w:r>
-          </w:p>
-          <w:p>
-            <w:r>
-              <w:t>Over the LightWeb, units can communicate and share combat data in a more effective way, giving all users of the LightWeb +2 MM per user.</w:t>
+              <w:t>3</w:t>
+            </w:r>
+            <w:r>
+              <w:t>0P</w:t>
+            </w:r>
+          </w:p>
+          <w:p>
+            <w:pPr>
+              <w:tabs>
+                <w:tab w:val="left" w:pos="4140"/>
+              </w:tabs>
+            </w:pPr>
+            <w:r>
+              <w:t>The iconic mask of the Harlequins are fear inducing masks of madness. When an enemy attacks this unit in melee or ranged combat, they must first roll a dice. On a 15-20, they panic and don’t attack (but still spend AP).</w:t>
+            </w:r>
+          </w:p>
+          <w:p>
+            <w:pPr>
+              <w:pStyle w:val="Heading3"/>
+              <w:tabs>
+                <w:tab w:val="left" w:pos="4140"/>
+              </w:tabs>
+              <w:outlineLvl w:val="2"/>
+            </w:pPr>
+            <w:proofErr w:type="spellStart"/>
+            <w:r>
+              <w:t>Holo</w:t>
+            </w:r>
+            <w:proofErr w:type="spellEnd"/>
+            <w:r>
+              <w:t xml:space="preserve">-Suit </w:t>
+            </w:r>
+            <w:r>
+              <w:tab/>
+              <w:t>30P</w:t>
+            </w:r>
+          </w:p>
+          <w:p>
+            <w:pPr>
+              <w:tabs>
+                <w:tab w:val="left" w:pos="4140"/>
+              </w:tabs>
+            </w:pPr>
+            <w:r>
+              <w:t xml:space="preserve">The </w:t>
+            </w:r>
+            <w:proofErr w:type="spellStart"/>
+            <w:r>
+              <w:t>Holo</w:t>
+            </w:r>
+            <w:proofErr w:type="spellEnd"/>
+            <w:r>
+              <w:t xml:space="preserve">-Suit boosts their mobility and speed in combat, increasing their </w:t>
+            </w:r>
+            <w:r>
+              <w:rPr>
+                <w:i/>
+              </w:rPr>
+              <w:t xml:space="preserve">Move </w:t>
+            </w:r>
+            <w:r>
+              <w:t>distance to 15</w:t>
+            </w:r>
+            <w:r>
+              <w:t>cm</w:t>
+            </w:r>
+            <w:r>
+              <w:t>.</w:t>
+            </w:r>
+          </w:p>
+          <w:p>
+            <w:pPr>
+              <w:pStyle w:val="Heading3"/>
+              <w:tabs>
+                <w:tab w:val="left" w:pos="4140"/>
+              </w:tabs>
+              <w:outlineLvl w:val="2"/>
+            </w:pPr>
+            <w:proofErr w:type="spellStart"/>
+            <w:r>
+              <w:t>Holo</w:t>
+            </w:r>
+            <w:proofErr w:type="spellEnd"/>
+            <w:r>
+              <w:t>-Field</w:t>
+            </w:r>
+            <w:r>
+              <w:tab/>
+              <w:t>30P</w:t>
+            </w:r>
+          </w:p>
+          <w:p>
+            <w:pPr>
+              <w:tabs>
+                <w:tab w:val="left" w:pos="4140"/>
+              </w:tabs>
+            </w:pPr>
+            <w:r>
+              <w:t xml:space="preserve">The </w:t>
+            </w:r>
+            <w:proofErr w:type="spellStart"/>
+            <w:r>
+              <w:t>Holo</w:t>
+            </w:r>
+            <w:proofErr w:type="spellEnd"/>
+            <w:r>
+              <w:t xml:space="preserve">-Field transforms the Harlequin into a dazzling blur of colors while they fight. This gives the Harlequin </w:t>
+            </w:r>
+            <w:proofErr w:type="gramStart"/>
+            <w:r>
+              <w:rPr>
+                <w:i/>
+              </w:rPr>
+              <w:t>Dodge(</w:t>
+            </w:r>
+            <w:proofErr w:type="gramEnd"/>
+            <w:r>
+              <w:rPr>
+                <w:i/>
+              </w:rPr>
+              <w:t>10)</w:t>
+            </w:r>
+            <w:r>
+              <w:t>.</w:t>
+            </w:r>
+          </w:p>
+          <w:p>
+            <w:pPr>
+              <w:pStyle w:val="Heading3"/>
+              <w:tabs>
+                <w:tab w:val="left" w:pos="4140"/>
+              </w:tabs>
+              <w:outlineLvl w:val="2"/>
+            </w:pPr>
+            <w:r>
+              <w:t>Flip-Belt</w:t>
+            </w:r>
+            <w:r>
+              <w:tab/>
+              <w:t>30P</w:t>
+            </w:r>
+          </w:p>
+          <w:p>
+            <w:r>
+              <w:t>Flip-Belts are portable anti-</w:t>
+            </w:r>
+            <w:proofErr w:type="spellStart"/>
+            <w:r>
+              <w:t>grav</w:t>
+            </w:r>
+            <w:proofErr w:type="spellEnd"/>
+            <w:r>
+              <w:t xml:space="preserve"> generators, that give the Harlequin impossible mobility and grace. They get a +10cm bonus to </w:t>
+            </w:r>
+            <w:r>
+              <w:rPr>
+                <w:i/>
+              </w:rPr>
+              <w:t>charging</w:t>
+            </w:r>
+            <w:r>
+              <w:t>.</w:t>
             </w:r>
           </w:p>
         </w:tc>
@@ -4739,633 +4191,11 @@
       <w:pPr>
         <w:pStyle w:val="Heading1"/>
       </w:pPr>
-      <w:bookmarkStart w:id="7" w:name="_Toc448394711"/>
+      <w:bookmarkStart w:id="8" w:name="_Toc448510167"/>
       <w:r>
         <w:lastRenderedPageBreak/>
-        <w:t>Artifacts</w:t>
+        <w:t>Spells</w:t>
       </w:r>
-      <w:bookmarkEnd w:id="7"/>
-    </w:p>
-    <w:p>
-      <w:r>
-        <w:t>Artifacts may be bought by Seers and Autarchs to aid them in battle. Both may buy and equip weapons as they please, but may only carry up to two weapons, and only either 2x 1H or 1x 2H. Every Artifact may only be bought once per game.</w:t>
-      </w:r>
-    </w:p>
-    <w:tbl>
-      <w:tblPr>
-        <w:tblStyle w:val="TableGrid"/>
-        <w:tblW w:w="0" w:type="auto"/>
-        <w:tblLook w:val="04A0" w:firstRow="1" w:lastRow="0" w:firstColumn="1" w:lastColumn="0" w:noHBand="0" w:noVBand="1"/>
-      </w:tblPr>
-      <w:tblGrid>
-        <w:gridCol w:w="5098"/>
-        <w:gridCol w:w="5098"/>
-      </w:tblGrid>
-      <w:tr>
-        <w:tc>
-          <w:tcPr>
-            <w:tcW w:w="5098" w:type="dxa"/>
-          </w:tcPr>
-          <w:p>
-            <w:pPr>
-              <w:pStyle w:val="Heading3"/>
-              <w:tabs>
-                <w:tab w:val="left" w:pos="4276"/>
-              </w:tabs>
-              <w:outlineLvl w:val="2"/>
-            </w:pPr>
-            <w:r>
-              <w:t>Blade of the Falling Moon</w:t>
-            </w:r>
-            <w:r>
-              <w:tab/>
-              <w:t>40P</w:t>
-            </w:r>
-          </w:p>
-          <w:p>
-            <w:r>
-              <w:t xml:space="preserve">A 1H crescent blade, masterfully crafted and deadly in battle. </w:t>
-            </w:r>
-          </w:p>
-          <w:p/>
-          <w:tbl>
-            <w:tblPr>
-              <w:tblStyle w:val="ListTable1Light"/>
-              <w:tblW w:w="0" w:type="auto"/>
-              <w:tblLook w:val="04A0" w:firstRow="1" w:lastRow="0" w:firstColumn="1" w:lastColumn="0" w:noHBand="0" w:noVBand="1"/>
-            </w:tblPr>
-            <w:tblGrid>
-              <w:gridCol w:w="795"/>
-              <w:gridCol w:w="966"/>
-              <w:gridCol w:w="896"/>
-              <w:gridCol w:w="2225"/>
-            </w:tblGrid>
-            <w:tr>
-              <w:trPr>
-                <w:cnfStyle w:val="100000000000" w:firstRow="1" w:lastRow="0" w:firstColumn="0" w:lastColumn="0" w:oddVBand="0" w:evenVBand="0" w:oddHBand="0" w:evenHBand="0" w:firstRowFirstColumn="0" w:firstRowLastColumn="0" w:lastRowFirstColumn="0" w:lastRowLastColumn="0"/>
-              </w:trPr>
-              <w:tc>
-                <w:tcPr>
-                  <w:cnfStyle w:val="001000000000" w:firstRow="0" w:lastRow="0" w:firstColumn="1" w:lastColumn="0" w:oddVBand="0" w:evenVBand="0" w:oddHBand="0" w:evenHBand="0" w:firstRowFirstColumn="0" w:firstRowLastColumn="0" w:lastRowFirstColumn="0" w:lastRowLastColumn="0"/>
-                  <w:tcW w:w="770" w:type="dxa"/>
-                </w:tcPr>
-                <w:p>
-                  <w:pPr>
-                    <w:jc w:val="center"/>
-                  </w:pPr>
-                  <w:r>
-                    <w:t>Range</w:t>
-                  </w:r>
-                </w:p>
-              </w:tc>
-              <w:tc>
-                <w:tcPr>
-                  <w:tcW w:w="951" w:type="dxa"/>
-                </w:tcPr>
-                <w:p>
-                  <w:pPr>
-                    <w:jc w:val="center"/>
-                    <w:cnfStyle w:val="100000000000" w:firstRow="1" w:lastRow="0" w:firstColumn="0" w:lastColumn="0" w:oddVBand="0" w:evenVBand="0" w:oddHBand="0" w:evenHBand="0" w:firstRowFirstColumn="0" w:firstRowLastColumn="0" w:lastRowFirstColumn="0" w:lastRowLastColumn="0"/>
-                  </w:pPr>
-                  <w:r>
-                    <w:t>Damage</w:t>
-                  </w:r>
-                </w:p>
-              </w:tc>
-              <w:tc>
-                <w:tcPr>
-                  <w:tcW w:w="850" w:type="dxa"/>
-                </w:tcPr>
-                <w:p>
-                  <w:pPr>
-                    <w:jc w:val="center"/>
-                    <w:cnfStyle w:val="100000000000" w:firstRow="1" w:lastRow="0" w:firstColumn="0" w:lastColumn="0" w:oddVBand="0" w:evenVBand="0" w:oddHBand="0" w:evenHBand="0" w:firstRowFirstColumn="0" w:firstRowLastColumn="0" w:lastRowFirstColumn="0" w:lastRowLastColumn="0"/>
-                  </w:pPr>
-                  <w:r>
-                    <w:t>Attacks</w:t>
-                  </w:r>
-                </w:p>
-              </w:tc>
-              <w:tc>
-                <w:tcPr>
-                  <w:tcW w:w="2301" w:type="dxa"/>
-                </w:tcPr>
-                <w:p>
-                  <w:pPr>
-                    <w:cnfStyle w:val="100000000000" w:firstRow="1" w:lastRow="0" w:firstColumn="0" w:lastColumn="0" w:oddVBand="0" w:evenVBand="0" w:oddHBand="0" w:evenHBand="0" w:firstRowFirstColumn="0" w:firstRowLastColumn="0" w:lastRowFirstColumn="0" w:lastRowLastColumn="0"/>
-                  </w:pPr>
-                  <w:r>
-                    <w:t>Rules</w:t>
-                  </w:r>
-                </w:p>
-              </w:tc>
-            </w:tr>
-            <w:tr>
-              <w:trPr>
-                <w:cnfStyle w:val="000000100000" w:firstRow="0" w:lastRow="0" w:firstColumn="0" w:lastColumn="0" w:oddVBand="0" w:evenVBand="0" w:oddHBand="1" w:evenHBand="0" w:firstRowFirstColumn="0" w:firstRowLastColumn="0" w:lastRowFirstColumn="0" w:lastRowLastColumn="0"/>
-              </w:trPr>
-              <w:tc>
-                <w:tcPr>
-                  <w:cnfStyle w:val="001000000000" w:firstRow="0" w:lastRow="0" w:firstColumn="1" w:lastColumn="0" w:oddVBand="0" w:evenVBand="0" w:oddHBand="0" w:evenHBand="0" w:firstRowFirstColumn="0" w:firstRowLastColumn="0" w:lastRowFirstColumn="0" w:lastRowLastColumn="0"/>
-                  <w:tcW w:w="770" w:type="dxa"/>
-                </w:tcPr>
-                <w:p>
-                  <w:pPr>
-                    <w:jc w:val="center"/>
-                  </w:pPr>
-                  <w:r>
-                    <w:t>Melee</w:t>
-                  </w:r>
-                </w:p>
-              </w:tc>
-              <w:tc>
-                <w:tcPr>
-                  <w:tcW w:w="951" w:type="dxa"/>
-                </w:tcPr>
-                <w:p>
-                  <w:pPr>
-                    <w:jc w:val="center"/>
-                    <w:cnfStyle w:val="000000100000" w:firstRow="0" w:lastRow="0" w:firstColumn="0" w:lastColumn="0" w:oddVBand="0" w:evenVBand="0" w:oddHBand="1" w:evenHBand="0" w:firstRowFirstColumn="0" w:firstRowLastColumn="0" w:lastRowFirstColumn="0" w:lastRowLastColumn="0"/>
-                  </w:pPr>
-                  <w:r>
-                    <w:t>12</w:t>
-                  </w:r>
-                </w:p>
-              </w:tc>
-              <w:tc>
-                <w:tcPr>
-                  <w:tcW w:w="850" w:type="dxa"/>
-                </w:tcPr>
-                <w:p>
-                  <w:pPr>
-                    <w:jc w:val="center"/>
-                    <w:cnfStyle w:val="000000100000" w:firstRow="0" w:lastRow="0" w:firstColumn="0" w:lastColumn="0" w:oddVBand="0" w:evenVBand="0" w:oddHBand="1" w:evenHBand="0" w:firstRowFirstColumn="0" w:firstRowLastColumn="0" w:lastRowFirstColumn="0" w:lastRowLastColumn="0"/>
-                  </w:pPr>
-                  <w:r>
-                    <w:t>5</w:t>
-                  </w:r>
-                </w:p>
-              </w:tc>
-              <w:tc>
-                <w:tcPr>
-                  <w:tcW w:w="2301" w:type="dxa"/>
-                </w:tcPr>
-                <w:p>
-                  <w:pPr>
-                    <w:cnfStyle w:val="000000100000" w:firstRow="0" w:lastRow="0" w:firstColumn="0" w:lastColumn="0" w:oddVBand="0" w:evenVBand="0" w:oddHBand="1" w:evenHBand="0" w:firstRowFirstColumn="0" w:firstRowLastColumn="0" w:lastRowFirstColumn="0" w:lastRowLastColumn="0"/>
-                    <w:rPr>
-                      <w:i/>
-                    </w:rPr>
-                  </w:pPr>
-                  <w:r>
-                    <w:rPr>
-                      <w:i/>
-                    </w:rPr>
-                    <w:t>Lethal Weapon</w:t>
-                  </w:r>
-                </w:p>
-              </w:tc>
-            </w:tr>
-          </w:tbl>
-          <w:p>
-            <w:r>
-              <w:t xml:space="preserve"> </w:t>
-            </w:r>
-          </w:p>
-          <w:p/>
-        </w:tc>
-        <w:tc>
-          <w:tcPr>
-            <w:tcW w:w="5098" w:type="dxa"/>
-          </w:tcPr>
-          <w:p>
-            <w:pPr>
-              <w:pStyle w:val="Heading3"/>
-              <w:tabs>
-                <w:tab w:val="left" w:pos="4321"/>
-              </w:tabs>
-              <w:outlineLvl w:val="2"/>
-            </w:pPr>
-            <w:r>
-              <w:t>Shield of the Rising Sun</w:t>
-            </w:r>
-            <w:r>
-              <w:tab/>
-              <w:t>40P</w:t>
-            </w:r>
-          </w:p>
-          <w:p>
-            <w:r>
-              <w:t>An energy shield, that lights up like the morning sun when deflecting incoming projectiles.</w:t>
-            </w:r>
-          </w:p>
-          <w:p>
-            <w:r>
-              <w:t xml:space="preserve">Gives </w:t>
-            </w:r>
-            <w:r>
-              <w:rPr>
-                <w:i/>
-              </w:rPr>
-              <w:t>Armored(15)</w:t>
-            </w:r>
-            <w:r>
-              <w:t xml:space="preserve"> when attacked in the front (180°).</w:t>
-            </w:r>
-          </w:p>
-        </w:tc>
-      </w:tr>
-      <w:tr>
-        <w:tc>
-          <w:tcPr>
-            <w:tcW w:w="5098" w:type="dxa"/>
-          </w:tcPr>
-          <w:p>
-            <w:pPr>
-              <w:pStyle w:val="Heading3"/>
-              <w:tabs>
-                <w:tab w:val="left" w:pos="4276"/>
-              </w:tabs>
-              <w:outlineLvl w:val="2"/>
-            </w:pPr>
-            <w:r>
-              <w:t>Starchild</w:t>
-            </w:r>
-            <w:r>
-              <w:tab/>
-              <w:t>60P</w:t>
-            </w:r>
-          </w:p>
-          <w:p>
-            <w:r>
-              <w:t>An ancient 2H glaive, more an artifact than weapon. However, in times of great need, worthy warriors may carry it into battle to protect their craftworld.</w:t>
-            </w:r>
-          </w:p>
-          <w:p/>
-          <w:tbl>
-            <w:tblPr>
-              <w:tblStyle w:val="ListTable1Light"/>
-              <w:tblW w:w="0" w:type="auto"/>
-              <w:tblLook w:val="04A0" w:firstRow="1" w:lastRow="0" w:firstColumn="1" w:lastColumn="0" w:noHBand="0" w:noVBand="1"/>
-            </w:tblPr>
-            <w:tblGrid>
-              <w:gridCol w:w="795"/>
-              <w:gridCol w:w="966"/>
-              <w:gridCol w:w="896"/>
-              <w:gridCol w:w="2225"/>
-            </w:tblGrid>
-            <w:tr>
-              <w:trPr>
-                <w:cnfStyle w:val="100000000000" w:firstRow="1" w:lastRow="0" w:firstColumn="0" w:lastColumn="0" w:oddVBand="0" w:evenVBand="0" w:oddHBand="0" w:evenHBand="0" w:firstRowFirstColumn="0" w:firstRowLastColumn="0" w:lastRowFirstColumn="0" w:lastRowLastColumn="0"/>
-              </w:trPr>
-              <w:tc>
-                <w:tcPr>
-                  <w:cnfStyle w:val="001000000000" w:firstRow="0" w:lastRow="0" w:firstColumn="1" w:lastColumn="0" w:oddVBand="0" w:evenVBand="0" w:oddHBand="0" w:evenHBand="0" w:firstRowFirstColumn="0" w:firstRowLastColumn="0" w:lastRowFirstColumn="0" w:lastRowLastColumn="0"/>
-                  <w:tcW w:w="770" w:type="dxa"/>
-                </w:tcPr>
-                <w:p>
-                  <w:pPr>
-                    <w:jc w:val="center"/>
-                  </w:pPr>
-                  <w:r>
-                    <w:t>Range</w:t>
-                  </w:r>
-                </w:p>
-              </w:tc>
-              <w:tc>
-                <w:tcPr>
-                  <w:tcW w:w="951" w:type="dxa"/>
-                </w:tcPr>
-                <w:p>
-                  <w:pPr>
-                    <w:jc w:val="center"/>
-                    <w:cnfStyle w:val="100000000000" w:firstRow="1" w:lastRow="0" w:firstColumn="0" w:lastColumn="0" w:oddVBand="0" w:evenVBand="0" w:oddHBand="0" w:evenHBand="0" w:firstRowFirstColumn="0" w:firstRowLastColumn="0" w:lastRowFirstColumn="0" w:lastRowLastColumn="0"/>
-                  </w:pPr>
-                  <w:r>
-                    <w:t>Damage</w:t>
-                  </w:r>
-                </w:p>
-              </w:tc>
-              <w:tc>
-                <w:tcPr>
-                  <w:tcW w:w="850" w:type="dxa"/>
-                </w:tcPr>
-                <w:p>
-                  <w:pPr>
-                    <w:jc w:val="center"/>
-                    <w:cnfStyle w:val="100000000000" w:firstRow="1" w:lastRow="0" w:firstColumn="0" w:lastColumn="0" w:oddVBand="0" w:evenVBand="0" w:oddHBand="0" w:evenHBand="0" w:firstRowFirstColumn="0" w:firstRowLastColumn="0" w:lastRowFirstColumn="0" w:lastRowLastColumn="0"/>
-                  </w:pPr>
-                  <w:r>
-                    <w:t>Attacks</w:t>
-                  </w:r>
-                </w:p>
-              </w:tc>
-              <w:tc>
-                <w:tcPr>
-                  <w:tcW w:w="2301" w:type="dxa"/>
-                </w:tcPr>
-                <w:p>
-                  <w:pPr>
-                    <w:cnfStyle w:val="100000000000" w:firstRow="1" w:lastRow="0" w:firstColumn="0" w:lastColumn="0" w:oddVBand="0" w:evenVBand="0" w:oddHBand="0" w:evenHBand="0" w:firstRowFirstColumn="0" w:firstRowLastColumn="0" w:lastRowFirstColumn="0" w:lastRowLastColumn="0"/>
-                  </w:pPr>
-                  <w:r>
-                    <w:t>Rules</w:t>
-                  </w:r>
-                </w:p>
-              </w:tc>
-            </w:tr>
-            <w:tr>
-              <w:trPr>
-                <w:cnfStyle w:val="000000100000" w:firstRow="0" w:lastRow="0" w:firstColumn="0" w:lastColumn="0" w:oddVBand="0" w:evenVBand="0" w:oddHBand="1" w:evenHBand="0" w:firstRowFirstColumn="0" w:firstRowLastColumn="0" w:lastRowFirstColumn="0" w:lastRowLastColumn="0"/>
-              </w:trPr>
-              <w:tc>
-                <w:tcPr>
-                  <w:cnfStyle w:val="001000000000" w:firstRow="0" w:lastRow="0" w:firstColumn="1" w:lastColumn="0" w:oddVBand="0" w:evenVBand="0" w:oddHBand="0" w:evenHBand="0" w:firstRowFirstColumn="0" w:firstRowLastColumn="0" w:lastRowFirstColumn="0" w:lastRowLastColumn="0"/>
-                  <w:tcW w:w="770" w:type="dxa"/>
-                </w:tcPr>
-                <w:p>
-                  <w:pPr>
-                    <w:jc w:val="center"/>
-                  </w:pPr>
-                  <w:r>
-                    <w:t>Melee</w:t>
-                  </w:r>
-                </w:p>
-              </w:tc>
-              <w:tc>
-                <w:tcPr>
-                  <w:tcW w:w="951" w:type="dxa"/>
-                </w:tcPr>
-                <w:p>
-                  <w:pPr>
-                    <w:jc w:val="center"/>
-                    <w:cnfStyle w:val="000000100000" w:firstRow="0" w:lastRow="0" w:firstColumn="0" w:lastColumn="0" w:oddVBand="0" w:evenVBand="0" w:oddHBand="1" w:evenHBand="0" w:firstRowFirstColumn="0" w:firstRowLastColumn="0" w:lastRowFirstColumn="0" w:lastRowLastColumn="0"/>
-                  </w:pPr>
-                  <w:r>
-                    <w:t>15</w:t>
-                  </w:r>
-                </w:p>
-              </w:tc>
-              <w:tc>
-                <w:tcPr>
-                  <w:tcW w:w="850" w:type="dxa"/>
-                </w:tcPr>
-                <w:p>
-                  <w:pPr>
-                    <w:jc w:val="center"/>
-                    <w:cnfStyle w:val="000000100000" w:firstRow="0" w:lastRow="0" w:firstColumn="0" w:lastColumn="0" w:oddVBand="0" w:evenVBand="0" w:oddHBand="1" w:evenHBand="0" w:firstRowFirstColumn="0" w:firstRowLastColumn="0" w:lastRowFirstColumn="0" w:lastRowLastColumn="0"/>
-                  </w:pPr>
-                  <w:r>
-                    <w:t>4</w:t>
-                  </w:r>
-                </w:p>
-              </w:tc>
-              <w:tc>
-                <w:tcPr>
-                  <w:tcW w:w="2301" w:type="dxa"/>
-                </w:tcPr>
-                <w:p>
-                  <w:pPr>
-                    <w:cnfStyle w:val="000000100000" w:firstRow="0" w:lastRow="0" w:firstColumn="0" w:lastColumn="0" w:oddVBand="0" w:evenVBand="0" w:oddHBand="1" w:evenHBand="0" w:firstRowFirstColumn="0" w:firstRowLastColumn="0" w:lastRowFirstColumn="0" w:lastRowLastColumn="0"/>
-                    <w:rPr>
-                      <w:i/>
-                    </w:rPr>
-                  </w:pPr>
-                  <w:r>
-                    <w:rPr>
-                      <w:i/>
-                    </w:rPr>
-                    <w:t>Cleave</w:t>
-                  </w:r>
-                  <w:r>
-                    <w:rPr>
-                      <w:i/>
-                    </w:rPr>
-                    <w:t>, Penetration, Heavy Strikes</w:t>
-                  </w:r>
-                </w:p>
-              </w:tc>
-            </w:tr>
-            <w:tr>
-              <w:tc>
-                <w:tcPr>
-                  <w:cnfStyle w:val="001000000000" w:firstRow="0" w:lastRow="0" w:firstColumn="1" w:lastColumn="0" w:oddVBand="0" w:evenVBand="0" w:oddHBand="0" w:evenHBand="0" w:firstRowFirstColumn="0" w:firstRowLastColumn="0" w:lastRowFirstColumn="0" w:lastRowLastColumn="0"/>
-                  <w:tcW w:w="770" w:type="dxa"/>
-                </w:tcPr>
-                <w:p>
-                  <w:pPr>
-                    <w:jc w:val="center"/>
-                  </w:pPr>
-                </w:p>
-              </w:tc>
-              <w:tc>
-                <w:tcPr>
-                  <w:tcW w:w="951" w:type="dxa"/>
-                </w:tcPr>
-                <w:p>
-                  <w:pPr>
-                    <w:jc w:val="center"/>
-                    <w:cnfStyle w:val="000000000000" w:firstRow="0" w:lastRow="0" w:firstColumn="0" w:lastColumn="0" w:oddVBand="0" w:evenVBand="0" w:oddHBand="0" w:evenHBand="0" w:firstRowFirstColumn="0" w:firstRowLastColumn="0" w:lastRowFirstColumn="0" w:lastRowLastColumn="0"/>
-                  </w:pPr>
-                </w:p>
-              </w:tc>
-              <w:tc>
-                <w:tcPr>
-                  <w:tcW w:w="850" w:type="dxa"/>
-                </w:tcPr>
-                <w:p>
-                  <w:pPr>
-                    <w:jc w:val="center"/>
-                    <w:cnfStyle w:val="000000000000" w:firstRow="0" w:lastRow="0" w:firstColumn="0" w:lastColumn="0" w:oddVBand="0" w:evenVBand="0" w:oddHBand="0" w:evenHBand="0" w:firstRowFirstColumn="0" w:firstRowLastColumn="0" w:lastRowFirstColumn="0" w:lastRowLastColumn="0"/>
-                  </w:pPr>
-                </w:p>
-              </w:tc>
-              <w:tc>
-                <w:tcPr>
-                  <w:tcW w:w="2301" w:type="dxa"/>
-                </w:tcPr>
-                <w:p>
-                  <w:pPr>
-                    <w:cnfStyle w:val="000000000000" w:firstRow="0" w:lastRow="0" w:firstColumn="0" w:lastColumn="0" w:oddVBand="0" w:evenVBand="0" w:oddHBand="0" w:evenHBand="0" w:firstRowFirstColumn="0" w:firstRowLastColumn="0" w:lastRowFirstColumn="0" w:lastRowLastColumn="0"/>
-                  </w:pPr>
-                </w:p>
-              </w:tc>
-            </w:tr>
-          </w:tbl>
-          <w:p/>
-        </w:tc>
-        <w:tc>
-          <w:tcPr>
-            <w:tcW w:w="5098" w:type="dxa"/>
-          </w:tcPr>
-          <w:p>
-            <w:pPr>
-              <w:pStyle w:val="Heading3"/>
-              <w:tabs>
-                <w:tab w:val="left" w:pos="4321"/>
-              </w:tabs>
-              <w:outlineLvl w:val="2"/>
-            </w:pPr>
-            <w:r>
-              <w:t>Lightbringer</w:t>
-            </w:r>
-            <w:r>
-              <w:tab/>
-              <w:t>40P</w:t>
-            </w:r>
-          </w:p>
-          <w:p>
-            <w:r>
-              <w:t xml:space="preserve">A unique pistol, channeling the light of the stars themselves. </w:t>
-            </w:r>
-          </w:p>
-          <w:p/>
-          <w:tbl>
-            <w:tblPr>
-              <w:tblStyle w:val="ListTable1Light"/>
-              <w:tblW w:w="0" w:type="auto"/>
-              <w:tblLook w:val="04A0" w:firstRow="1" w:lastRow="0" w:firstColumn="1" w:lastColumn="0" w:noHBand="0" w:noVBand="1"/>
-            </w:tblPr>
-            <w:tblGrid>
-              <w:gridCol w:w="782"/>
-              <w:gridCol w:w="966"/>
-              <w:gridCol w:w="896"/>
-              <w:gridCol w:w="2238"/>
-            </w:tblGrid>
-            <w:tr>
-              <w:trPr>
-                <w:cnfStyle w:val="100000000000" w:firstRow="1" w:lastRow="0" w:firstColumn="0" w:lastColumn="0" w:oddVBand="0" w:evenVBand="0" w:oddHBand="0" w:evenHBand="0" w:firstRowFirstColumn="0" w:firstRowLastColumn="0" w:lastRowFirstColumn="0" w:lastRowLastColumn="0"/>
-              </w:trPr>
-              <w:tc>
-                <w:tcPr>
-                  <w:cnfStyle w:val="001000000000" w:firstRow="0" w:lastRow="0" w:firstColumn="1" w:lastColumn="0" w:oddVBand="0" w:evenVBand="0" w:oddHBand="0" w:evenHBand="0" w:firstRowFirstColumn="0" w:firstRowLastColumn="0" w:lastRowFirstColumn="0" w:lastRowLastColumn="0"/>
-                  <w:tcW w:w="770" w:type="dxa"/>
-                </w:tcPr>
-                <w:p>
-                  <w:pPr>
-                    <w:jc w:val="center"/>
-                  </w:pPr>
-                  <w:r>
-                    <w:t>Range</w:t>
-                  </w:r>
-                </w:p>
-              </w:tc>
-              <w:tc>
-                <w:tcPr>
-                  <w:tcW w:w="951" w:type="dxa"/>
-                </w:tcPr>
-                <w:p>
-                  <w:pPr>
-                    <w:jc w:val="center"/>
-                    <w:cnfStyle w:val="100000000000" w:firstRow="1" w:lastRow="0" w:firstColumn="0" w:lastColumn="0" w:oddVBand="0" w:evenVBand="0" w:oddHBand="0" w:evenHBand="0" w:firstRowFirstColumn="0" w:firstRowLastColumn="0" w:lastRowFirstColumn="0" w:lastRowLastColumn="0"/>
-                  </w:pPr>
-                  <w:r>
-                    <w:t>Damage</w:t>
-                  </w:r>
-                </w:p>
-              </w:tc>
-              <w:tc>
-                <w:tcPr>
-                  <w:tcW w:w="850" w:type="dxa"/>
-                </w:tcPr>
-                <w:p>
-                  <w:pPr>
-                    <w:jc w:val="center"/>
-                    <w:cnfStyle w:val="100000000000" w:firstRow="1" w:lastRow="0" w:firstColumn="0" w:lastColumn="0" w:oddVBand="0" w:evenVBand="0" w:oddHBand="0" w:evenHBand="0" w:firstRowFirstColumn="0" w:firstRowLastColumn="0" w:lastRowFirstColumn="0" w:lastRowLastColumn="0"/>
-                  </w:pPr>
-                  <w:r>
-                    <w:t>Attacks</w:t>
-                  </w:r>
-                </w:p>
-              </w:tc>
-              <w:tc>
-                <w:tcPr>
-                  <w:tcW w:w="2301" w:type="dxa"/>
-                </w:tcPr>
-                <w:p>
-                  <w:pPr>
-                    <w:cnfStyle w:val="100000000000" w:firstRow="1" w:lastRow="0" w:firstColumn="0" w:lastColumn="0" w:oddVBand="0" w:evenVBand="0" w:oddHBand="0" w:evenHBand="0" w:firstRowFirstColumn="0" w:firstRowLastColumn="0" w:lastRowFirstColumn="0" w:lastRowLastColumn="0"/>
-                  </w:pPr>
-                  <w:r>
-                    <w:t>Rules</w:t>
-                  </w:r>
-                </w:p>
-              </w:tc>
-            </w:tr>
-            <w:tr>
-              <w:trPr>
-                <w:cnfStyle w:val="000000100000" w:firstRow="0" w:lastRow="0" w:firstColumn="0" w:lastColumn="0" w:oddVBand="0" w:evenVBand="0" w:oddHBand="1" w:evenHBand="0" w:firstRowFirstColumn="0" w:firstRowLastColumn="0" w:lastRowFirstColumn="0" w:lastRowLastColumn="0"/>
-              </w:trPr>
-              <w:tc>
-                <w:tcPr>
-                  <w:cnfStyle w:val="001000000000" w:firstRow="0" w:lastRow="0" w:firstColumn="1" w:lastColumn="0" w:oddVBand="0" w:evenVBand="0" w:oddHBand="0" w:evenHBand="0" w:firstRowFirstColumn="0" w:firstRowLastColumn="0" w:lastRowFirstColumn="0" w:lastRowLastColumn="0"/>
-                  <w:tcW w:w="770" w:type="dxa"/>
-                </w:tcPr>
-                <w:p>
-                  <w:pPr>
-                    <w:jc w:val="center"/>
-                  </w:pPr>
-                  <w:r>
-                    <w:t>30cm</w:t>
-                  </w:r>
-                </w:p>
-              </w:tc>
-              <w:tc>
-                <w:tcPr>
-                  <w:tcW w:w="951" w:type="dxa"/>
-                </w:tcPr>
-                <w:p>
-                  <w:pPr>
-                    <w:jc w:val="center"/>
-                    <w:cnfStyle w:val="000000100000" w:firstRow="0" w:lastRow="0" w:firstColumn="0" w:lastColumn="0" w:oddVBand="0" w:evenVBand="0" w:oddHBand="1" w:evenHBand="0" w:firstRowFirstColumn="0" w:firstRowLastColumn="0" w:lastRowFirstColumn="0" w:lastRowLastColumn="0"/>
-                  </w:pPr>
-                  <w:r>
-                    <w:t>15</w:t>
-                  </w:r>
-                </w:p>
-              </w:tc>
-              <w:tc>
-                <w:tcPr>
-                  <w:tcW w:w="850" w:type="dxa"/>
-                </w:tcPr>
-                <w:p>
-                  <w:pPr>
-                    <w:jc w:val="center"/>
-                    <w:cnfStyle w:val="000000100000" w:firstRow="0" w:lastRow="0" w:firstColumn="0" w:lastColumn="0" w:oddVBand="0" w:evenVBand="0" w:oddHBand="1" w:evenHBand="0" w:firstRowFirstColumn="0" w:firstRowLastColumn="0" w:lastRowFirstColumn="0" w:lastRowLastColumn="0"/>
-                  </w:pPr>
-                  <w:r>
-                    <w:t>2</w:t>
-                  </w:r>
-                </w:p>
-              </w:tc>
-              <w:tc>
-                <w:tcPr>
-                  <w:tcW w:w="2301" w:type="dxa"/>
-                </w:tcPr>
-                <w:p>
-                  <w:pPr>
-                    <w:cnfStyle w:val="000000100000" w:firstRow="0" w:lastRow="0" w:firstColumn="0" w:lastColumn="0" w:oddVBand="0" w:evenVBand="0" w:oddHBand="1" w:evenHBand="0" w:firstRowFirstColumn="0" w:firstRowLastColumn="0" w:lastRowFirstColumn="0" w:lastRowLastColumn="0"/>
-                    <w:rPr>
-                      <w:i/>
-                    </w:rPr>
-                  </w:pPr>
-                  <w:r>
-                    <w:rPr>
-                      <w:i/>
-                    </w:rPr>
-                    <w:t>Lethal Wounds</w:t>
-                  </w:r>
-                </w:p>
-              </w:tc>
-            </w:tr>
-          </w:tbl>
-          <w:p/>
-        </w:tc>
-      </w:tr>
-    </w:tbl>
-    <w:p/>
-    <w:p>
-      <w:bookmarkStart w:id="8" w:name="_GoBack"/>
       <w:bookmarkEnd w:id="8"/>
     </w:p>
     <w:sectPr>
@@ -6012,7 +4842,6 @@
   <w:style w:type="character" w:default="1" w:styleId="DefaultParagraphFont">
     <w:name w:val="Default Paragraph Font"/>
     <w:uiPriority w:val="1"/>
-    <w:semiHidden/>
     <w:unhideWhenUsed/>
   </w:style>
   <w:style w:type="table" w:default="1" w:styleId="TableNormal">
@@ -7351,7 +6180,7 @@
 </file>
 
 <file path=customXml/itemProps1.xml><?xml version="1.0" encoding="utf-8"?>
-<ds:datastoreItem xmlns:ds="http://schemas.openxmlformats.org/officeDocument/2006/customXml" ds:itemID="{3D9F7E0C-6C95-4F83-BE0E-AEF57DDA49ED}">
+<ds:datastoreItem xmlns:ds="http://schemas.openxmlformats.org/officeDocument/2006/customXml" ds:itemID="{A0B253BF-CB2F-43CF-A990-B12AC640F571}">
   <ds:schemaRefs>
     <ds:schemaRef ds:uri="http://schemas.openxmlformats.org/officeDocument/2006/bibliography"/>
   </ds:schemaRefs>

</xml_diff>

<commit_message>
Slight SM Balance Changes, Harlequin Content
</commit_message>
<xml_diff>
--- a/Factions/Harlequins/Harlequin Codex.docx
+++ b/Factions/Harlequins/Harlequin Codex.docx
@@ -652,19 +652,17 @@
       <w:r>
         <w:br w:type="page"/>
       </w:r>
-      <w:bookmarkStart w:id="0" w:name="_GoBack"/>
-      <w:bookmarkEnd w:id="0"/>
     </w:p>
     <w:p>
       <w:pPr>
         <w:pStyle w:val="Heading1"/>
       </w:pPr>
-      <w:bookmarkStart w:id="1" w:name="_Toc448510160"/>
+      <w:bookmarkStart w:id="0" w:name="_Toc448510160"/>
       <w:r>
         <w:lastRenderedPageBreak/>
         <w:t>Special Rules</w:t>
       </w:r>
-      <w:bookmarkEnd w:id="1"/>
+      <w:bookmarkEnd w:id="0"/>
     </w:p>
     <w:p>
       <w:pPr>
@@ -732,12 +730,12 @@
       <w:pPr>
         <w:pStyle w:val="Heading1"/>
       </w:pPr>
-      <w:bookmarkStart w:id="2" w:name="_Toc448510161"/>
+      <w:bookmarkStart w:id="1" w:name="_Toc448510161"/>
       <w:r>
         <w:lastRenderedPageBreak/>
         <w:t>Units</w:t>
       </w:r>
-      <w:bookmarkEnd w:id="2"/>
+      <w:bookmarkEnd w:id="1"/>
     </w:p>
     <w:tbl>
       <w:tblPr>
@@ -836,11 +834,9 @@
               <w:jc w:val="center"/>
               <w:cnfStyle w:val="100000000000" w:firstRow="1" w:lastRow="0" w:firstColumn="0" w:lastColumn="0" w:oddVBand="0" w:evenVBand="0" w:oddHBand="0" w:evenHBand="0" w:firstRowFirstColumn="0" w:firstRowLastColumn="0" w:lastRowFirstColumn="0" w:lastRowLastColumn="0"/>
             </w:pPr>
-            <w:proofErr w:type="spellStart"/>
             <w:r>
               <w:t>Crit</w:t>
             </w:r>
-            <w:proofErr w:type="spellEnd"/>
           </w:p>
         </w:tc>
         <w:tc>
@@ -910,7 +906,7 @@
               <w:cnfStyle w:val="000000100000" w:firstRow="0" w:lastRow="0" w:firstColumn="0" w:lastColumn="0" w:oddVBand="0" w:evenVBand="0" w:oddHBand="1" w:evenHBand="0" w:firstRowFirstColumn="0" w:firstRowLastColumn="0" w:lastRowFirstColumn="0" w:lastRowLastColumn="0"/>
             </w:pPr>
             <w:r>
-              <w:t>4</w:t>
+              <w:t>3</w:t>
             </w:r>
           </w:p>
         </w:tc>
@@ -1048,7 +1044,7 @@
               <w:cnfStyle w:val="000000000000" w:firstRow="0" w:lastRow="0" w:firstColumn="0" w:lastColumn="0" w:oddVBand="0" w:evenVBand="0" w:oddHBand="0" w:evenHBand="0" w:firstRowFirstColumn="0" w:firstRowLastColumn="0" w:lastRowFirstColumn="0" w:lastRowLastColumn="0"/>
             </w:pPr>
             <w:r>
-              <w:t>5</w:t>
+              <w:t>4</w:t>
             </w:r>
           </w:p>
         </w:tc>
@@ -1187,7 +1183,7 @@
               <w:cnfStyle w:val="000000100000" w:firstRow="0" w:lastRow="0" w:firstColumn="0" w:lastColumn="0" w:oddVBand="0" w:evenVBand="0" w:oddHBand="1" w:evenHBand="0" w:firstRowFirstColumn="0" w:firstRowLastColumn="0" w:lastRowFirstColumn="0" w:lastRowLastColumn="0"/>
             </w:pPr>
             <w:r>
-              <w:t>4</w:t>
+              <w:t>3</w:t>
             </w:r>
           </w:p>
         </w:tc>
@@ -1262,7 +1258,7 @@
               <w:cnfStyle w:val="000000100000" w:firstRow="0" w:lastRow="0" w:firstColumn="0" w:lastColumn="0" w:oddVBand="0" w:evenVBand="0" w:oddHBand="1" w:evenHBand="0" w:firstRowFirstColumn="0" w:firstRowLastColumn="0" w:lastRowFirstColumn="0" w:lastRowLastColumn="0"/>
             </w:pPr>
             <w:r>
-              <w:t>1</w:t>
+              <w:t>2</w:t>
             </w:r>
           </w:p>
         </w:tc>
@@ -1305,7 +1301,6 @@
                 <w:sz w:val="24"/>
               </w:rPr>
             </w:pPr>
-            <w:proofErr w:type="spellStart"/>
             <w:r>
               <w:rPr>
                 <w:rFonts w:ascii="Lato" w:hAnsi="Lato"/>
@@ -1313,7 +1308,6 @@
               </w:rPr>
               <w:t>Shadowseer</w:t>
             </w:r>
-            <w:proofErr w:type="spellEnd"/>
           </w:p>
         </w:tc>
         <w:tc>
@@ -1342,7 +1336,7 @@
               <w:cnfStyle w:val="000000000000" w:firstRow="0" w:lastRow="0" w:firstColumn="0" w:lastColumn="0" w:oddVBand="0" w:evenVBand="0" w:oddHBand="0" w:evenHBand="0" w:firstRowFirstColumn="0" w:firstRowLastColumn="0" w:lastRowFirstColumn="0" w:lastRowLastColumn="0"/>
             </w:pPr>
             <w:r>
-              <w:t>10</w:t>
+              <w:t>-</w:t>
             </w:r>
           </w:p>
         </w:tc>
@@ -1357,7 +1351,7 @@
               <w:cnfStyle w:val="000000000000" w:firstRow="0" w:lastRow="0" w:firstColumn="0" w:lastColumn="0" w:oddVBand="0" w:evenVBand="0" w:oddHBand="0" w:evenHBand="0" w:firstRowFirstColumn="0" w:firstRowLastColumn="0" w:lastRowFirstColumn="0" w:lastRowLastColumn="0"/>
             </w:pPr>
             <w:r>
-              <w:t>-</w:t>
+              <w:t>12</w:t>
             </w:r>
           </w:p>
         </w:tc>
@@ -1402,7 +1396,7 @@
               <w:cnfStyle w:val="000000000000" w:firstRow="0" w:lastRow="0" w:firstColumn="0" w:lastColumn="0" w:oddVBand="0" w:evenVBand="0" w:oddHBand="0" w:evenHBand="0" w:firstRowFirstColumn="0" w:firstRowLastColumn="0" w:lastRowFirstColumn="0" w:lastRowLastColumn="0"/>
             </w:pPr>
             <w:r>
-              <w:t>-</w:t>
+              <w:t>1</w:t>
             </w:r>
           </w:p>
         </w:tc>
@@ -1434,11 +1428,11 @@
       <w:pPr>
         <w:pStyle w:val="Heading1"/>
       </w:pPr>
-      <w:bookmarkStart w:id="3" w:name="_Toc448510162"/>
+      <w:bookmarkStart w:id="2" w:name="_Toc448510162"/>
       <w:r>
         <w:t>Heroes</w:t>
       </w:r>
-      <w:bookmarkEnd w:id="3"/>
+      <w:bookmarkEnd w:id="2"/>
     </w:p>
     <w:tbl>
       <w:tblPr>
@@ -1538,11 +1532,9 @@
               <w:jc w:val="center"/>
               <w:cnfStyle w:val="100000000000" w:firstRow="1" w:lastRow="0" w:firstColumn="0" w:lastColumn="0" w:oddVBand="0" w:evenVBand="0" w:oddHBand="0" w:evenHBand="0" w:firstRowFirstColumn="0" w:firstRowLastColumn="0" w:lastRowFirstColumn="0" w:lastRowLastColumn="0"/>
             </w:pPr>
-            <w:proofErr w:type="spellStart"/>
             <w:r>
               <w:t>Crit</w:t>
             </w:r>
-            <w:proofErr w:type="spellEnd"/>
           </w:p>
         </w:tc>
         <w:tc>
@@ -1958,12 +1950,12 @@
       <w:pPr>
         <w:pStyle w:val="Heading1"/>
       </w:pPr>
-      <w:bookmarkStart w:id="4" w:name="_Toc448510163"/>
+      <w:bookmarkStart w:id="3" w:name="_Toc448510163"/>
       <w:r>
         <w:lastRenderedPageBreak/>
         <w:t>Units</w:t>
       </w:r>
-      <w:bookmarkEnd w:id="4"/>
+      <w:bookmarkEnd w:id="3"/>
     </w:p>
     <w:p>
       <w:r>
@@ -2012,8 +2004,16 @@
             </w:r>
           </w:p>
           <w:p>
-            <w:r>
-              <w:t xml:space="preserve">Harlequin Players carry </w:t>
+            <w:pPr>
+              <w:rPr>
+                <w:i/>
+              </w:rPr>
+            </w:pPr>
+            <w:r>
+              <w:t>Troupes</w:t>
+            </w:r>
+            <w:r>
+              <w:t xml:space="preserve"> carry </w:t>
             </w:r>
             <w:r>
               <w:t xml:space="preserve">a </w:t>
@@ -2035,6 +2035,30 @@
             </w:r>
             <w:r>
               <w:t>.</w:t>
+            </w:r>
+            <w:r>
+              <w:t xml:space="preserve"> They may swap their weapons to a </w:t>
+            </w:r>
+            <w:r>
+              <w:rPr>
+                <w:i/>
+              </w:rPr>
+              <w:t xml:space="preserve">Shuriken Cannon, </w:t>
+            </w:r>
+            <w:r>
+              <w:rPr>
+                <w:i/>
+              </w:rPr>
+              <w:t>Haywire Cannon</w:t>
+            </w:r>
+            <w:r>
+              <w:t xml:space="preserve"> or </w:t>
+            </w:r>
+            <w:r>
+              <w:rPr>
+                <w:i/>
+              </w:rPr>
+              <w:t>Prism Cannon</w:t>
             </w:r>
           </w:p>
           <w:p/>
@@ -2074,28 +2098,77 @@
             </w:r>
           </w:p>
           <w:p>
-            <w:pPr>
+            <w:r>
+              <w:t xml:space="preserve">Troupe Masters carry a </w:t>
+            </w:r>
+            <w:r>
               <w:rPr>
                 <w:i/>
               </w:rPr>
-            </w:pPr>
-            <w:r>
-              <w:t xml:space="preserve">Troupe Masters carry a </w:t>
+              <w:t xml:space="preserve">Harlequin’s Kiss </w:t>
+            </w:r>
+            <w:r>
+              <w:t xml:space="preserve">and a </w:t>
             </w:r>
             <w:r>
               <w:rPr>
                 <w:i/>
               </w:rPr>
+              <w:t>Harlequin’s Embrace</w:t>
+            </w:r>
+            <w:r>
+              <w:t>.</w:t>
+            </w:r>
+            <w:r>
+              <w:t xml:space="preserve"> A Troupe Master may swap their </w:t>
+            </w:r>
+            <w:r>
+              <w:rPr>
+                <w:i/>
+              </w:rPr>
+              <w:t xml:space="preserve">Harlequin’s Embrace </w:t>
+            </w:r>
+            <w:r>
+              <w:t xml:space="preserve">for a </w:t>
+            </w:r>
+            <w:r>
+              <w:rPr>
+                <w:i/>
+              </w:rPr>
+              <w:t>Neuro Pistol</w:t>
+            </w:r>
+            <w:r>
+              <w:t xml:space="preserve"> and/or swap their </w:t>
+            </w:r>
+            <w:r>
+              <w:rPr>
+                <w:i/>
+              </w:rPr>
               <w:t xml:space="preserve">Harlequin’s Kiss </w:t>
             </w:r>
             <w:r>
-              <w:t xml:space="preserve">and a </w:t>
+              <w:t xml:space="preserve">for a </w:t>
             </w:r>
             <w:r>
               <w:rPr>
                 <w:i/>
               </w:rPr>
-              <w:t>Harlequin’s Embrace</w:t>
+              <w:t>Harlequin’s Caress</w:t>
+            </w:r>
+            <w:r>
+              <w:rPr>
+                <w:i/>
+              </w:rPr>
+              <w:t xml:space="preserve"> </w:t>
+            </w:r>
+            <w:r>
+              <w:t xml:space="preserve">or swap both weapons for a </w:t>
+            </w:r>
+            <w:r>
+              <w:rPr>
+                <w:i/>
+              </w:rPr>
+              <w:t>Zephyrglaive</w:t>
             </w:r>
             <w:r>
               <w:t>.</w:t>
@@ -2145,6 +2218,8 @@
             <w:r>
               <w:t>.</w:t>
             </w:r>
+            <w:bookmarkStart w:id="4" w:name="_GoBack"/>
+            <w:bookmarkEnd w:id="4"/>
           </w:p>
         </w:tc>
         <w:tc>
@@ -2179,14 +2254,12 @@
             <w:r>
               <w:t xml:space="preserve">Shadow Seers carry a </w:t>
             </w:r>
-            <w:proofErr w:type="spellStart"/>
             <w:r>
               <w:rPr>
                 <w:i/>
               </w:rPr>
               <w:t>Miststave</w:t>
             </w:r>
-            <w:proofErr w:type="spellEnd"/>
             <w:r>
               <w:t>.</w:t>
             </w:r>
@@ -2533,10 +2606,7 @@
               <w:cnfStyle w:val="000000000000" w:firstRow="0" w:lastRow="0" w:firstColumn="0" w:lastColumn="0" w:oddVBand="0" w:evenVBand="0" w:oddHBand="0" w:evenHBand="0" w:firstRowFirstColumn="0" w:firstRowLastColumn="0" w:lastRowFirstColumn="0" w:lastRowLastColumn="0"/>
             </w:pPr>
             <w:r>
-              <w:t>M</w:t>
-            </w:r>
-            <w:r>
-              <w:t>elee</w:t>
+              <w:t>Melee</w:t>
             </w:r>
           </w:p>
         </w:tc>
@@ -2695,14 +2765,12 @@
                 <w:b w:val="0"/>
               </w:rPr>
             </w:pPr>
-            <w:proofErr w:type="spellStart"/>
             <w:r>
               <w:rPr>
                 <w:b w:val="0"/>
               </w:rPr>
               <w:t>Zephyrglaive</w:t>
             </w:r>
-            <w:proofErr w:type="spellEnd"/>
           </w:p>
         </w:tc>
         <w:tc>
@@ -2783,14 +2851,12 @@
                 <w:b w:val="0"/>
               </w:rPr>
             </w:pPr>
-            <w:proofErr w:type="spellStart"/>
             <w:r>
               <w:rPr>
                 <w:b w:val="0"/>
               </w:rPr>
               <w:t>Miststave</w:t>
             </w:r>
-            <w:proofErr w:type="spellEnd"/>
           </w:p>
         </w:tc>
         <w:tc>
@@ -3893,6 +3959,21 @@
       <w:r>
         <w:t>All non-limited Equipment may only be equipped once per character.</w:t>
       </w:r>
+      <w:r>
+        <w:t xml:space="preserve"> A unit may only ever equip </w:t>
+      </w:r>
+      <w:r>
+        <w:rPr>
+          <w:i/>
+        </w:rPr>
+        <w:t xml:space="preserve">either </w:t>
+      </w:r>
+      <w:r>
+        <w:t>a Holo-Suit, Holo-Field or a Flip-Belt.</w:t>
+      </w:r>
+      <w:r>
+        <w:t xml:space="preserve"> All equipment costs 1GP.</w:t>
+      </w:r>
     </w:p>
     <w:tbl>
       <w:tblPr>
@@ -3943,10 +4024,7 @@
               <w:jc w:val="both"/>
             </w:pPr>
             <w:r>
-              <w:t>These grenades spread a neurotoxin that messes with the senses of affected targets. It has a</w:t>
-            </w:r>
-            <w:r>
-              <w:t xml:space="preserve"> 20cm range, </w:t>
+              <w:t xml:space="preserve">These grenades spread a neurotoxin that messes with the senses of affected targets. It has a 20cm range, </w:t>
             </w:r>
             <w:r>
               <w:rPr>
@@ -3980,6 +4058,9 @@
             </w:r>
             <w:r>
               <w:t xml:space="preserve"> </w:t>
+            </w:r>
+            <w:r>
+              <w:t>Doesn’t cost AP to use.</w:t>
             </w:r>
           </w:p>
         </w:tc>
@@ -4007,11 +4088,9 @@
               </w:tabs>
               <w:outlineLvl w:val="2"/>
             </w:pPr>
-            <w:proofErr w:type="spellStart"/>
             <w:r>
               <w:t>Agaith</w:t>
             </w:r>
-            <w:proofErr w:type="spellEnd"/>
             <w:r>
               <w:tab/>
               <w:t>3</w:t>
@@ -4038,13 +4117,8 @@
               </w:tabs>
               <w:outlineLvl w:val="2"/>
             </w:pPr>
-            <w:proofErr w:type="spellStart"/>
-            <w:r>
-              <w:t>Holo</w:t>
-            </w:r>
-            <w:proofErr w:type="spellEnd"/>
-            <w:r>
-              <w:t xml:space="preserve">-Suit </w:t>
+            <w:r>
+              <w:t xml:space="preserve">Holo-Suit </w:t>
             </w:r>
             <w:r>
               <w:tab/>
@@ -4058,15 +4132,7 @@
               </w:tabs>
             </w:pPr>
             <w:r>
-              <w:t xml:space="preserve">The </w:t>
-            </w:r>
-            <w:proofErr w:type="spellStart"/>
-            <w:r>
-              <w:t>Holo</w:t>
-            </w:r>
-            <w:proofErr w:type="spellEnd"/>
-            <w:r>
-              <w:t xml:space="preserve">-Suit boosts their mobility and speed in combat, increasing their </w:t>
+              <w:t xml:space="preserve">The Holo-Suit boosts their mobility and speed in combat, increasing their </w:t>
             </w:r>
             <w:r>
               <w:rPr>
@@ -4092,13 +4158,8 @@
               </w:tabs>
               <w:outlineLvl w:val="2"/>
             </w:pPr>
-            <w:proofErr w:type="spellStart"/>
-            <w:r>
-              <w:t>Holo</w:t>
-            </w:r>
-            <w:proofErr w:type="spellEnd"/>
-            <w:r>
-              <w:t>-Field</w:t>
+            <w:r>
+              <w:t>Holo-Field</w:t>
             </w:r>
             <w:r>
               <w:tab/>
@@ -4112,29 +4173,13 @@
               </w:tabs>
             </w:pPr>
             <w:r>
-              <w:t xml:space="preserve">The </w:t>
-            </w:r>
-            <w:proofErr w:type="spellStart"/>
-            <w:r>
-              <w:t>Holo</w:t>
-            </w:r>
-            <w:proofErr w:type="spellEnd"/>
-            <w:r>
-              <w:t xml:space="preserve">-Field transforms the Harlequin into a dazzling blur of colors while they fight. This gives the Harlequin </w:t>
-            </w:r>
-            <w:proofErr w:type="gramStart"/>
+              <w:t xml:space="preserve">The Holo-Field transforms the Harlequin into a dazzling blur of colors while they fight. This gives the Harlequin </w:t>
+            </w:r>
             <w:r>
               <w:rPr>
                 <w:i/>
               </w:rPr>
-              <w:t>Dodge(</w:t>
-            </w:r>
-            <w:proofErr w:type="gramEnd"/>
-            <w:r>
-              <w:rPr>
-                <w:i/>
-              </w:rPr>
-              <w:t>10)</w:t>
+              <w:t>Dodge(10)</w:t>
             </w:r>
             <w:r>
               <w:t>.</w:t>
@@ -4158,15 +4203,7 @@
           </w:p>
           <w:p>
             <w:r>
-              <w:t>Flip-Belts are portable anti-</w:t>
-            </w:r>
-            <w:proofErr w:type="spellStart"/>
-            <w:r>
-              <w:t>grav</w:t>
-            </w:r>
-            <w:proofErr w:type="spellEnd"/>
-            <w:r>
-              <w:t xml:space="preserve"> generators, that give the Harlequin impossible mobility and grace. They get a +10cm bonus to </w:t>
+              <w:t xml:space="preserve">Flip-Belts are portable anti-grav generators, that give the Harlequin impossible mobility and grace. They get a +10cm bonus to </w:t>
             </w:r>
             <w:r>
               <w:rPr>
@@ -4198,6 +4235,403 @@
       </w:r>
       <w:bookmarkEnd w:id="8"/>
     </w:p>
+    <w:tbl>
+      <w:tblPr>
+        <w:tblStyle w:val="ListTable1Light"/>
+        <w:tblW w:w="0" w:type="auto"/>
+        <w:tblLook w:val="0420" w:firstRow="1" w:lastRow="0" w:firstColumn="0" w:lastColumn="0" w:noHBand="0" w:noVBand="1"/>
+      </w:tblPr>
+      <w:tblGrid>
+        <w:gridCol w:w="6149"/>
+        <w:gridCol w:w="1994"/>
+        <w:gridCol w:w="1994"/>
+      </w:tblGrid>
+      <w:tr>
+        <w:trPr>
+          <w:cnfStyle w:val="100000000000" w:firstRow="1" w:lastRow="0" w:firstColumn="0" w:lastColumn="0" w:oddVBand="0" w:evenVBand="0" w:oddHBand="0" w:evenHBand="0" w:firstRowFirstColumn="0" w:firstRowLastColumn="0" w:lastRowFirstColumn="0" w:lastRowLastColumn="0"/>
+          <w:trHeight w:val="268"/>
+        </w:trPr>
+        <w:tc>
+          <w:tcPr>
+            <w:tcW w:w="6149" w:type="dxa"/>
+          </w:tcPr>
+          <w:p>
+            <w:r>
+              <w:t>Spell</w:t>
+            </w:r>
+          </w:p>
+        </w:tc>
+        <w:tc>
+          <w:tcPr>
+            <w:tcW w:w="1994" w:type="dxa"/>
+          </w:tcPr>
+          <w:p>
+            <w:pPr>
+              <w:jc w:val="center"/>
+            </w:pPr>
+            <w:r>
+              <w:t>Target</w:t>
+            </w:r>
+          </w:p>
+        </w:tc>
+        <w:tc>
+          <w:tcPr>
+            <w:tcW w:w="1994" w:type="dxa"/>
+          </w:tcPr>
+          <w:p>
+            <w:pPr>
+              <w:jc w:val="center"/>
+            </w:pPr>
+            <w:r>
+              <w:t>Range</w:t>
+            </w:r>
+          </w:p>
+        </w:tc>
+      </w:tr>
+      <w:tr>
+        <w:trPr>
+          <w:cnfStyle w:val="000000100000" w:firstRow="0" w:lastRow="0" w:firstColumn="0" w:lastColumn="0" w:oddVBand="0" w:evenVBand="0" w:oddHBand="1" w:evenHBand="0" w:firstRowFirstColumn="0" w:firstRowLastColumn="0" w:lastRowFirstColumn="0" w:lastRowLastColumn="0"/>
+          <w:trHeight w:val="268"/>
+        </w:trPr>
+        <w:tc>
+          <w:tcPr>
+            <w:tcW w:w="6149" w:type="dxa"/>
+          </w:tcPr>
+          <w:p>
+            <w:r>
+              <w:t>Mind Spike</w:t>
+            </w:r>
+          </w:p>
+        </w:tc>
+        <w:tc>
+          <w:tcPr>
+            <w:tcW w:w="1994" w:type="dxa"/>
+          </w:tcPr>
+          <w:p>
+            <w:pPr>
+              <w:jc w:val="center"/>
+            </w:pPr>
+            <w:r>
+              <w:t>Enemy</w:t>
+            </w:r>
+          </w:p>
+        </w:tc>
+        <w:tc>
+          <w:tcPr>
+            <w:tcW w:w="1994" w:type="dxa"/>
+          </w:tcPr>
+          <w:p>
+            <w:pPr>
+              <w:jc w:val="center"/>
+            </w:pPr>
+            <w:r>
+              <w:t>10cm</w:t>
+            </w:r>
+          </w:p>
+        </w:tc>
+      </w:tr>
+      <w:tr>
+        <w:trPr>
+          <w:trHeight w:val="268"/>
+        </w:trPr>
+        <w:tc>
+          <w:tcPr>
+            <w:tcW w:w="6149" w:type="dxa"/>
+          </w:tcPr>
+          <w:p>
+            <w:r>
+              <w:t>Hallucinations</w:t>
+            </w:r>
+          </w:p>
+        </w:tc>
+        <w:tc>
+          <w:tcPr>
+            <w:tcW w:w="1994" w:type="dxa"/>
+          </w:tcPr>
+          <w:p>
+            <w:pPr>
+              <w:jc w:val="center"/>
+            </w:pPr>
+            <w:r>
+              <w:t>Enemy</w:t>
+            </w:r>
+          </w:p>
+        </w:tc>
+        <w:tc>
+          <w:tcPr>
+            <w:tcW w:w="1994" w:type="dxa"/>
+          </w:tcPr>
+          <w:p>
+            <w:pPr>
+              <w:jc w:val="center"/>
+            </w:pPr>
+            <w:r>
+              <w:t>20cm</w:t>
+            </w:r>
+          </w:p>
+        </w:tc>
+      </w:tr>
+      <w:tr>
+        <w:trPr>
+          <w:cnfStyle w:val="000000100000" w:firstRow="0" w:lastRow="0" w:firstColumn="0" w:lastColumn="0" w:oddVBand="0" w:evenVBand="0" w:oddHBand="1" w:evenHBand="0" w:firstRowFirstColumn="0" w:firstRowLastColumn="0" w:lastRowFirstColumn="0" w:lastRowLastColumn="0"/>
+          <w:trHeight w:val="268"/>
+        </w:trPr>
+        <w:tc>
+          <w:tcPr>
+            <w:tcW w:w="6149" w:type="dxa"/>
+          </w:tcPr>
+          <w:p>
+            <w:r>
+              <w:t>Invisibility</w:t>
+            </w:r>
+          </w:p>
+        </w:tc>
+        <w:tc>
+          <w:tcPr>
+            <w:tcW w:w="1994" w:type="dxa"/>
+          </w:tcPr>
+          <w:p>
+            <w:pPr>
+              <w:jc w:val="center"/>
+            </w:pPr>
+            <w:r>
+              <w:t>Ally</w:t>
+            </w:r>
+          </w:p>
+        </w:tc>
+        <w:tc>
+          <w:tcPr>
+            <w:tcW w:w="1994" w:type="dxa"/>
+          </w:tcPr>
+          <w:p>
+            <w:pPr>
+              <w:jc w:val="center"/>
+            </w:pPr>
+            <w:r>
+              <w:t>20cm</w:t>
+            </w:r>
+          </w:p>
+        </w:tc>
+      </w:tr>
+      <w:tr>
+        <w:trPr>
+          <w:trHeight w:val="268"/>
+        </w:trPr>
+        <w:tc>
+          <w:tcPr>
+            <w:tcW w:w="6149" w:type="dxa"/>
+          </w:tcPr>
+          <w:p>
+            <w:r>
+              <w:t>Visions of Death</w:t>
+            </w:r>
+          </w:p>
+        </w:tc>
+        <w:tc>
+          <w:tcPr>
+            <w:tcW w:w="1994" w:type="dxa"/>
+          </w:tcPr>
+          <w:p>
+            <w:pPr>
+              <w:jc w:val="center"/>
+            </w:pPr>
+            <w:r>
+              <w:t>Enemy</w:t>
+            </w:r>
+          </w:p>
+        </w:tc>
+        <w:tc>
+          <w:tcPr>
+            <w:tcW w:w="1994" w:type="dxa"/>
+          </w:tcPr>
+          <w:p>
+            <w:pPr>
+              <w:jc w:val="center"/>
+            </w:pPr>
+            <w:r>
+              <w:t>1</w:t>
+            </w:r>
+            <w:r>
+              <w:t>0cm</w:t>
+            </w:r>
+          </w:p>
+        </w:tc>
+      </w:tr>
+      <w:tr>
+        <w:trPr>
+          <w:cnfStyle w:val="000000100000" w:firstRow="0" w:lastRow="0" w:firstColumn="0" w:lastColumn="0" w:oddVBand="0" w:evenVBand="0" w:oddHBand="1" w:evenHBand="0" w:firstRowFirstColumn="0" w:firstRowLastColumn="0" w:lastRowFirstColumn="0" w:lastRowLastColumn="0"/>
+          <w:trHeight w:val="284"/>
+        </w:trPr>
+        <w:tc>
+          <w:tcPr>
+            <w:tcW w:w="6149" w:type="dxa"/>
+          </w:tcPr>
+          <w:p/>
+        </w:tc>
+        <w:tc>
+          <w:tcPr>
+            <w:tcW w:w="1994" w:type="dxa"/>
+          </w:tcPr>
+          <w:p>
+            <w:pPr>
+              <w:jc w:val="center"/>
+            </w:pPr>
+          </w:p>
+        </w:tc>
+        <w:tc>
+          <w:tcPr>
+            <w:tcW w:w="1994" w:type="dxa"/>
+          </w:tcPr>
+          <w:p>
+            <w:pPr>
+              <w:jc w:val="center"/>
+            </w:pPr>
+          </w:p>
+        </w:tc>
+      </w:tr>
+    </w:tbl>
+    <w:p/>
+    <w:p/>
+    <w:tbl>
+      <w:tblPr>
+        <w:tblStyle w:val="TableGrid"/>
+        <w:tblW w:w="0" w:type="auto"/>
+        <w:tblLook w:val="04A0" w:firstRow="1" w:lastRow="0" w:firstColumn="1" w:lastColumn="0" w:noHBand="0" w:noVBand="1"/>
+      </w:tblPr>
+      <w:tblGrid>
+        <w:gridCol w:w="5098"/>
+        <w:gridCol w:w="5098"/>
+      </w:tblGrid>
+      <w:tr>
+        <w:tc>
+          <w:tcPr>
+            <w:tcW w:w="5098" w:type="dxa"/>
+          </w:tcPr>
+          <w:p>
+            <w:pPr>
+              <w:pStyle w:val="PsychicHeading"/>
+            </w:pPr>
+            <w:r>
+              <w:t>Mind Spike</w:t>
+            </w:r>
+          </w:p>
+          <w:p>
+            <w:r>
+              <w:t>The targeted enemy takes one</w:t>
+            </w:r>
+            <w:r>
+              <w:t xml:space="preserve"> 10D hi</w:t>
+            </w:r>
+            <w:r>
+              <w:t>t</w:t>
+            </w:r>
+            <w:r>
+              <w:t xml:space="preserve"> and is </w:t>
+            </w:r>
+            <w:r>
+              <w:rPr>
+                <w:i/>
+              </w:rPr>
+              <w:t>Stunned</w:t>
+            </w:r>
+            <w:r>
+              <w:t>.</w:t>
+            </w:r>
+          </w:p>
+        </w:tc>
+        <w:tc>
+          <w:tcPr>
+            <w:tcW w:w="5098" w:type="dxa"/>
+          </w:tcPr>
+          <w:p>
+            <w:pPr>
+              <w:pStyle w:val="PsychicHeading"/>
+            </w:pPr>
+            <w:r>
+              <w:t>Hallucinations</w:t>
+            </w:r>
+          </w:p>
+          <w:p>
+            <w:r>
+              <w:t xml:space="preserve">The targeted enemy has to reroll every successful dice during </w:t>
+            </w:r>
+            <w:r>
+              <w:rPr>
+                <w:i/>
+              </w:rPr>
+              <w:t xml:space="preserve">To-Hit </w:t>
+            </w:r>
+            <w:r>
+              <w:t>rolls once.</w:t>
+            </w:r>
+          </w:p>
+        </w:tc>
+      </w:tr>
+      <w:tr>
+        <w:tc>
+          <w:tcPr>
+            <w:tcW w:w="5098" w:type="dxa"/>
+          </w:tcPr>
+          <w:p>
+            <w:pPr>
+              <w:pStyle w:val="PsychicHeading"/>
+            </w:pPr>
+            <w:r>
+              <w:t>Invisibility</w:t>
+            </w:r>
+          </w:p>
+          <w:p>
+            <w:r>
+              <w:t>The targeted ally becomes invisibly for one Round.</w:t>
+            </w:r>
+          </w:p>
+        </w:tc>
+        <w:tc>
+          <w:tcPr>
+            <w:tcW w:w="5098" w:type="dxa"/>
+          </w:tcPr>
+          <w:p>
+            <w:pPr>
+              <w:pStyle w:val="PsychicHeading"/>
+            </w:pPr>
+            <w:r>
+              <w:t>Visions of Death</w:t>
+            </w:r>
+          </w:p>
+          <w:p>
+            <w:r>
+              <w:t xml:space="preserve">The targeted </w:t>
+            </w:r>
+            <w:r>
+              <w:t>enemy sees their own death – the unit needs to rol</w:t>
+            </w:r>
+            <w:r>
+              <w:t>l a dice before acting: on a 5</w:t>
+            </w:r>
+            <w:r>
+              <w:t>-</w:t>
+            </w:r>
+            <w:r>
+              <w:t>1</w:t>
+            </w:r>
+            <w:r>
+              <w:t>2</w:t>
+            </w:r>
+            <w:r>
+              <w:t>, they may not move, on a 1</w:t>
+            </w:r>
+            <w:r>
+              <w:t>3</w:t>
+            </w:r>
+            <w:r>
+              <w:t>-20, they lose all their AP.</w:t>
+            </w:r>
+          </w:p>
+        </w:tc>
+      </w:tr>
+    </w:tbl>
+    <w:p/>
+    <w:p/>
     <w:sectPr>
       <w:pgSz w:w="12240" w:h="15840"/>
       <w:pgMar w:top="1134" w:right="1041" w:bottom="1134" w:left="993" w:header="708" w:footer="708" w:gutter="0"/>
@@ -4842,6 +5276,7 @@
   <w:style w:type="character" w:default="1" w:styleId="DefaultParagraphFont">
     <w:name w:val="Default Paragraph Font"/>
     <w:uiPriority w:val="1"/>
+    <w:semiHidden/>
     <w:unhideWhenUsed/>
   </w:style>
   <w:style w:type="table" w:default="1" w:styleId="TableNormal">
@@ -6180,7 +6615,7 @@
 </file>
 
 <file path=customXml/itemProps1.xml><?xml version="1.0" encoding="utf-8"?>
-<ds:datastoreItem xmlns:ds="http://schemas.openxmlformats.org/officeDocument/2006/customXml" ds:itemID="{A0B253BF-CB2F-43CF-A990-B12AC640F571}">
+<ds:datastoreItem xmlns:ds="http://schemas.openxmlformats.org/officeDocument/2006/customXml" ds:itemID="{85A3582C-0F66-4258-B329-0B3DBD8E718E}">
   <ds:schemaRefs>
     <ds:schemaRef ds:uri="http://schemas.openxmlformats.org/officeDocument/2006/bibliography"/>
   </ds:schemaRefs>

</xml_diff>

<commit_message>
Harlequin Heroes + More
also: Salamanders reworked, added "Terms" to rules and added a Token
list
</commit_message>
<xml_diff>
--- a/Factions/Harlequins/Harlequin Codex.docx
+++ b/Factions/Harlequins/Harlequin Codex.docx
@@ -1437,29 +1437,27 @@
     <w:tbl>
       <w:tblPr>
         <w:tblStyle w:val="ListTable1Light"/>
-        <w:tblW w:w="10249" w:type="dxa"/>
+        <w:tblW w:w="10271" w:type="dxa"/>
         <w:tblLook w:val="04A0" w:firstRow="1" w:lastRow="0" w:firstColumn="1" w:lastColumn="0" w:noHBand="0" w:noVBand="1"/>
       </w:tblPr>
       <w:tblGrid>
-        <w:gridCol w:w="3810"/>
-        <w:gridCol w:w="736"/>
-        <w:gridCol w:w="738"/>
-        <w:gridCol w:w="736"/>
-        <w:gridCol w:w="736"/>
-        <w:gridCol w:w="737"/>
-        <w:gridCol w:w="787"/>
-        <w:gridCol w:w="766"/>
-        <w:gridCol w:w="1203"/>
+        <w:gridCol w:w="4503"/>
+        <w:gridCol w:w="868"/>
+        <w:gridCol w:w="872"/>
+        <w:gridCol w:w="868"/>
+        <w:gridCol w:w="868"/>
+        <w:gridCol w:w="871"/>
+        <w:gridCol w:w="1421"/>
       </w:tblGrid>
       <w:tr>
         <w:trPr>
           <w:cnfStyle w:val="100000000000" w:firstRow="1" w:lastRow="0" w:firstColumn="0" w:lastColumn="0" w:oddVBand="0" w:evenVBand="0" w:oddHBand="0" w:evenHBand="0" w:firstRowFirstColumn="0" w:firstRowLastColumn="0" w:lastRowFirstColumn="0" w:lastRowLastColumn="0"/>
-          <w:trHeight w:val="314"/>
+          <w:trHeight w:val="273"/>
         </w:trPr>
         <w:tc>
           <w:tcPr>
             <w:cnfStyle w:val="001000000000" w:firstRow="0" w:lastRow="0" w:firstColumn="1" w:lastColumn="0" w:oddVBand="0" w:evenVBand="0" w:oddHBand="0" w:evenHBand="0" w:firstRowFirstColumn="0" w:firstRowLastColumn="0" w:lastRowFirstColumn="0" w:lastRowLastColumn="0"/>
-            <w:tcW w:w="3810" w:type="dxa"/>
+            <w:tcW w:w="4503" w:type="dxa"/>
           </w:tcPr>
           <w:p>
             <w:r>
@@ -1469,7 +1467,7 @@
         </w:tc>
         <w:tc>
           <w:tcPr>
-            <w:tcW w:w="736" w:type="dxa"/>
+            <w:tcW w:w="868" w:type="dxa"/>
           </w:tcPr>
           <w:p>
             <w:pPr>
@@ -1483,7 +1481,7 @@
         </w:tc>
         <w:tc>
           <w:tcPr>
-            <w:tcW w:w="738" w:type="dxa"/>
+            <w:tcW w:w="872" w:type="dxa"/>
           </w:tcPr>
           <w:p>
             <w:pPr>
@@ -1497,7 +1495,7 @@
         </w:tc>
         <w:tc>
           <w:tcPr>
-            <w:tcW w:w="736" w:type="dxa"/>
+            <w:tcW w:w="868" w:type="dxa"/>
           </w:tcPr>
           <w:p>
             <w:pPr>
@@ -1511,7 +1509,7 @@
         </w:tc>
         <w:tc>
           <w:tcPr>
-            <w:tcW w:w="736" w:type="dxa"/>
+            <w:tcW w:w="868" w:type="dxa"/>
           </w:tcPr>
           <w:p>
             <w:pPr>
@@ -1525,7 +1523,7 @@
         </w:tc>
         <w:tc>
           <w:tcPr>
-            <w:tcW w:w="737" w:type="dxa"/>
+            <w:tcW w:w="871" w:type="dxa"/>
           </w:tcPr>
           <w:p>
             <w:pPr>
@@ -1539,35 +1537,7 @@
         </w:tc>
         <w:tc>
           <w:tcPr>
-            <w:tcW w:w="787" w:type="dxa"/>
-          </w:tcPr>
-          <w:p>
-            <w:pPr>
-              <w:jc w:val="center"/>
-              <w:cnfStyle w:val="100000000000" w:firstRow="1" w:lastRow="0" w:firstColumn="0" w:lastColumn="0" w:oddVBand="0" w:evenVBand="0" w:oddHBand="0" w:evenHBand="0" w:firstRowFirstColumn="0" w:firstRowLastColumn="0" w:lastRowFirstColumn="0" w:lastRowLastColumn="0"/>
-            </w:pPr>
-            <w:r>
-              <w:t>Focus</w:t>
-            </w:r>
-          </w:p>
-        </w:tc>
-        <w:tc>
-          <w:tcPr>
-            <w:tcW w:w="766" w:type="dxa"/>
-          </w:tcPr>
-          <w:p>
-            <w:pPr>
-              <w:jc w:val="center"/>
-              <w:cnfStyle w:val="100000000000" w:firstRow="1" w:lastRow="0" w:firstColumn="0" w:lastColumn="0" w:oddVBand="0" w:evenVBand="0" w:oddHBand="0" w:evenHBand="0" w:firstRowFirstColumn="0" w:firstRowLastColumn="0" w:lastRowFirstColumn="0" w:lastRowLastColumn="0"/>
-            </w:pPr>
-            <w:r>
-              <w:t>Gear</w:t>
-            </w:r>
-          </w:p>
-        </w:tc>
-        <w:tc>
-          <w:tcPr>
-            <w:tcW w:w="1203" w:type="dxa"/>
+            <w:tcW w:w="1421" w:type="dxa"/>
           </w:tcPr>
           <w:p>
             <w:pPr>
@@ -1583,12 +1553,12 @@
       <w:tr>
         <w:trPr>
           <w:cnfStyle w:val="000000100000" w:firstRow="0" w:lastRow="0" w:firstColumn="0" w:lastColumn="0" w:oddVBand="0" w:evenVBand="0" w:oddHBand="1" w:evenHBand="0" w:firstRowFirstColumn="0" w:firstRowLastColumn="0" w:lastRowFirstColumn="0" w:lastRowLastColumn="0"/>
-          <w:trHeight w:val="288"/>
+          <w:trHeight w:val="251"/>
         </w:trPr>
         <w:tc>
           <w:tcPr>
             <w:cnfStyle w:val="001000000000" w:firstRow="0" w:lastRow="0" w:firstColumn="1" w:lastColumn="0" w:oddVBand="0" w:evenVBand="0" w:oddHBand="0" w:evenHBand="0" w:firstRowFirstColumn="0" w:firstRowLastColumn="0" w:lastRowFirstColumn="0" w:lastRowLastColumn="0"/>
-            <w:tcW w:w="3810" w:type="dxa"/>
+            <w:tcW w:w="4503" w:type="dxa"/>
             <w:vAlign w:val="center"/>
           </w:tcPr>
           <w:p>
@@ -1598,11 +1568,18 @@
                 <w:sz w:val="24"/>
               </w:rPr>
             </w:pPr>
-          </w:p>
-        </w:tc>
-        <w:tc>
-          <w:tcPr>
-            <w:tcW w:w="736" w:type="dxa"/>
+            <w:r>
+              <w:rPr>
+                <w:rFonts w:ascii="Lato" w:hAnsi="Lato"/>
+                <w:sz w:val="24"/>
+              </w:rPr>
+              <w:t>Solitaire</w:t>
+            </w:r>
+          </w:p>
+        </w:tc>
+        <w:tc>
+          <w:tcPr>
+            <w:tcW w:w="868" w:type="dxa"/>
             <w:vAlign w:val="center"/>
           </w:tcPr>
           <w:p>
@@ -1610,11 +1587,14 @@
               <w:jc w:val="center"/>
               <w:cnfStyle w:val="000000100000" w:firstRow="0" w:lastRow="0" w:firstColumn="0" w:lastColumn="0" w:oddVBand="0" w:evenVBand="0" w:oddHBand="1" w:evenHBand="0" w:firstRowFirstColumn="0" w:firstRowLastColumn="0" w:lastRowFirstColumn="0" w:lastRowLastColumn="0"/>
             </w:pPr>
-          </w:p>
-        </w:tc>
-        <w:tc>
-          <w:tcPr>
-            <w:tcW w:w="738" w:type="dxa"/>
+            <w:r>
+              <w:t>4</w:t>
+            </w:r>
+          </w:p>
+        </w:tc>
+        <w:tc>
+          <w:tcPr>
+            <w:tcW w:w="872" w:type="dxa"/>
             <w:vAlign w:val="center"/>
           </w:tcPr>
           <w:p>
@@ -1622,11 +1602,14 @@
               <w:jc w:val="center"/>
               <w:cnfStyle w:val="000000100000" w:firstRow="0" w:lastRow="0" w:firstColumn="0" w:lastColumn="0" w:oddVBand="0" w:evenVBand="0" w:oddHBand="1" w:evenHBand="0" w:firstRowFirstColumn="0" w:firstRowLastColumn="0" w:lastRowFirstColumn="0" w:lastRowLastColumn="0"/>
             </w:pPr>
-          </w:p>
-        </w:tc>
-        <w:tc>
-          <w:tcPr>
-            <w:tcW w:w="736" w:type="dxa"/>
+            <w:r>
+              <w:t>-</w:t>
+            </w:r>
+          </w:p>
+        </w:tc>
+        <w:tc>
+          <w:tcPr>
+            <w:tcW w:w="868" w:type="dxa"/>
             <w:vAlign w:val="center"/>
           </w:tcPr>
           <w:p>
@@ -1634,11 +1617,14 @@
               <w:jc w:val="center"/>
               <w:cnfStyle w:val="000000100000" w:firstRow="0" w:lastRow="0" w:firstColumn="0" w:lastColumn="0" w:oddVBand="0" w:evenVBand="0" w:oddHBand="1" w:evenHBand="0" w:firstRowFirstColumn="0" w:firstRowLastColumn="0" w:lastRowFirstColumn="0" w:lastRowLastColumn="0"/>
             </w:pPr>
-          </w:p>
-        </w:tc>
-        <w:tc>
-          <w:tcPr>
-            <w:tcW w:w="736" w:type="dxa"/>
+            <w:r>
+              <w:t>15</w:t>
+            </w:r>
+          </w:p>
+        </w:tc>
+        <w:tc>
+          <w:tcPr>
+            <w:tcW w:w="868" w:type="dxa"/>
             <w:vAlign w:val="center"/>
           </w:tcPr>
           <w:p>
@@ -1646,11 +1632,14 @@
               <w:jc w:val="center"/>
               <w:cnfStyle w:val="000000100000" w:firstRow="0" w:lastRow="0" w:firstColumn="0" w:lastColumn="0" w:oddVBand="0" w:evenVBand="0" w:oddHBand="1" w:evenHBand="0" w:firstRowFirstColumn="0" w:firstRowLastColumn="0" w:lastRowFirstColumn="0" w:lastRowLastColumn="0"/>
             </w:pPr>
-          </w:p>
-        </w:tc>
-        <w:tc>
-          <w:tcPr>
-            <w:tcW w:w="737" w:type="dxa"/>
+            <w:r>
+              <w:t>8</w:t>
+            </w:r>
+          </w:p>
+        </w:tc>
+        <w:tc>
+          <w:tcPr>
+            <w:tcW w:w="871" w:type="dxa"/>
             <w:vAlign w:val="center"/>
           </w:tcPr>
           <w:p>
@@ -1658,56 +1647,41 @@
               <w:jc w:val="center"/>
               <w:cnfStyle w:val="000000100000" w:firstRow="0" w:lastRow="0" w:firstColumn="0" w:lastColumn="0" w:oddVBand="0" w:evenVBand="0" w:oddHBand="1" w:evenHBand="0" w:firstRowFirstColumn="0" w:firstRowLastColumn="0" w:lastRowFirstColumn="0" w:lastRowLastColumn="0"/>
             </w:pPr>
-          </w:p>
-        </w:tc>
-        <w:tc>
-          <w:tcPr>
-            <w:tcW w:w="787" w:type="dxa"/>
+            <w:r>
+              <w:t>3</w:t>
+            </w:r>
+          </w:p>
+        </w:tc>
+        <w:tc>
+          <w:tcPr>
+            <w:tcW w:w="1421" w:type="dxa"/>
             <w:vAlign w:val="center"/>
           </w:tcPr>
           <w:p>
             <w:pPr>
               <w:jc w:val="center"/>
               <w:cnfStyle w:val="000000100000" w:firstRow="0" w:lastRow="0" w:firstColumn="0" w:lastColumn="0" w:oddVBand="0" w:evenVBand="0" w:oddHBand="1" w:evenHBand="0" w:firstRowFirstColumn="0" w:firstRowLastColumn="0" w:lastRowFirstColumn="0" w:lastRowLastColumn="0"/>
-            </w:pPr>
-          </w:p>
-        </w:tc>
-        <w:tc>
-          <w:tcPr>
-            <w:tcW w:w="766" w:type="dxa"/>
-            <w:vAlign w:val="center"/>
-          </w:tcPr>
-          <w:p>
-            <w:pPr>
-              <w:jc w:val="center"/>
-              <w:cnfStyle w:val="000000100000" w:firstRow="0" w:lastRow="0" w:firstColumn="0" w:lastColumn="0" w:oddVBand="0" w:evenVBand="0" w:oddHBand="1" w:evenHBand="0" w:firstRowFirstColumn="0" w:firstRowLastColumn="0" w:lastRowFirstColumn="0" w:lastRowLastColumn="0"/>
-            </w:pPr>
-          </w:p>
-        </w:tc>
-        <w:tc>
-          <w:tcPr>
-            <w:tcW w:w="1203" w:type="dxa"/>
-            <w:vAlign w:val="center"/>
-          </w:tcPr>
-          <w:p>
-            <w:pPr>
-              <w:jc w:val="center"/>
-              <w:cnfStyle w:val="000000100000" w:firstRow="0" w:lastRow="0" w:firstColumn="0" w:lastColumn="0" w:oddVBand="0" w:evenVBand="0" w:oddHBand="1" w:evenHBand="0" w:firstRowFirstColumn="0" w:firstRowLastColumn="0" w:lastRowFirstColumn="0" w:lastRowLastColumn="0"/>
               <w:rPr>
                 <w:b/>
               </w:rPr>
             </w:pPr>
+            <w:r>
+              <w:rPr>
+                <w:b/>
+              </w:rPr>
+              <w:t>150P</w:t>
+            </w:r>
           </w:p>
         </w:tc>
       </w:tr>
       <w:tr>
         <w:trPr>
-          <w:trHeight w:val="288"/>
+          <w:trHeight w:val="251"/>
         </w:trPr>
         <w:tc>
           <w:tcPr>
             <w:cnfStyle w:val="001000000000" w:firstRow="0" w:lastRow="0" w:firstColumn="1" w:lastColumn="0" w:oddVBand="0" w:evenVBand="0" w:oddHBand="0" w:evenHBand="0" w:firstRowFirstColumn="0" w:firstRowLastColumn="0" w:lastRowFirstColumn="0" w:lastRowLastColumn="0"/>
-            <w:tcW w:w="3810" w:type="dxa"/>
+            <w:tcW w:w="4503" w:type="dxa"/>
             <w:vAlign w:val="center"/>
           </w:tcPr>
           <w:p>
@@ -1717,11 +1691,18 @@
                 <w:sz w:val="24"/>
               </w:rPr>
             </w:pPr>
-          </w:p>
-        </w:tc>
-        <w:tc>
-          <w:tcPr>
-            <w:tcW w:w="736" w:type="dxa"/>
+            <w:r>
+              <w:rPr>
+                <w:rFonts w:ascii="Lato" w:hAnsi="Lato"/>
+                <w:sz w:val="24"/>
+              </w:rPr>
+              <w:t>Shadowblade</w:t>
+            </w:r>
+          </w:p>
+        </w:tc>
+        <w:tc>
+          <w:tcPr>
+            <w:tcW w:w="868" w:type="dxa"/>
             <w:vAlign w:val="center"/>
           </w:tcPr>
           <w:p>
@@ -1729,11 +1710,14 @@
               <w:jc w:val="center"/>
               <w:cnfStyle w:val="000000000000" w:firstRow="0" w:lastRow="0" w:firstColumn="0" w:lastColumn="0" w:oddVBand="0" w:evenVBand="0" w:oddHBand="0" w:evenHBand="0" w:firstRowFirstColumn="0" w:firstRowLastColumn="0" w:lastRowFirstColumn="0" w:lastRowLastColumn="0"/>
             </w:pPr>
-          </w:p>
-        </w:tc>
-        <w:tc>
-          <w:tcPr>
-            <w:tcW w:w="738" w:type="dxa"/>
+            <w:r>
+              <w:t>3</w:t>
+            </w:r>
+          </w:p>
+        </w:tc>
+        <w:tc>
+          <w:tcPr>
+            <w:tcW w:w="872" w:type="dxa"/>
             <w:vAlign w:val="center"/>
           </w:tcPr>
           <w:p>
@@ -1741,11 +1725,14 @@
               <w:jc w:val="center"/>
               <w:cnfStyle w:val="000000000000" w:firstRow="0" w:lastRow="0" w:firstColumn="0" w:lastColumn="0" w:oddVBand="0" w:evenVBand="0" w:oddHBand="0" w:evenHBand="0" w:firstRowFirstColumn="0" w:firstRowLastColumn="0" w:lastRowFirstColumn="0" w:lastRowLastColumn="0"/>
             </w:pPr>
-          </w:p>
-        </w:tc>
-        <w:tc>
-          <w:tcPr>
-            <w:tcW w:w="736" w:type="dxa"/>
+            <w:r>
+              <w:t>-</w:t>
+            </w:r>
+          </w:p>
+        </w:tc>
+        <w:tc>
+          <w:tcPr>
+            <w:tcW w:w="868" w:type="dxa"/>
             <w:vAlign w:val="center"/>
           </w:tcPr>
           <w:p>
@@ -1753,11 +1740,14 @@
               <w:jc w:val="center"/>
               <w:cnfStyle w:val="000000000000" w:firstRow="0" w:lastRow="0" w:firstColumn="0" w:lastColumn="0" w:oddVBand="0" w:evenVBand="0" w:oddHBand="0" w:evenHBand="0" w:firstRowFirstColumn="0" w:firstRowLastColumn="0" w:lastRowFirstColumn="0" w:lastRowLastColumn="0"/>
             </w:pPr>
-          </w:p>
-        </w:tc>
-        <w:tc>
-          <w:tcPr>
-            <w:tcW w:w="736" w:type="dxa"/>
+            <w:r>
+              <w:t>15</w:t>
+            </w:r>
+          </w:p>
+        </w:tc>
+        <w:tc>
+          <w:tcPr>
+            <w:tcW w:w="868" w:type="dxa"/>
             <w:vAlign w:val="center"/>
           </w:tcPr>
           <w:p>
@@ -1765,11 +1755,14 @@
               <w:jc w:val="center"/>
               <w:cnfStyle w:val="000000000000" w:firstRow="0" w:lastRow="0" w:firstColumn="0" w:lastColumn="0" w:oddVBand="0" w:evenVBand="0" w:oddHBand="0" w:evenHBand="0" w:firstRowFirstColumn="0" w:firstRowLastColumn="0" w:lastRowFirstColumn="0" w:lastRowLastColumn="0"/>
             </w:pPr>
-          </w:p>
-        </w:tc>
-        <w:tc>
-          <w:tcPr>
-            <w:tcW w:w="737" w:type="dxa"/>
+            <w:r>
+              <w:t>8</w:t>
+            </w:r>
+          </w:p>
+        </w:tc>
+        <w:tc>
+          <w:tcPr>
+            <w:tcW w:w="871" w:type="dxa"/>
             <w:vAlign w:val="center"/>
           </w:tcPr>
           <w:p>
@@ -1777,57 +1770,48 @@
               <w:jc w:val="center"/>
               <w:cnfStyle w:val="000000000000" w:firstRow="0" w:lastRow="0" w:firstColumn="0" w:lastColumn="0" w:oddVBand="0" w:evenVBand="0" w:oddHBand="0" w:evenHBand="0" w:firstRowFirstColumn="0" w:firstRowLastColumn="0" w:lastRowFirstColumn="0" w:lastRowLastColumn="0"/>
             </w:pPr>
-          </w:p>
-        </w:tc>
-        <w:tc>
-          <w:tcPr>
-            <w:tcW w:w="787" w:type="dxa"/>
+            <w:r>
+              <w:t>3</w:t>
+            </w:r>
+          </w:p>
+        </w:tc>
+        <w:tc>
+          <w:tcPr>
+            <w:tcW w:w="1421" w:type="dxa"/>
             <w:vAlign w:val="center"/>
           </w:tcPr>
           <w:p>
             <w:pPr>
               <w:jc w:val="center"/>
               <w:cnfStyle w:val="000000000000" w:firstRow="0" w:lastRow="0" w:firstColumn="0" w:lastColumn="0" w:oddVBand="0" w:evenVBand="0" w:oddHBand="0" w:evenHBand="0" w:firstRowFirstColumn="0" w:firstRowLastColumn="0" w:lastRowFirstColumn="0" w:lastRowLastColumn="0"/>
-            </w:pPr>
-          </w:p>
-        </w:tc>
-        <w:tc>
-          <w:tcPr>
-            <w:tcW w:w="766" w:type="dxa"/>
-            <w:vAlign w:val="center"/>
-          </w:tcPr>
-          <w:p>
-            <w:pPr>
-              <w:jc w:val="center"/>
-              <w:cnfStyle w:val="000000000000" w:firstRow="0" w:lastRow="0" w:firstColumn="0" w:lastColumn="0" w:oddVBand="0" w:evenVBand="0" w:oddHBand="0" w:evenHBand="0" w:firstRowFirstColumn="0" w:firstRowLastColumn="0" w:lastRowFirstColumn="0" w:lastRowLastColumn="0"/>
-            </w:pPr>
-          </w:p>
-        </w:tc>
-        <w:tc>
-          <w:tcPr>
-            <w:tcW w:w="1203" w:type="dxa"/>
-            <w:vAlign w:val="center"/>
-          </w:tcPr>
-          <w:p>
-            <w:pPr>
-              <w:jc w:val="center"/>
-              <w:cnfStyle w:val="000000000000" w:firstRow="0" w:lastRow="0" w:firstColumn="0" w:lastColumn="0" w:oddVBand="0" w:evenVBand="0" w:oddHBand="0" w:evenHBand="0" w:firstRowFirstColumn="0" w:firstRowLastColumn="0" w:lastRowFirstColumn="0" w:lastRowLastColumn="0"/>
               <w:rPr>
                 <w:b/>
               </w:rPr>
             </w:pPr>
+            <w:r>
+              <w:rPr>
+                <w:b/>
+              </w:rPr>
+              <w:t>20</w:t>
+            </w:r>
+            <w:r>
+              <w:rPr>
+                <w:b/>
+              </w:rPr>
+              <w:t>0P</w:t>
+            </w:r>
           </w:p>
         </w:tc>
       </w:tr>
       <w:tr>
         <w:trPr>
           <w:cnfStyle w:val="000000100000" w:firstRow="0" w:lastRow="0" w:firstColumn="0" w:lastColumn="0" w:oddVBand="0" w:evenVBand="0" w:oddHBand="1" w:evenHBand="0" w:firstRowFirstColumn="0" w:firstRowLastColumn="0" w:lastRowFirstColumn="0" w:lastRowLastColumn="0"/>
-          <w:trHeight w:val="288"/>
+          <w:trHeight w:val="251"/>
         </w:trPr>
         <w:tc>
           <w:tcPr>
             <w:cnfStyle w:val="001000000000" w:firstRow="0" w:lastRow="0" w:firstColumn="1" w:lastColumn="0" w:oddVBand="0" w:evenVBand="0" w:oddHBand="0" w:evenHBand="0" w:firstRowFirstColumn="0" w:firstRowLastColumn="0" w:lastRowFirstColumn="0" w:lastRowLastColumn="0"/>
-            <w:tcW w:w="3810" w:type="dxa"/>
+            <w:tcW w:w="4503" w:type="dxa"/>
             <w:vAlign w:val="center"/>
           </w:tcPr>
           <w:p>
@@ -1837,11 +1821,18 @@
                 <w:sz w:val="24"/>
               </w:rPr>
             </w:pPr>
-          </w:p>
-        </w:tc>
-        <w:tc>
-          <w:tcPr>
-            <w:tcW w:w="736" w:type="dxa"/>
+            <w:r>
+              <w:rPr>
+                <w:rFonts w:ascii="Lato" w:hAnsi="Lato"/>
+                <w:sz w:val="24"/>
+              </w:rPr>
+              <w:t>Bladedancer</w:t>
+            </w:r>
+          </w:p>
+        </w:tc>
+        <w:tc>
+          <w:tcPr>
+            <w:tcW w:w="868" w:type="dxa"/>
             <w:vAlign w:val="center"/>
           </w:tcPr>
           <w:p>
@@ -1849,11 +1840,14 @@
               <w:jc w:val="center"/>
               <w:cnfStyle w:val="000000100000" w:firstRow="0" w:lastRow="0" w:firstColumn="0" w:lastColumn="0" w:oddVBand="0" w:evenVBand="0" w:oddHBand="1" w:evenHBand="0" w:firstRowFirstColumn="0" w:firstRowLastColumn="0" w:lastRowFirstColumn="0" w:lastRowLastColumn="0"/>
             </w:pPr>
-          </w:p>
-        </w:tc>
-        <w:tc>
-          <w:tcPr>
-            <w:tcW w:w="738" w:type="dxa"/>
+            <w:r>
+              <w:t>3</w:t>
+            </w:r>
+          </w:p>
+        </w:tc>
+        <w:tc>
+          <w:tcPr>
+            <w:tcW w:w="872" w:type="dxa"/>
             <w:vAlign w:val="center"/>
           </w:tcPr>
           <w:p>
@@ -1861,11 +1855,14 @@
               <w:jc w:val="center"/>
               <w:cnfStyle w:val="000000100000" w:firstRow="0" w:lastRow="0" w:firstColumn="0" w:lastColumn="0" w:oddVBand="0" w:evenVBand="0" w:oddHBand="1" w:evenHBand="0" w:firstRowFirstColumn="0" w:firstRowLastColumn="0" w:lastRowFirstColumn="0" w:lastRowLastColumn="0"/>
             </w:pPr>
-          </w:p>
-        </w:tc>
-        <w:tc>
-          <w:tcPr>
-            <w:tcW w:w="736" w:type="dxa"/>
+            <w:r>
+              <w:t>-</w:t>
+            </w:r>
+          </w:p>
+        </w:tc>
+        <w:tc>
+          <w:tcPr>
+            <w:tcW w:w="868" w:type="dxa"/>
             <w:vAlign w:val="center"/>
           </w:tcPr>
           <w:p>
@@ -1873,11 +1870,14 @@
               <w:jc w:val="center"/>
               <w:cnfStyle w:val="000000100000" w:firstRow="0" w:lastRow="0" w:firstColumn="0" w:lastColumn="0" w:oddVBand="0" w:evenVBand="0" w:oddHBand="1" w:evenHBand="0" w:firstRowFirstColumn="0" w:firstRowLastColumn="0" w:lastRowFirstColumn="0" w:lastRowLastColumn="0"/>
             </w:pPr>
-          </w:p>
-        </w:tc>
-        <w:tc>
-          <w:tcPr>
-            <w:tcW w:w="736" w:type="dxa"/>
+            <w:r>
+              <w:t>15</w:t>
+            </w:r>
+          </w:p>
+        </w:tc>
+        <w:tc>
+          <w:tcPr>
+            <w:tcW w:w="868" w:type="dxa"/>
             <w:vAlign w:val="center"/>
           </w:tcPr>
           <w:p>
@@ -1885,11 +1885,14 @@
               <w:jc w:val="center"/>
               <w:cnfStyle w:val="000000100000" w:firstRow="0" w:lastRow="0" w:firstColumn="0" w:lastColumn="0" w:oddVBand="0" w:evenVBand="0" w:oddHBand="1" w:evenHBand="0" w:firstRowFirstColumn="0" w:firstRowLastColumn="0" w:lastRowFirstColumn="0" w:lastRowLastColumn="0"/>
             </w:pPr>
-          </w:p>
-        </w:tc>
-        <w:tc>
-          <w:tcPr>
-            <w:tcW w:w="737" w:type="dxa"/>
+            <w:r>
+              <w:t>8</w:t>
+            </w:r>
+          </w:p>
+        </w:tc>
+        <w:tc>
+          <w:tcPr>
+            <w:tcW w:w="871" w:type="dxa"/>
             <w:vAlign w:val="center"/>
           </w:tcPr>
           <w:p>
@@ -1897,45 +1900,155 @@
               <w:jc w:val="center"/>
               <w:cnfStyle w:val="000000100000" w:firstRow="0" w:lastRow="0" w:firstColumn="0" w:lastColumn="0" w:oddVBand="0" w:evenVBand="0" w:oddHBand="1" w:evenHBand="0" w:firstRowFirstColumn="0" w:firstRowLastColumn="0" w:lastRowFirstColumn="0" w:lastRowLastColumn="0"/>
             </w:pPr>
-          </w:p>
-        </w:tc>
-        <w:tc>
-          <w:tcPr>
-            <w:tcW w:w="787" w:type="dxa"/>
+            <w:r>
+              <w:t>3</w:t>
+            </w:r>
+          </w:p>
+        </w:tc>
+        <w:tc>
+          <w:tcPr>
+            <w:tcW w:w="1421" w:type="dxa"/>
             <w:vAlign w:val="center"/>
           </w:tcPr>
           <w:p>
             <w:pPr>
               <w:jc w:val="center"/>
               <w:cnfStyle w:val="000000100000" w:firstRow="0" w:lastRow="0" w:firstColumn="0" w:lastColumn="0" w:oddVBand="0" w:evenVBand="0" w:oddHBand="1" w:evenHBand="0" w:firstRowFirstColumn="0" w:firstRowLastColumn="0" w:lastRowFirstColumn="0" w:lastRowLastColumn="0"/>
-            </w:pPr>
-          </w:p>
-        </w:tc>
-        <w:tc>
-          <w:tcPr>
-            <w:tcW w:w="766" w:type="dxa"/>
+              <w:rPr>
+                <w:b/>
+              </w:rPr>
+            </w:pPr>
+            <w:r>
+              <w:rPr>
+                <w:b/>
+              </w:rPr>
+              <w:t>200P</w:t>
+            </w:r>
+          </w:p>
+        </w:tc>
+      </w:tr>
+      <w:tr>
+        <w:trPr>
+          <w:trHeight w:val="251"/>
+        </w:trPr>
+        <w:tc>
+          <w:tcPr>
+            <w:cnfStyle w:val="001000000000" w:firstRow="0" w:lastRow="0" w:firstColumn="1" w:lastColumn="0" w:oddVBand="0" w:evenVBand="0" w:oddHBand="0" w:evenHBand="0" w:firstRowFirstColumn="0" w:firstRowLastColumn="0" w:lastRowFirstColumn="0" w:lastRowLastColumn="0"/>
+            <w:tcW w:w="4503" w:type="dxa"/>
             <w:vAlign w:val="center"/>
           </w:tcPr>
           <w:p>
             <w:pPr>
-              <w:jc w:val="center"/>
-              <w:cnfStyle w:val="000000100000" w:firstRow="0" w:lastRow="0" w:firstColumn="0" w:lastColumn="0" w:oddVBand="0" w:evenVBand="0" w:oddHBand="1" w:evenHBand="0" w:firstRowFirstColumn="0" w:firstRowLastColumn="0" w:lastRowFirstColumn="0" w:lastRowLastColumn="0"/>
-            </w:pPr>
-          </w:p>
-        </w:tc>
-        <w:tc>
-          <w:tcPr>
-            <w:tcW w:w="1203" w:type="dxa"/>
+              <w:rPr>
+                <w:rFonts w:ascii="Lato" w:hAnsi="Lato"/>
+                <w:sz w:val="24"/>
+              </w:rPr>
+            </w:pPr>
+            <w:r>
+              <w:rPr>
+                <w:rFonts w:ascii="Lato" w:hAnsi="Lato"/>
+                <w:sz w:val="24"/>
+              </w:rPr>
+              <w:t>Trickster</w:t>
+            </w:r>
+          </w:p>
+        </w:tc>
+        <w:tc>
+          <w:tcPr>
+            <w:tcW w:w="868" w:type="dxa"/>
             <w:vAlign w:val="center"/>
           </w:tcPr>
           <w:p>
             <w:pPr>
               <w:jc w:val="center"/>
-              <w:cnfStyle w:val="000000100000" w:firstRow="0" w:lastRow="0" w:firstColumn="0" w:lastColumn="0" w:oddVBand="0" w:evenVBand="0" w:oddHBand="1" w:evenHBand="0" w:firstRowFirstColumn="0" w:firstRowLastColumn="0" w:lastRowFirstColumn="0" w:lastRowLastColumn="0"/>
+              <w:cnfStyle w:val="000000000000" w:firstRow="0" w:lastRow="0" w:firstColumn="0" w:lastColumn="0" w:oddVBand="0" w:evenVBand="0" w:oddHBand="0" w:evenHBand="0" w:firstRowFirstColumn="0" w:firstRowLastColumn="0" w:lastRowFirstColumn="0" w:lastRowLastColumn="0"/>
+            </w:pPr>
+            <w:r>
+              <w:t>3</w:t>
+            </w:r>
+          </w:p>
+        </w:tc>
+        <w:tc>
+          <w:tcPr>
+            <w:tcW w:w="872" w:type="dxa"/>
+            <w:vAlign w:val="center"/>
+          </w:tcPr>
+          <w:p>
+            <w:pPr>
+              <w:jc w:val="center"/>
+              <w:cnfStyle w:val="000000000000" w:firstRow="0" w:lastRow="0" w:firstColumn="0" w:lastColumn="0" w:oddVBand="0" w:evenVBand="0" w:oddHBand="0" w:evenHBand="0" w:firstRowFirstColumn="0" w:firstRowLastColumn="0" w:lastRowFirstColumn="0" w:lastRowLastColumn="0"/>
+            </w:pPr>
+            <w:r>
+              <w:t>12</w:t>
+            </w:r>
+          </w:p>
+        </w:tc>
+        <w:tc>
+          <w:tcPr>
+            <w:tcW w:w="868" w:type="dxa"/>
+            <w:vAlign w:val="center"/>
+          </w:tcPr>
+          <w:p>
+            <w:pPr>
+              <w:jc w:val="center"/>
+              <w:cnfStyle w:val="000000000000" w:firstRow="0" w:lastRow="0" w:firstColumn="0" w:lastColumn="0" w:oddVBand="0" w:evenVBand="0" w:oddHBand="0" w:evenHBand="0" w:firstRowFirstColumn="0" w:firstRowLastColumn="0" w:lastRowFirstColumn="0" w:lastRowLastColumn="0"/>
+            </w:pPr>
+            <w:r>
+              <w:t>-</w:t>
+            </w:r>
+          </w:p>
+        </w:tc>
+        <w:tc>
+          <w:tcPr>
+            <w:tcW w:w="868" w:type="dxa"/>
+            <w:vAlign w:val="center"/>
+          </w:tcPr>
+          <w:p>
+            <w:pPr>
+              <w:jc w:val="center"/>
+              <w:cnfStyle w:val="000000000000" w:firstRow="0" w:lastRow="0" w:firstColumn="0" w:lastColumn="0" w:oddVBand="0" w:evenVBand="0" w:oddHBand="0" w:evenHBand="0" w:firstRowFirstColumn="0" w:firstRowLastColumn="0" w:lastRowFirstColumn="0" w:lastRowLastColumn="0"/>
+            </w:pPr>
+            <w:r>
+              <w:t>5*</w:t>
+            </w:r>
+          </w:p>
+        </w:tc>
+        <w:tc>
+          <w:tcPr>
+            <w:tcW w:w="871" w:type="dxa"/>
+            <w:vAlign w:val="center"/>
+          </w:tcPr>
+          <w:p>
+            <w:pPr>
+              <w:jc w:val="center"/>
+              <w:cnfStyle w:val="000000000000" w:firstRow="0" w:lastRow="0" w:firstColumn="0" w:lastColumn="0" w:oddVBand="0" w:evenVBand="0" w:oddHBand="0" w:evenHBand="0" w:firstRowFirstColumn="0" w:firstRowLastColumn="0" w:lastRowFirstColumn="0" w:lastRowLastColumn="0"/>
+            </w:pPr>
+            <w:r>
+              <w:t>2</w:t>
+            </w:r>
+          </w:p>
+        </w:tc>
+        <w:tc>
+          <w:tcPr>
+            <w:tcW w:w="1421" w:type="dxa"/>
+            <w:vAlign w:val="center"/>
+          </w:tcPr>
+          <w:p>
+            <w:pPr>
+              <w:jc w:val="center"/>
+              <w:cnfStyle w:val="000000000000" w:firstRow="0" w:lastRow="0" w:firstColumn="0" w:lastColumn="0" w:oddVBand="0" w:evenVBand="0" w:oddHBand="0" w:evenHBand="0" w:firstRowFirstColumn="0" w:firstRowLastColumn="0" w:lastRowFirstColumn="0" w:lastRowLastColumn="0"/>
               <w:rPr>
                 <w:b/>
               </w:rPr>
             </w:pPr>
+            <w:r>
+              <w:rPr>
+                <w:b/>
+              </w:rPr>
+              <w:t>200P</w:t>
+            </w:r>
+            <w:bookmarkStart w:id="3" w:name="_GoBack"/>
+            <w:bookmarkEnd w:id="3"/>
           </w:p>
         </w:tc>
       </w:tr>
@@ -1950,12 +2063,12 @@
       <w:pPr>
         <w:pStyle w:val="Heading1"/>
       </w:pPr>
-      <w:bookmarkStart w:id="3" w:name="_Toc448510163"/>
+      <w:bookmarkStart w:id="4" w:name="_Toc448510163"/>
       <w:r>
         <w:lastRenderedPageBreak/>
         <w:t>Units</w:t>
       </w:r>
-      <w:bookmarkEnd w:id="3"/>
+      <w:bookmarkEnd w:id="4"/>
     </w:p>
     <w:p>
       <w:r>
@@ -2218,8 +2331,6 @@
             <w:r>
               <w:t>.</w:t>
             </w:r>
-            <w:bookmarkStart w:id="4" w:name="_GoBack"/>
-            <w:bookmarkEnd w:id="4"/>
           </w:p>
         </w:tc>
         <w:tc>
@@ -2268,11 +2379,27 @@
       </w:tr>
     </w:tbl>
     <w:p>
+      <w:bookmarkStart w:id="5" w:name="_Toc448510164"/>
+    </w:p>
+    <w:p>
+      <w:pPr>
+        <w:rPr>
+          <w:rFonts w:ascii="Lato" w:eastAsiaTheme="majorEastAsia" w:hAnsi="Lato" w:cstheme="majorBidi"/>
+          <w:spacing w:val="24"/>
+          <w:sz w:val="36"/>
+          <w:szCs w:val="32"/>
+        </w:rPr>
+      </w:pPr>
+      <w:r>
+        <w:br w:type="page"/>
+      </w:r>
+    </w:p>
+    <w:p>
       <w:pPr>
         <w:pStyle w:val="Heading1"/>
       </w:pPr>
-      <w:bookmarkStart w:id="5" w:name="_Toc448510164"/>
       <w:r>
+        <w:lastRenderedPageBreak/>
         <w:t>Heroes</w:t>
       </w:r>
       <w:bookmarkEnd w:id="5"/>
@@ -2280,6 +2407,8 @@
     <w:tbl>
       <w:tblPr>
         <w:tblStyle w:val="TableGrid"/>
+        <w:tblpPr w:leftFromText="141" w:rightFromText="141" w:vertAnchor="text" w:tblpY="1"/>
+        <w:tblOverlap w:val="never"/>
         <w:tblW w:w="0" w:type="auto"/>
         <w:tblLook w:val="04A0" w:firstRow="1" w:lastRow="0" w:firstColumn="1" w:lastColumn="0" w:noHBand="0" w:noVBand="1"/>
       </w:tblPr>
@@ -2288,51 +2417,395 @@
         <w:gridCol w:w="5098"/>
       </w:tblGrid>
       <w:tr>
+        <w:trPr>
+          <w:cantSplit/>
+        </w:trPr>
         <w:tc>
           <w:tcPr>
             <w:tcW w:w="5098" w:type="dxa"/>
-          </w:tcPr>
-          <w:p>
-            <w:pPr>
-              <w:tabs>
-                <w:tab w:val="left" w:pos="1938"/>
-              </w:tabs>
-            </w:pPr>
+            <w:tcBorders>
+              <w:top w:val="nil"/>
+              <w:left w:val="nil"/>
+              <w:bottom w:val="nil"/>
+              <w:right w:val="nil"/>
+            </w:tcBorders>
+          </w:tcPr>
+          <w:p>
+            <w:pPr>
+              <w:pStyle w:val="Heading2"/>
+              <w:outlineLvl w:val="1"/>
+            </w:pPr>
+            <w:r>
+              <w:t>Solitaire</w:t>
+            </w:r>
+          </w:p>
+          <w:p>
+            <w:pPr>
+              <w:pStyle w:val="Heading3"/>
+              <w:outlineLvl w:val="2"/>
+            </w:pPr>
+            <w:r>
+              <w:t>Equipment</w:t>
+            </w:r>
+          </w:p>
+          <w:p>
+            <w:r>
+              <w:t>A Solitair</w:t>
+            </w:r>
+            <w:r>
+              <w:t>e</w:t>
+            </w:r>
+            <w:r>
+              <w:t xml:space="preserve"> carries a </w:t>
+            </w:r>
+            <w:r>
+              <w:rPr>
+                <w:i/>
+              </w:rPr>
+              <w:t>Harlequin’s Kiss</w:t>
+            </w:r>
+            <w:r>
+              <w:t xml:space="preserve"> and a </w:t>
+            </w:r>
+            <w:r>
+              <w:rPr>
+                <w:i/>
+              </w:rPr>
+              <w:t>Harlequin’s Caress</w:t>
+            </w:r>
+            <w:r>
+              <w:t xml:space="preserve"> and a </w:t>
+            </w:r>
+            <w:r>
+              <w:rPr>
+                <w:i/>
+              </w:rPr>
+              <w:t>Flip-Belt</w:t>
+            </w:r>
+            <w:r>
+              <w:t>.</w:t>
+            </w:r>
+          </w:p>
+          <w:p>
+            <w:pPr>
+              <w:pStyle w:val="Heading3"/>
+              <w:outlineLvl w:val="2"/>
+            </w:pPr>
+            <w:r>
+              <w:t>Trait: Solitaire</w:t>
+            </w:r>
+          </w:p>
+          <w:p>
+            <w:r>
+              <w:t xml:space="preserve">Solitaires always work alone and stay away from other Harlequins, for good reason. All Harlequins within 20cm of a Solitaire must reroll all successful </w:t>
+            </w:r>
+            <w:r>
+              <w:rPr>
+                <w:i/>
+              </w:rPr>
+              <w:t xml:space="preserve">To-Hit </w:t>
+            </w:r>
+            <w:r>
+              <w:t>dice once.</w:t>
+            </w:r>
           </w:p>
         </w:tc>
         <w:tc>
           <w:tcPr>
             <w:tcW w:w="5098" w:type="dxa"/>
-          </w:tcPr>
-          <w:p/>
+            <w:tcBorders>
+              <w:top w:val="nil"/>
+              <w:left w:val="nil"/>
+              <w:bottom w:val="nil"/>
+              <w:right w:val="nil"/>
+            </w:tcBorders>
+          </w:tcPr>
+          <w:p>
+            <w:pPr>
+              <w:pStyle w:val="Heading2"/>
+              <w:outlineLvl w:val="1"/>
+            </w:pPr>
+            <w:r>
+              <w:t>Shadowblade</w:t>
+            </w:r>
+          </w:p>
+          <w:p>
+            <w:pPr>
+              <w:pStyle w:val="Heading3"/>
+              <w:outlineLvl w:val="2"/>
+            </w:pPr>
+            <w:r>
+              <w:t>Equipment</w:t>
+            </w:r>
+          </w:p>
+          <w:p>
+            <w:r>
+              <w:t xml:space="preserve">A Shadowblade carries a </w:t>
+            </w:r>
+            <w:r>
+              <w:rPr>
+                <w:i/>
+              </w:rPr>
+              <w:t xml:space="preserve">Shadowblade </w:t>
+            </w:r>
+            <w:r>
+              <w:t xml:space="preserve">(Melee, 12D, 2A, </w:t>
+            </w:r>
+            <w:r>
+              <w:rPr>
+                <w:i/>
+              </w:rPr>
+              <w:t>Lethal Wounds</w:t>
+            </w:r>
+            <w:r>
+              <w:t xml:space="preserve">) and a </w:t>
+            </w:r>
+            <w:r>
+              <w:rPr>
+                <w:i/>
+              </w:rPr>
+              <w:t>Flip-Belt</w:t>
+            </w:r>
+            <w:r>
+              <w:t>.</w:t>
+            </w:r>
+          </w:p>
+          <w:p>
+            <w:pPr>
+              <w:pStyle w:val="Heading3"/>
+              <w:outlineLvl w:val="2"/>
+            </w:pPr>
+            <w:r>
+              <w:t>Trait: From the Shadows</w:t>
+            </w:r>
+          </w:p>
+          <w:p>
+            <w:r>
+              <w:t>When no enemy has a direct line of sight to a Shadowblade at the end of their round, the Shadowblade gains +2 Attacks. These bonus attacks are lost after the first Melee Assault.</w:t>
+            </w:r>
+          </w:p>
+          <w:p>
+            <w:pPr>
+              <w:pStyle w:val="Heading3"/>
+              <w:outlineLvl w:val="2"/>
+            </w:pPr>
+            <w:r>
+              <w:t>Synergy: Fear of the Dark</w:t>
+            </w:r>
+          </w:p>
+          <w:p>
+            <w:r>
+              <w:t xml:space="preserve">When all other units have an </w:t>
+            </w:r>
+            <w:r>
+              <w:rPr>
+                <w:i/>
+              </w:rPr>
+              <w:t>Agaith</w:t>
+            </w:r>
+            <w:r>
+              <w:t xml:space="preserve">, the Shadowblade becomes fear incarnate. When attacking an enemy </w:t>
+            </w:r>
+            <w:r>
+              <w:rPr>
+                <w:i/>
+              </w:rPr>
+              <w:t>from the shadows</w:t>
+            </w:r>
+            <w:r>
+              <w:t>, their DF is reduced to zero for this Assault.</w:t>
+            </w:r>
+          </w:p>
         </w:tc>
       </w:tr>
       <w:tr>
+        <w:trPr>
+          <w:cantSplit/>
+        </w:trPr>
         <w:tc>
           <w:tcPr>
             <w:tcW w:w="5098" w:type="dxa"/>
-          </w:tcPr>
-          <w:p/>
+            <w:tcBorders>
+              <w:top w:val="nil"/>
+              <w:left w:val="nil"/>
+              <w:bottom w:val="nil"/>
+              <w:right w:val="nil"/>
+            </w:tcBorders>
+          </w:tcPr>
+          <w:p>
+            <w:pPr>
+              <w:pStyle w:val="Heading2"/>
+              <w:outlineLvl w:val="1"/>
+            </w:pPr>
+            <w:r>
+              <w:t>Bladedancer</w:t>
+            </w:r>
+          </w:p>
+          <w:p>
+            <w:pPr>
+              <w:pStyle w:val="Heading3"/>
+              <w:outlineLvl w:val="2"/>
+            </w:pPr>
+            <w:r>
+              <w:t>Equipment</w:t>
+            </w:r>
+          </w:p>
+          <w:p>
+            <w:r>
+              <w:t xml:space="preserve">A Bladedancer carries two </w:t>
+            </w:r>
+            <w:r>
+              <w:rPr>
+                <w:i/>
+              </w:rPr>
+              <w:t>Powerswords</w:t>
+            </w:r>
+            <w:r>
+              <w:t>.</w:t>
+            </w:r>
+          </w:p>
+          <w:p>
+            <w:pPr>
+              <w:pStyle w:val="Heading3"/>
+              <w:outlineLvl w:val="2"/>
+            </w:pPr>
+            <w:r>
+              <w:t>Trait: Dance of Death</w:t>
+            </w:r>
+          </w:p>
+          <w:p>
+            <w:r>
+              <w:t xml:space="preserve">After a Melee Assault, the Bladedancer’s next assault in the same Round gets a 20cm </w:t>
+            </w:r>
+            <w:r>
+              <w:rPr>
+                <w:i/>
+              </w:rPr>
+              <w:t xml:space="preserve">charge </w:t>
+            </w:r>
+            <w:r>
+              <w:t>range.</w:t>
+            </w:r>
+          </w:p>
+          <w:p>
+            <w:pPr>
+              <w:pStyle w:val="Heading3"/>
+              <w:outlineLvl w:val="2"/>
+            </w:pPr>
+            <w:r>
+              <w:t>Synergy: Rapid Performance</w:t>
+            </w:r>
+          </w:p>
+          <w:p>
+            <w:r>
+              <w:t>When all other units have a Flip-Belt, the Bladedancer’</w:t>
+            </w:r>
+            <w:r>
+              <w:t>s Melee Assaults</w:t>
+            </w:r>
+            <w:r>
+              <w:t xml:space="preserve"> after the first per Round</w:t>
+            </w:r>
+            <w:r>
+              <w:t xml:space="preserve"> costs only 1AP.</w:t>
+            </w:r>
+          </w:p>
         </w:tc>
         <w:tc>
           <w:tcPr>
             <w:tcW w:w="5098" w:type="dxa"/>
-          </w:tcPr>
-          <w:p/>
-        </w:tc>
-      </w:tr>
-      <w:tr>
-        <w:tc>
-          <w:tcPr>
-            <w:tcW w:w="5098" w:type="dxa"/>
-          </w:tcPr>
-          <w:p/>
-        </w:tc>
-        <w:tc>
-          <w:tcPr>
-            <w:tcW w:w="5098" w:type="dxa"/>
-          </w:tcPr>
-          <w:p/>
+            <w:tcBorders>
+              <w:top w:val="nil"/>
+              <w:left w:val="nil"/>
+              <w:bottom w:val="nil"/>
+              <w:right w:val="nil"/>
+            </w:tcBorders>
+          </w:tcPr>
+          <w:p>
+            <w:pPr>
+              <w:pStyle w:val="Heading2"/>
+              <w:outlineLvl w:val="1"/>
+            </w:pPr>
+            <w:r>
+              <w:t>Trickster</w:t>
+            </w:r>
+          </w:p>
+          <w:p>
+            <w:pPr>
+              <w:pStyle w:val="Heading3"/>
+              <w:outlineLvl w:val="2"/>
+            </w:pPr>
+            <w:r>
+              <w:t>Equipment</w:t>
+            </w:r>
+          </w:p>
+          <w:p>
+            <w:r>
+              <w:t xml:space="preserve">A Trickster carries two </w:t>
+            </w:r>
+            <w:r>
+              <w:rPr>
+                <w:i/>
+              </w:rPr>
+              <w:t>Neuro Disruptors</w:t>
+            </w:r>
+            <w:r>
+              <w:t xml:space="preserve"> and a </w:t>
+            </w:r>
+            <w:r>
+              <w:rPr>
+                <w:i/>
+              </w:rPr>
+              <w:t>Holo-Suit</w:t>
+            </w:r>
+            <w:r>
+              <w:t>.</w:t>
+            </w:r>
+          </w:p>
+          <w:p>
+            <w:pPr>
+              <w:pStyle w:val="Heading3"/>
+              <w:outlineLvl w:val="2"/>
+            </w:pPr>
+            <w:r>
+              <w:t>Trait: Mirror Images</w:t>
+            </w:r>
+          </w:p>
+          <w:p>
+            <w:r>
+              <w:t xml:space="preserve">Accompanied by a holographic projection to confuse enemies. All attackers must roll before the </w:t>
+            </w:r>
+            <w:r>
+              <w:t>assault</w:t>
+            </w:r>
+            <w:r>
+              <w:t xml:space="preserve">: </w:t>
+            </w:r>
+            <w:r>
+              <w:t>o</w:t>
+            </w:r>
+            <w:r>
+              <w:t xml:space="preserve">n a 1-10, the attack hits the </w:t>
+            </w:r>
+            <w:r>
+              <w:t>Trickster</w:t>
+            </w:r>
+            <w:r>
+              <w:t>.</w:t>
+            </w:r>
+            <w:r>
+              <w:t xml:space="preserve"> </w:t>
+            </w:r>
+            <w:r>
+              <w:t>O</w:t>
+            </w:r>
+            <w:r>
+              <w:t>n a 11-20, the attack shatters the Mirror Image, but leaves the Trickster unharmed. The Mirror Image is recreated at the beginning of the Trickster’</w:t>
+            </w:r>
+            <w:r>
+              <w:t>s Round.</w:t>
+            </w:r>
+          </w:p>
         </w:tc>
       </w:tr>
     </w:tbl>
@@ -6615,7 +7088,7 @@
 </file>
 
 <file path=customXml/itemProps1.xml><?xml version="1.0" encoding="utf-8"?>
-<ds:datastoreItem xmlns:ds="http://schemas.openxmlformats.org/officeDocument/2006/customXml" ds:itemID="{85A3582C-0F66-4258-B329-0B3DBD8E718E}">
+<ds:datastoreItem xmlns:ds="http://schemas.openxmlformats.org/officeDocument/2006/customXml" ds:itemID="{A5915F95-33E4-4D59-9A90-6E5FF7935AC4}">
   <ds:schemaRefs>
     <ds:schemaRef ds:uri="http://schemas.openxmlformats.org/officeDocument/2006/bibliography"/>
   </ds:schemaRefs>

</xml_diff>